<commit_message>
add task 2 section a
</commit_message>
<xml_diff>
--- a/C868/Greg_Westmoreland_Task2_SectionA_Template.docx
+++ b/C868/Greg_Westmoreland_Task2_SectionA_Template.docx
@@ -1,6 +1,6 @@
 
 <file path=word/document.xml><?xml version="1.0" encoding="utf-8"?>
-<w:document xmlns:wpc="http://schemas.microsoft.com/office/word/2010/wordprocessingCanvas" xmlns:cx="http://schemas.microsoft.com/office/drawing/2014/chartex" xmlns:cx1="http://schemas.microsoft.com/office/drawing/2015/9/8/chartex" xmlns:cx2="http://schemas.microsoft.com/office/drawing/2015/10/21/chartex" xmlns:cx3="http://schemas.microsoft.com/office/drawing/2016/5/9/chartex" xmlns:cx4="http://schemas.microsoft.com/office/drawing/2016/5/10/chartex" xmlns:cx5="http://schemas.microsoft.com/office/drawing/2016/5/11/chartex" xmlns:cx6="http://schemas.microsoft.com/office/drawing/2016/5/12/chartex" xmlns:cx7="http://schemas.microsoft.com/office/drawing/2016/5/13/chartex" xmlns:cx8="http://schemas.microsoft.com/office/drawing/2016/5/14/chartex" xmlns:mc="http://schemas.openxmlformats.org/markup-compatibility/2006" xmlns:aink="http://schemas.microsoft.com/office/drawing/2016/ink" xmlns:am3d="http://schemas.microsoft.com/office/drawing/2017/model3d" xmlns:o="urn:schemas-microsoft-com:office:office" xmlns:r="http://schemas.openxmlformats.org/officeDocument/2006/relationships" xmlns:m="http://schemas.openxmlformats.org/officeDocument/2006/math" xmlns:v="urn:schemas-microsoft-com:vml" xmlns:wp14="http://schemas.microsoft.com/office/word/2010/wordprocessingDrawing" xmlns:wp="http://schemas.openxmlformats.org/drawingml/2006/wordprocessingDrawing" xmlns:w10="urn:schemas-microsoft-com:office:word" xmlns:w="http://schemas.openxmlformats.org/wordprocessingml/2006/main" xmlns:w14="http://schemas.microsoft.com/office/word/2010/wordml" xmlns:w15="http://schemas.microsoft.com/office/word/2012/wordml" xmlns:w16cid="http://schemas.microsoft.com/office/word/2016/wordml/cid" xmlns:w16se="http://schemas.microsoft.com/office/word/2015/wordml/symex" xmlns:wpg="http://schemas.microsoft.com/office/word/2010/wordprocessingGroup" xmlns:wpi="http://schemas.microsoft.com/office/word/2010/wordprocessingInk" xmlns:wne="http://schemas.microsoft.com/office/word/2006/wordml" xmlns:wps="http://schemas.microsoft.com/office/word/2010/wordprocessingShape" mc:Ignorable="w14 w15 w16se w16cid wp14">
+<w:document xmlns:wpc="http://schemas.microsoft.com/office/word/2010/wordprocessingCanvas" xmlns:cx="http://schemas.microsoft.com/office/drawing/2014/chartex" xmlns:cx1="http://schemas.microsoft.com/office/drawing/2015/9/8/chartex" xmlns:cx2="http://schemas.microsoft.com/office/drawing/2015/10/21/chartex" xmlns:cx3="http://schemas.microsoft.com/office/drawing/2016/5/9/chartex" xmlns:cx4="http://schemas.microsoft.com/office/drawing/2016/5/10/chartex" xmlns:cx5="http://schemas.microsoft.com/office/drawing/2016/5/11/chartex" xmlns:cx6="http://schemas.microsoft.com/office/drawing/2016/5/12/chartex" xmlns:cx7="http://schemas.microsoft.com/office/drawing/2016/5/13/chartex" xmlns:cx8="http://schemas.microsoft.com/office/drawing/2016/5/14/chartex" xmlns:mc="http://schemas.openxmlformats.org/markup-compatibility/2006" xmlns:aink="http://schemas.microsoft.com/office/drawing/2016/ink" xmlns:am3d="http://schemas.microsoft.com/office/drawing/2017/model3d" xmlns:o="urn:schemas-microsoft-com:office:office" xmlns:r="http://schemas.openxmlformats.org/officeDocument/2006/relationships" xmlns:m="http://schemas.openxmlformats.org/officeDocument/2006/math" xmlns:v="urn:schemas-microsoft-com:vml" xmlns:wp14="http://schemas.microsoft.com/office/word/2010/wordprocessingDrawing" xmlns:wp="http://schemas.openxmlformats.org/drawingml/2006/wordprocessingDrawing" xmlns:w10="urn:schemas-microsoft-com:office:word" xmlns:w="http://schemas.openxmlformats.org/wordprocessingml/2006/main" xmlns:w14="http://schemas.microsoft.com/office/word/2010/wordml" xmlns:w15="http://schemas.microsoft.com/office/word/2012/wordml" xmlns:w16cex="http://schemas.microsoft.com/office/word/2018/wordml/cex" xmlns:w16cid="http://schemas.microsoft.com/office/word/2016/wordml/cid" xmlns:w16="http://schemas.microsoft.com/office/word/2018/wordml" xmlns:w16sdtdh="http://schemas.microsoft.com/office/word/2020/wordml/sdtdatahash" xmlns:w16se="http://schemas.microsoft.com/office/word/2015/wordml/symex" xmlns:wpg="http://schemas.microsoft.com/office/word/2010/wordprocessingGroup" xmlns:wpi="http://schemas.microsoft.com/office/word/2010/wordprocessingInk" xmlns:wne="http://schemas.microsoft.com/office/word/2006/wordml" xmlns:wps="http://schemas.microsoft.com/office/word/2010/wordprocessingShape" mc:Ignorable="w14 w15 w16se w16cid w16 w16cex w16sdtdh wp14">
   <w:body>
     <w:p>
       <w:pPr>
@@ -10,8 +10,6 @@
           <w:sz w:val="40"/>
         </w:rPr>
       </w:pPr>
-      <w:bookmarkStart w:id="0" w:name="_GoBack"/>
-      <w:bookmarkEnd w:id="0"/>
     </w:p>
     <w:p>
       <w:pPr>
@@ -116,7 +114,7 @@
           <w:szCs w:val="24"/>
         </w:rPr>
         <w:drawing>
-          <wp:inline distT="0" distB="0" distL="0" distR="0">
+          <wp:inline distT="0" distB="0" distL="0" distR="0" wp14:anchorId="2AFC37EA" wp14:editId="28F9C34E">
             <wp:extent cx="2181225" cy="2181225"/>
             <wp:effectExtent l="0" t="0" r="9525" b="9525"/>
             <wp:docPr id="18" name="yui_3_5_1_4_1422210186065_606" descr="http://www.idevnews.com/views/images/uploads/general/wgu_logo.png"/>
@@ -272,7 +270,6 @@
           </w:tcPr>
           <w:p>
             <w:pPr>
-              <w:ind w:firstLine="720"/>
               <w:contextualSpacing/>
               <w:rPr>
                 <w:rFonts w:ascii="Times New Roman" w:hAnsi="Times New Roman"/>
@@ -280,6 +277,14 @@
                 <w:szCs w:val="24"/>
               </w:rPr>
             </w:pPr>
+            <w:r>
+              <w:rPr>
+                <w:rFonts w:ascii="Times New Roman" w:hAnsi="Times New Roman"/>
+                <w:sz w:val="24"/>
+                <w:szCs w:val="24"/>
+              </w:rPr>
+              <w:t>Cornerstone Community College Student Registration – Mobile Application</w:t>
+            </w:r>
           </w:p>
         </w:tc>
       </w:tr>
@@ -334,6 +339,14 @@
                 <w:szCs w:val="24"/>
               </w:rPr>
             </w:pPr>
+            <w:r>
+              <w:rPr>
+                <w:rFonts w:ascii="Times New Roman" w:hAnsi="Times New Roman"/>
+                <w:sz w:val="24"/>
+                <w:szCs w:val="24"/>
+              </w:rPr>
+              <w:t xml:space="preserve">Greg Westmoreland </w:t>
+            </w:r>
           </w:p>
         </w:tc>
       </w:tr>
@@ -397,9 +410,13 @@
           <w:szCs w:val="24"/>
           <w:lang w:eastAsia="ja-JP"/>
         </w:rPr>
-        <w:t xml:space="preserve">Create a professional looking Table of contents that includes your main and subheadings and the related page </w:t>
-      </w:r>
-      <w:r>
+        <w:t>Create a professional looking Table of contents that includes your main and subheadings and the related page numbers. Use the automatic TOC generating function of Word or other word processing packages to make the process easier.</w:t>
+      </w:r>
+    </w:p>
+    <w:p>
+      <w:pPr>
+        <w:spacing w:after="0" w:line="480" w:lineRule="auto"/>
+        <w:ind w:firstLine="720"/>
         <w:rPr>
           <w:rFonts w:ascii="Times New Roman" w:eastAsia="SimSun" w:hAnsi="Times New Roman" w:cs="Times New Roman"/>
           <w:i/>
@@ -408,13 +425,8 @@
           <w:szCs w:val="24"/>
           <w:lang w:eastAsia="ja-JP"/>
         </w:rPr>
-        <w:t>numbers. Use the automatic TOC generating function of Word or other word processing packages to make the process easier.</w:t>
-      </w:r>
-    </w:p>
-    <w:p>
-      <w:pPr>
-        <w:spacing w:after="0" w:line="480" w:lineRule="auto"/>
-        <w:ind w:firstLine="720"/>
+      </w:pPr>
+      <w:r>
         <w:rPr>
           <w:rFonts w:ascii="Times New Roman" w:eastAsia="SimSun" w:hAnsi="Times New Roman" w:cs="Times New Roman"/>
           <w:i/>
@@ -423,54 +435,33 @@
           <w:szCs w:val="24"/>
           <w:lang w:eastAsia="ja-JP"/>
         </w:rPr>
-      </w:pPr>
-      <w:r>
+        <w:t xml:space="preserve">The headings that follow are only examples of what might be included. You will need to create headings that are appropriate for your application and process. </w:t>
+      </w:r>
+    </w:p>
+    <w:p>
+      <w:pPr>
+        <w:spacing w:after="0" w:line="480" w:lineRule="auto"/>
+        <w:ind w:firstLine="720"/>
         <w:rPr>
           <w:rFonts w:ascii="Times New Roman" w:eastAsia="SimSun" w:hAnsi="Times New Roman" w:cs="Times New Roman"/>
+          <w:b/>
           <w:i/>
           <w:kern w:val="24"/>
           <w:sz w:val="24"/>
           <w:szCs w:val="24"/>
           <w:lang w:eastAsia="ja-JP"/>
         </w:rPr>
-        <w:t>The headings that follow are only examples of what might be included. You will need to create headings that are appropriate for your ap</w:t>
-      </w:r>
+      </w:pPr>
       <w:r>
         <w:rPr>
           <w:rFonts w:ascii="Times New Roman" w:eastAsia="SimSun" w:hAnsi="Times New Roman" w:cs="Times New Roman"/>
+          <w:b/>
           <w:i/>
           <w:kern w:val="24"/>
           <w:sz w:val="24"/>
           <w:szCs w:val="24"/>
           <w:lang w:eastAsia="ja-JP"/>
         </w:rPr>
-        <w:t xml:space="preserve">plication and process. </w:t>
-      </w:r>
-    </w:p>
-    <w:p>
-      <w:pPr>
-        <w:spacing w:after="0" w:line="480" w:lineRule="auto"/>
-        <w:ind w:firstLine="720"/>
-        <w:rPr>
-          <w:rFonts w:ascii="Times New Roman" w:eastAsia="SimSun" w:hAnsi="Times New Roman" w:cs="Times New Roman"/>
-          <w:b/>
-          <w:i/>
-          <w:kern w:val="24"/>
-          <w:sz w:val="24"/>
-          <w:szCs w:val="24"/>
-          <w:lang w:eastAsia="ja-JP"/>
-        </w:rPr>
-      </w:pPr>
-      <w:r>
-        <w:rPr>
-          <w:rFonts w:ascii="Times New Roman" w:eastAsia="SimSun" w:hAnsi="Times New Roman" w:cs="Times New Roman"/>
-          <w:b/>
-          <w:i/>
-          <w:kern w:val="24"/>
-          <w:sz w:val="24"/>
-          <w:szCs w:val="24"/>
-          <w:lang w:eastAsia="ja-JP"/>
-        </w:rPr>
         <w:t xml:space="preserve">Remember that this needs to be a professionally formatted document with detailed information about your project that is easily accessible. </w:t>
       </w:r>
     </w:p>
@@ -552,10 +543,7 @@
         <w:t>t the customer</w:t>
       </w:r>
       <w:r>
-        <w:t xml:space="preserve"> who will benefit from the completion of this software application. This should include information about things such as the size of the operation, function of the business/organization, key players in the setting, related IT Infrastructure (if appropriate</w:t>
-      </w:r>
-      <w:r>
-        <w:t>), mission, short and long-term goals, and projected growth.</w:t>
+        <w:t xml:space="preserve"> who will benefit from the completion of this software application. This should include information about things such as the size of the operation, function of the business/organization, key players in the setting, related IT Infrastructure (if appropriate), mission, short and long-term goals, and projected growth.</w:t>
       </w:r>
     </w:p>
     <w:p>
@@ -610,10 +598,7 @@
         <w:t>…</w:t>
       </w:r>
       <w:r>
-        <w:t xml:space="preserve"> Its mission is to provide safe, long-life structures that meet and</w:t>
-      </w:r>
-      <w:r>
-        <w:t xml:space="preserve"> exceed the terms of the contract agreements…etc…</w:t>
+        <w:t xml:space="preserve"> Its mission is to provide safe, long-life structures that meet and exceed the terms of the contract agreements…etc…</w:t>
       </w:r>
       <w:r>
         <w:t xml:space="preserve"> </w:t>
@@ -647,10 +632,7 @@
         <w:t xml:space="preserve">help the </w:t>
       </w:r>
       <w:r>
-        <w:t>client. This should include a thorough description of the current problem being faced. Then, explain how the application will function to s</w:t>
-      </w:r>
-      <w:r>
-        <w:t xml:space="preserve">olve that problem. </w:t>
+        <w:t xml:space="preserve">client. This should include a thorough description of the current problem being faced. Then, explain how the application will function to solve that problem. </w:t>
       </w:r>
     </w:p>
     <w:p>
@@ -712,10 +694,7 @@
         <w:ind w:firstLine="720"/>
       </w:pPr>
       <w:r>
-        <w:t>Provide information about how the software application will fulfill the needs of the client. This should include how the application will appear, what the basic functions are, and how the outcome will be presented. Remem</w:t>
-      </w:r>
-      <w:r>
-        <w:t xml:space="preserve">ber to include what the application will interface with other systems, how its functions will be enabled by the user, and what type of results it will provide. </w:t>
+        <w:t xml:space="preserve">Provide information about how the software application will fulfill the needs of the client. This should include how the application will appear, what the basic functions are, and how the outcome will be presented. Remember to include what the application will interface with other systems, how its functions will be enabled by the user, and what type of results it will provide. </w:t>
       </w:r>
     </w:p>
     <w:p>
@@ -783,13 +762,7 @@
         <w:ind w:firstLine="720"/>
       </w:pPr>
       <w:r>
-        <w:t>If your app</w:t>
-      </w:r>
-      <w:r>
-        <w:t>lication is replacing or updating existing system you should indicate the deficiencies of that original process here. This can include another software application or an antiquated manual process. Basically, describe the old process and then include inform</w:t>
-      </w:r>
-      <w:r>
-        <w:t>ation about why it should be replaced.</w:t>
+        <w:t>If your application is replacing or updating existing system you should indicate the deficiencies of that original process here. This can include another software application or an antiquated manual process. Basically, describe the old process and then include information about why it should be replaced.</w:t>
       </w:r>
     </w:p>
     <w:p>
@@ -834,13 +807,7 @@
         <w:ind w:firstLine="720"/>
       </w:pPr>
       <w:r>
-        <w:t>Considering the nature of your project, sele</w:t>
-      </w:r>
-      <w:r>
-        <w:t>ct a Software Development Life Cycle (SDLC) methodology that will be used to manage the project. Those may include…………. Be sure to describe the process you select first and why it’s a good fit. Then review the methodology phases and what part of the projec</w:t>
-      </w:r>
-      <w:r>
-        <w:t xml:space="preserve">t will align with each. </w:t>
+        <w:t xml:space="preserve">Considering the nature of your project, select a Software Development Life Cycle (SDLC) methodology that will be used to manage the project. Those may include…………. Be sure to describe the process you select first and why it’s a good fit. Then review the methodology phases and what part of the project will align with each. </w:t>
       </w:r>
     </w:p>
     <w:p>
@@ -893,10 +860,7 @@
         <w:ind w:firstLine="720"/>
       </w:pPr>
       <w:r>
-        <w:t>Provide information about what deliverables are related to your SDLC method. List and describe those deliverables. Also, include examples to hel</w:t>
-      </w:r>
-      <w:r>
-        <w:t>p clarify what specific type of artifacts will qualify.</w:t>
+        <w:t>Provide information about what deliverables are related to your SDLC method. List and describe those deliverables. Also, include examples to help clarify what specific type of artifacts will qualify.</w:t>
       </w:r>
     </w:p>
     <w:p>
@@ -930,10 +894,7 @@
     </w:p>
     <w:p>
       <w:r>
-        <w:t>These consi</w:t>
-      </w:r>
-      <w:r>
-        <w:t xml:space="preserve">st of items that are part of the Project Manager’s realm of responsibilities. </w:t>
+        <w:t xml:space="preserve">These consist of items that are part of the Project Manager’s realm of responsibilities. </w:t>
       </w:r>
     </w:p>
     <w:p>
@@ -1080,10 +1041,7 @@
         </w:numPr>
       </w:pPr>
       <w:r>
-        <w:t>These are designs that are typically high fidelity but contain no functio</w:t>
-      </w:r>
-      <w:r>
-        <w:t>nality. The customer can review</w:t>
+        <w:t>These are designs that are typically high fidelity but contain no functionality. The customer can review</w:t>
       </w:r>
       <w:r>
         <w:t>…</w:t>
@@ -1126,10 +1084,7 @@
         <w:ind w:firstLine="720"/>
       </w:pPr>
       <w:r>
-        <w:t xml:space="preserve">Explain how the project will be implemented. This has to do with how the software application will be put into the production environment, not how it will be created. So, consider the customer </w:t>
-      </w:r>
-      <w:r>
-        <w:t xml:space="preserve">and timing required to meet its needs. </w:t>
+        <w:t xml:space="preserve">Explain how the project will be implemented. This has to do with how the software application will be put into the production environment, not how it will be created. So, consider the customer and timing required to meet its needs. </w:t>
       </w:r>
       <w:r>
         <w:t>When will validation and verification take place?</w:t>
@@ -1155,10 +1110,7 @@
         <w:t>…</w:t>
       </w:r>
       <w:r>
-        <w:t>of this being a new sy</w:t>
-      </w:r>
-      <w:r>
-        <w:t>stem no outages are necessary and the deployment to production can be staged prior to the customer communicating with the user base to start</w:t>
+        <w:t>of this being a new system no outages are necessary and the deployment to production can be staged prior to the customer communicating with the user base to start</w:t>
       </w:r>
       <w:r>
         <w:t>…</w:t>
@@ -1172,10 +1124,7 @@
         <w:ind w:firstLine="720"/>
       </w:pPr>
       <w:r>
-        <w:t>Implementation coordinated by the Project Manager and involves several different groups in a variety of capacitie</w:t>
-      </w:r>
-      <w:r>
-        <w:t xml:space="preserve">s. The Web Administrators </w:t>
+        <w:t xml:space="preserve">Implementation coordinated by the Project Manager and involves several different groups in a variety of capacities. The Web Administrators </w:t>
       </w:r>
       <w:r>
         <w:t>…etc…</w:t>
@@ -1206,10 +1155,7 @@
         <w:ind w:firstLine="360"/>
       </w:pPr>
       <w:r>
-        <w:t>Describe the methods that you'll use to prove that the software application functions sufficiently well to meet the customer's needs. Does it provide all the functionality required? How will thos</w:t>
-      </w:r>
-      <w:r>
-        <w:t xml:space="preserve">e tests be performed and by whom? Identify how segments of the code will be tested. </w:t>
+        <w:t xml:space="preserve">Describe the methods that you'll use to prove that the software application functions sufficiently well to meet the customer's needs. Does it provide all the functionality required? How will those tests be performed and by whom? Identify how segments of the code will be tested. </w:t>
       </w:r>
       <w:r>
         <w:t>The Customer will perform Acceptance Testing prior to taking ownership of the application. The Acceptance Te</w:t>
@@ -1225,10 +1171,7 @@
         <w:ind w:firstLine="360"/>
       </w:pPr>
       <w:r>
-        <w:t xml:space="preserve">Testing will be a comprehensive full lifecycle </w:t>
-      </w:r>
-      <w:r>
-        <w:t xml:space="preserve">test to ensure that the application has met the requirements as designed. The customer will complete multiple testing sessions with multiple users…etc.. </w:t>
+        <w:t xml:space="preserve">Testing will be a comprehensive full lifecycle test to ensure that the application has met the requirements as designed. The customer will complete multiple testing sessions with multiple users…etc.. </w:t>
       </w:r>
     </w:p>
     <w:p>
@@ -1267,10 +1210,7 @@
     <w:p>
       <w:r>
         <w:tab/>
-        <w:t xml:space="preserve">Provide a clear picture of what hardware and software </w:t>
-      </w:r>
-      <w:r>
-        <w:t xml:space="preserve">are required to complete the project. </w:t>
+        <w:t xml:space="preserve">Provide a clear picture of what hardware and software are required to complete the project. </w:t>
       </w:r>
     </w:p>
     <w:p>
@@ -1338,10 +1278,7 @@
         <w:ind w:firstLine="720"/>
       </w:pPr>
       <w:r>
-        <w:t>Provide an explanation of the costs associated with the software application. Some might be start</w:t>
-      </w:r>
-      <w:r>
-        <w:t xml:space="preserve">up, first-time costs while others might be a percentage of licensing costs. </w:t>
+        <w:t xml:space="preserve">Provide an explanation of the costs associated with the software application. Some might be startup, first-time costs while others might be a percentage of licensing costs. </w:t>
       </w:r>
       <w:r>
         <w:t xml:space="preserve">Environment costs are relatively minimal. The environment where the system resides in a shared environment where costs are shared by the organizations. </w:t>
@@ -1371,10 +1308,7 @@
         <w:ind w:firstLine="720"/>
       </w:pPr>
       <w:r>
-        <w:t>What is the time and cost for the labor t</w:t>
-      </w:r>
-      <w:r>
-        <w:t>o complete the application?</w:t>
+        <w:t>What is the time and cost for the labor to complete the application?</w:t>
       </w:r>
     </w:p>
     <w:p/>
@@ -1408,10 +1342,7 @@
     </w:p>
     <w:p>
       <w:r>
-        <w:t xml:space="preserve"> For this section, y</w:t>
-      </w:r>
-      <w:r>
-        <w:t xml:space="preserve">ou'll need to look at the phases of the project and provide information about the time required to complete each phase. </w:t>
+        <w:t xml:space="preserve"> For this section, you'll need to look at the phases of the project and provide information about the time required to complete each phase. </w:t>
       </w:r>
     </w:p>
     <w:p/>
@@ -1555,10 +1486,7 @@
               <w:cnfStyle w:val="000000100000" w:firstRow="0" w:lastRow="0" w:firstColumn="0" w:lastColumn="0" w:oddVBand="0" w:evenVBand="0" w:oddHBand="1" w:evenHBand="0" w:firstRowFirstColumn="0" w:firstRowLastColumn="0" w:lastRowFirstColumn="0" w:lastRowLastColumn="0"/>
             </w:pPr>
             <w:r>
-              <w:t xml:space="preserve">Meeting with customer and </w:t>
-            </w:r>
-            <w:r>
-              <w:t>procedure review</w:t>
+              <w:t>Meeting with customer and procedure review</w:t>
             </w:r>
           </w:p>
         </w:tc>
@@ -2163,12 +2091,8 @@
     </w:tbl>
     <w:p/>
     <w:sectPr>
-      <w:headerReference w:type="even" r:id="rId9"/>
-      <w:headerReference w:type="default" r:id="rId10"/>
-      <w:footerReference w:type="even" r:id="rId11"/>
-      <w:footerReference w:type="default" r:id="rId12"/>
-      <w:headerReference w:type="first" r:id="rId13"/>
-      <w:footerReference w:type="first" r:id="rId14"/>
+      <w:headerReference w:type="default" r:id="rId9"/>
+      <w:footerReference w:type="default" r:id="rId10"/>
       <w:pgSz w:w="12240" w:h="15840"/>
       <w:pgMar w:top="1440" w:right="1440" w:bottom="1440" w:left="1440" w:header="720" w:footer="720" w:gutter="0"/>
       <w:cols w:space="720"/>
@@ -2179,7 +2103,7 @@
 </file>
 
 <file path=word/endnotes.xml><?xml version="1.0" encoding="utf-8"?>
-<w:endnotes xmlns:wpc="http://schemas.microsoft.com/office/word/2010/wordprocessingCanvas" xmlns:cx="http://schemas.microsoft.com/office/drawing/2014/chartex" xmlns:cx1="http://schemas.microsoft.com/office/drawing/2015/9/8/chartex" xmlns:cx2="http://schemas.microsoft.com/office/drawing/2015/10/21/chartex" xmlns:cx3="http://schemas.microsoft.com/office/drawing/2016/5/9/chartex" xmlns:cx4="http://schemas.microsoft.com/office/drawing/2016/5/10/chartex" xmlns:cx5="http://schemas.microsoft.com/office/drawing/2016/5/11/chartex" xmlns:cx6="http://schemas.microsoft.com/office/drawing/2016/5/12/chartex" xmlns:cx7="http://schemas.microsoft.com/office/drawing/2016/5/13/chartex" xmlns:cx8="http://schemas.microsoft.com/office/drawing/2016/5/14/chartex" xmlns:mc="http://schemas.openxmlformats.org/markup-compatibility/2006" xmlns:aink="http://schemas.microsoft.com/office/drawing/2016/ink" xmlns:am3d="http://schemas.microsoft.com/office/drawing/2017/model3d" xmlns:o="urn:schemas-microsoft-com:office:office" xmlns:r="http://schemas.openxmlformats.org/officeDocument/2006/relationships" xmlns:m="http://schemas.openxmlformats.org/officeDocument/2006/math" xmlns:v="urn:schemas-microsoft-com:vml" xmlns:wp14="http://schemas.microsoft.com/office/word/2010/wordprocessingDrawing" xmlns:wp="http://schemas.openxmlformats.org/drawingml/2006/wordprocessingDrawing" xmlns:w10="urn:schemas-microsoft-com:office:word" xmlns:w="http://schemas.openxmlformats.org/wordprocessingml/2006/main" xmlns:w14="http://schemas.microsoft.com/office/word/2010/wordml" xmlns:w15="http://schemas.microsoft.com/office/word/2012/wordml" xmlns:w16cid="http://schemas.microsoft.com/office/word/2016/wordml/cid" xmlns:w16se="http://schemas.microsoft.com/office/word/2015/wordml/symex" xmlns:wpg="http://schemas.microsoft.com/office/word/2010/wordprocessingGroup" xmlns:wpi="http://schemas.microsoft.com/office/word/2010/wordprocessingInk" xmlns:wne="http://schemas.microsoft.com/office/word/2006/wordml" xmlns:wps="http://schemas.microsoft.com/office/word/2010/wordprocessingShape" mc:Ignorable="w14 w15 w16se w16cid wp14">
+<w:endnotes xmlns:wpc="http://schemas.microsoft.com/office/word/2010/wordprocessingCanvas" xmlns:cx="http://schemas.microsoft.com/office/drawing/2014/chartex" xmlns:cx1="http://schemas.microsoft.com/office/drawing/2015/9/8/chartex" xmlns:cx2="http://schemas.microsoft.com/office/drawing/2015/10/21/chartex" xmlns:cx3="http://schemas.microsoft.com/office/drawing/2016/5/9/chartex" xmlns:cx4="http://schemas.microsoft.com/office/drawing/2016/5/10/chartex" xmlns:cx5="http://schemas.microsoft.com/office/drawing/2016/5/11/chartex" xmlns:cx6="http://schemas.microsoft.com/office/drawing/2016/5/12/chartex" xmlns:cx7="http://schemas.microsoft.com/office/drawing/2016/5/13/chartex" xmlns:cx8="http://schemas.microsoft.com/office/drawing/2016/5/14/chartex" xmlns:mc="http://schemas.openxmlformats.org/markup-compatibility/2006" xmlns:aink="http://schemas.microsoft.com/office/drawing/2016/ink" xmlns:am3d="http://schemas.microsoft.com/office/drawing/2017/model3d" xmlns:o="urn:schemas-microsoft-com:office:office" xmlns:r="http://schemas.openxmlformats.org/officeDocument/2006/relationships" xmlns:m="http://schemas.openxmlformats.org/officeDocument/2006/math" xmlns:v="urn:schemas-microsoft-com:vml" xmlns:wp14="http://schemas.microsoft.com/office/word/2010/wordprocessingDrawing" xmlns:wp="http://schemas.openxmlformats.org/drawingml/2006/wordprocessingDrawing" xmlns:w10="urn:schemas-microsoft-com:office:word" xmlns:w="http://schemas.openxmlformats.org/wordprocessingml/2006/main" xmlns:w14="http://schemas.microsoft.com/office/word/2010/wordml" xmlns:w15="http://schemas.microsoft.com/office/word/2012/wordml" xmlns:w16cex="http://schemas.microsoft.com/office/word/2018/wordml/cex" xmlns:w16cid="http://schemas.microsoft.com/office/word/2016/wordml/cid" xmlns:w16="http://schemas.microsoft.com/office/word/2018/wordml" xmlns:w16sdtdh="http://schemas.microsoft.com/office/word/2020/wordml/sdtdatahash" xmlns:w16se="http://schemas.microsoft.com/office/word/2015/wordml/symex" xmlns:wpg="http://schemas.microsoft.com/office/word/2010/wordprocessingGroup" xmlns:wpi="http://schemas.microsoft.com/office/word/2010/wordprocessingInk" xmlns:wne="http://schemas.microsoft.com/office/word/2006/wordml" xmlns:wps="http://schemas.microsoft.com/office/word/2010/wordprocessingShape" mc:Ignorable="w14 w15 w16se w16cid w16 w16cex w16sdtdh wp14">
   <w:endnote w:type="separator" w:id="-1">
     <w:p>
       <w:pPr>
@@ -2204,17 +2128,7 @@
 </file>
 
 <file path=word/footer1.xml><?xml version="1.0" encoding="utf-8"?>
-<w:ftr xmlns:wpc="http://schemas.microsoft.com/office/word/2010/wordprocessingCanvas" xmlns:cx="http://schemas.microsoft.com/office/drawing/2014/chartex" xmlns:cx1="http://schemas.microsoft.com/office/drawing/2015/9/8/chartex" xmlns:cx2="http://schemas.microsoft.com/office/drawing/2015/10/21/chartex" xmlns:cx3="http://schemas.microsoft.com/office/drawing/2016/5/9/chartex" xmlns:cx4="http://schemas.microsoft.com/office/drawing/2016/5/10/chartex" xmlns:cx5="http://schemas.microsoft.com/office/drawing/2016/5/11/chartex" xmlns:cx6="http://schemas.microsoft.com/office/drawing/2016/5/12/chartex" xmlns:cx7="http://schemas.microsoft.com/office/drawing/2016/5/13/chartex" xmlns:cx8="http://schemas.microsoft.com/office/drawing/2016/5/14/chartex" xmlns:mc="http://schemas.openxmlformats.org/markup-compatibility/2006" xmlns:aink="http://schemas.microsoft.com/office/drawing/2016/ink" xmlns:am3d="http://schemas.microsoft.com/office/drawing/2017/model3d" xmlns:o="urn:schemas-microsoft-com:office:office" xmlns:r="http://schemas.openxmlformats.org/officeDocument/2006/relationships" xmlns:m="http://schemas.openxmlformats.org/officeDocument/2006/math" xmlns:v="urn:schemas-microsoft-com:vml" xmlns:wp14="http://schemas.microsoft.com/office/word/2010/wordprocessingDrawing" xmlns:wp="http://schemas.openxmlformats.org/drawingml/2006/wordprocessingDrawing" xmlns:w10="urn:schemas-microsoft-com:office:word" xmlns:w="http://schemas.openxmlformats.org/wordprocessingml/2006/main" xmlns:w14="http://schemas.microsoft.com/office/word/2010/wordml" xmlns:w15="http://schemas.microsoft.com/office/word/2012/wordml" xmlns:w16cid="http://schemas.microsoft.com/office/word/2016/wordml/cid" xmlns:w16se="http://schemas.microsoft.com/office/word/2015/wordml/symex" xmlns:wpg="http://schemas.microsoft.com/office/word/2010/wordprocessingGroup" xmlns:wpi="http://schemas.microsoft.com/office/word/2010/wordprocessingInk" xmlns:wne="http://schemas.microsoft.com/office/word/2006/wordml" xmlns:wps="http://schemas.microsoft.com/office/word/2010/wordprocessingShape" mc:Ignorable="w14 w15 w16se w16cid wp14">
-  <w:p>
-    <w:pPr>
-      <w:pStyle w:val="Footer"/>
-    </w:pPr>
-  </w:p>
-</w:ftr>
-</file>
-
-<file path=word/footer2.xml><?xml version="1.0" encoding="utf-8"?>
-<w:ftr xmlns:wpc="http://schemas.microsoft.com/office/word/2010/wordprocessingCanvas" xmlns:cx="http://schemas.microsoft.com/office/drawing/2014/chartex" xmlns:cx1="http://schemas.microsoft.com/office/drawing/2015/9/8/chartex" xmlns:cx2="http://schemas.microsoft.com/office/drawing/2015/10/21/chartex" xmlns:cx3="http://schemas.microsoft.com/office/drawing/2016/5/9/chartex" xmlns:cx4="http://schemas.microsoft.com/office/drawing/2016/5/10/chartex" xmlns:cx5="http://schemas.microsoft.com/office/drawing/2016/5/11/chartex" xmlns:cx6="http://schemas.microsoft.com/office/drawing/2016/5/12/chartex" xmlns:cx7="http://schemas.microsoft.com/office/drawing/2016/5/13/chartex" xmlns:cx8="http://schemas.microsoft.com/office/drawing/2016/5/14/chartex" xmlns:mc="http://schemas.openxmlformats.org/markup-compatibility/2006" xmlns:aink="http://schemas.microsoft.com/office/drawing/2016/ink" xmlns:am3d="http://schemas.microsoft.com/office/drawing/2017/model3d" xmlns:o="urn:schemas-microsoft-com:office:office" xmlns:r="http://schemas.openxmlformats.org/officeDocument/2006/relationships" xmlns:m="http://schemas.openxmlformats.org/officeDocument/2006/math" xmlns:v="urn:schemas-microsoft-com:vml" xmlns:wp14="http://schemas.microsoft.com/office/word/2010/wordprocessingDrawing" xmlns:wp="http://schemas.openxmlformats.org/drawingml/2006/wordprocessingDrawing" xmlns:w10="urn:schemas-microsoft-com:office:word" xmlns:w="http://schemas.openxmlformats.org/wordprocessingml/2006/main" xmlns:w14="http://schemas.microsoft.com/office/word/2010/wordml" xmlns:w15="http://schemas.microsoft.com/office/word/2012/wordml" xmlns:w16cid="http://schemas.microsoft.com/office/word/2016/wordml/cid" xmlns:w16se="http://schemas.microsoft.com/office/word/2015/wordml/symex" xmlns:wpg="http://schemas.microsoft.com/office/word/2010/wordprocessingGroup" xmlns:wpi="http://schemas.microsoft.com/office/word/2010/wordprocessingInk" xmlns:wne="http://schemas.microsoft.com/office/word/2006/wordml" xmlns:wps="http://schemas.microsoft.com/office/word/2010/wordprocessingShape" mc:Ignorable="w14 w15 w16se w16cid wp14">
+<w:ftr xmlns:wpc="http://schemas.microsoft.com/office/word/2010/wordprocessingCanvas" xmlns:cx="http://schemas.microsoft.com/office/drawing/2014/chartex" xmlns:cx1="http://schemas.microsoft.com/office/drawing/2015/9/8/chartex" xmlns:cx2="http://schemas.microsoft.com/office/drawing/2015/10/21/chartex" xmlns:cx3="http://schemas.microsoft.com/office/drawing/2016/5/9/chartex" xmlns:cx4="http://schemas.microsoft.com/office/drawing/2016/5/10/chartex" xmlns:cx5="http://schemas.microsoft.com/office/drawing/2016/5/11/chartex" xmlns:cx6="http://schemas.microsoft.com/office/drawing/2016/5/12/chartex" xmlns:cx7="http://schemas.microsoft.com/office/drawing/2016/5/13/chartex" xmlns:cx8="http://schemas.microsoft.com/office/drawing/2016/5/14/chartex" xmlns:mc="http://schemas.openxmlformats.org/markup-compatibility/2006" xmlns:aink="http://schemas.microsoft.com/office/drawing/2016/ink" xmlns:am3d="http://schemas.microsoft.com/office/drawing/2017/model3d" xmlns:o="urn:schemas-microsoft-com:office:office" xmlns:r="http://schemas.openxmlformats.org/officeDocument/2006/relationships" xmlns:m="http://schemas.openxmlformats.org/officeDocument/2006/math" xmlns:v="urn:schemas-microsoft-com:vml" xmlns:wp14="http://schemas.microsoft.com/office/word/2010/wordprocessingDrawing" xmlns:wp="http://schemas.openxmlformats.org/drawingml/2006/wordprocessingDrawing" xmlns:w10="urn:schemas-microsoft-com:office:word" xmlns:w="http://schemas.openxmlformats.org/wordprocessingml/2006/main" xmlns:w14="http://schemas.microsoft.com/office/word/2010/wordml" xmlns:w15="http://schemas.microsoft.com/office/word/2012/wordml" xmlns:w16cex="http://schemas.microsoft.com/office/word/2018/wordml/cex" xmlns:w16cid="http://schemas.microsoft.com/office/word/2016/wordml/cid" xmlns:w16="http://schemas.microsoft.com/office/word/2018/wordml" xmlns:w16sdtdh="http://schemas.microsoft.com/office/word/2020/wordml/sdtdatahash" xmlns:w16se="http://schemas.microsoft.com/office/word/2015/wordml/symex" xmlns:wpg="http://schemas.microsoft.com/office/word/2010/wordprocessingGroup" xmlns:wpi="http://schemas.microsoft.com/office/word/2010/wordprocessingInk" xmlns:wne="http://schemas.microsoft.com/office/word/2006/wordml" xmlns:wps="http://schemas.microsoft.com/office/word/2010/wordprocessingShape" mc:Ignorable="w14 w15 w16se w16cid w16 w16cex w16sdtdh wp14">
   <w:p>
     <w:pPr>
       <w:pStyle w:val="Footer"/>
@@ -2229,18 +2143,8 @@
 </w:ftr>
 </file>
 
-<file path=word/footer3.xml><?xml version="1.0" encoding="utf-8"?>
-<w:ftr xmlns:wpc="http://schemas.microsoft.com/office/word/2010/wordprocessingCanvas" xmlns:cx="http://schemas.microsoft.com/office/drawing/2014/chartex" xmlns:cx1="http://schemas.microsoft.com/office/drawing/2015/9/8/chartex" xmlns:cx2="http://schemas.microsoft.com/office/drawing/2015/10/21/chartex" xmlns:cx3="http://schemas.microsoft.com/office/drawing/2016/5/9/chartex" xmlns:cx4="http://schemas.microsoft.com/office/drawing/2016/5/10/chartex" xmlns:cx5="http://schemas.microsoft.com/office/drawing/2016/5/11/chartex" xmlns:cx6="http://schemas.microsoft.com/office/drawing/2016/5/12/chartex" xmlns:cx7="http://schemas.microsoft.com/office/drawing/2016/5/13/chartex" xmlns:cx8="http://schemas.microsoft.com/office/drawing/2016/5/14/chartex" xmlns:mc="http://schemas.openxmlformats.org/markup-compatibility/2006" xmlns:aink="http://schemas.microsoft.com/office/drawing/2016/ink" xmlns:am3d="http://schemas.microsoft.com/office/drawing/2017/model3d" xmlns:o="urn:schemas-microsoft-com:office:office" xmlns:r="http://schemas.openxmlformats.org/officeDocument/2006/relationships" xmlns:m="http://schemas.openxmlformats.org/officeDocument/2006/math" xmlns:v="urn:schemas-microsoft-com:vml" xmlns:wp14="http://schemas.microsoft.com/office/word/2010/wordprocessingDrawing" xmlns:wp="http://schemas.openxmlformats.org/drawingml/2006/wordprocessingDrawing" xmlns:w10="urn:schemas-microsoft-com:office:word" xmlns:w="http://schemas.openxmlformats.org/wordprocessingml/2006/main" xmlns:w14="http://schemas.microsoft.com/office/word/2010/wordml" xmlns:w15="http://schemas.microsoft.com/office/word/2012/wordml" xmlns:w16cid="http://schemas.microsoft.com/office/word/2016/wordml/cid" xmlns:w16se="http://schemas.microsoft.com/office/word/2015/wordml/symex" xmlns:wpg="http://schemas.microsoft.com/office/word/2010/wordprocessingGroup" xmlns:wpi="http://schemas.microsoft.com/office/word/2010/wordprocessingInk" xmlns:wne="http://schemas.microsoft.com/office/word/2006/wordml" xmlns:wps="http://schemas.microsoft.com/office/word/2010/wordprocessingShape" mc:Ignorable="w14 w15 w16se w16cid wp14">
-  <w:p>
-    <w:pPr>
-      <w:pStyle w:val="Footer"/>
-    </w:pPr>
-  </w:p>
-</w:ftr>
-</file>
-
 <file path=word/footnotes.xml><?xml version="1.0" encoding="utf-8"?>
-<w:footnotes xmlns:wpc="http://schemas.microsoft.com/office/word/2010/wordprocessingCanvas" xmlns:cx="http://schemas.microsoft.com/office/drawing/2014/chartex" xmlns:cx1="http://schemas.microsoft.com/office/drawing/2015/9/8/chartex" xmlns:cx2="http://schemas.microsoft.com/office/drawing/2015/10/21/chartex" xmlns:cx3="http://schemas.microsoft.com/office/drawing/2016/5/9/chartex" xmlns:cx4="http://schemas.microsoft.com/office/drawing/2016/5/10/chartex" xmlns:cx5="http://schemas.microsoft.com/office/drawing/2016/5/11/chartex" xmlns:cx6="http://schemas.microsoft.com/office/drawing/2016/5/12/chartex" xmlns:cx7="http://schemas.microsoft.com/office/drawing/2016/5/13/chartex" xmlns:cx8="http://schemas.microsoft.com/office/drawing/2016/5/14/chartex" xmlns:mc="http://schemas.openxmlformats.org/markup-compatibility/2006" xmlns:aink="http://schemas.microsoft.com/office/drawing/2016/ink" xmlns:am3d="http://schemas.microsoft.com/office/drawing/2017/model3d" xmlns:o="urn:schemas-microsoft-com:office:office" xmlns:r="http://schemas.openxmlformats.org/officeDocument/2006/relationships" xmlns:m="http://schemas.openxmlformats.org/officeDocument/2006/math" xmlns:v="urn:schemas-microsoft-com:vml" xmlns:wp14="http://schemas.microsoft.com/office/word/2010/wordprocessingDrawing" xmlns:wp="http://schemas.openxmlformats.org/drawingml/2006/wordprocessingDrawing" xmlns:w10="urn:schemas-microsoft-com:office:word" xmlns:w="http://schemas.openxmlformats.org/wordprocessingml/2006/main" xmlns:w14="http://schemas.microsoft.com/office/word/2010/wordml" xmlns:w15="http://schemas.microsoft.com/office/word/2012/wordml" xmlns:w16cid="http://schemas.microsoft.com/office/word/2016/wordml/cid" xmlns:w16se="http://schemas.microsoft.com/office/word/2015/wordml/symex" xmlns:wpg="http://schemas.microsoft.com/office/word/2010/wordprocessingGroup" xmlns:wpi="http://schemas.microsoft.com/office/word/2010/wordprocessingInk" xmlns:wne="http://schemas.microsoft.com/office/word/2006/wordml" xmlns:wps="http://schemas.microsoft.com/office/word/2010/wordprocessingShape" mc:Ignorable="w14 w15 w16se w16cid wp14">
+<w:footnotes xmlns:wpc="http://schemas.microsoft.com/office/word/2010/wordprocessingCanvas" xmlns:cx="http://schemas.microsoft.com/office/drawing/2014/chartex" xmlns:cx1="http://schemas.microsoft.com/office/drawing/2015/9/8/chartex" xmlns:cx2="http://schemas.microsoft.com/office/drawing/2015/10/21/chartex" xmlns:cx3="http://schemas.microsoft.com/office/drawing/2016/5/9/chartex" xmlns:cx4="http://schemas.microsoft.com/office/drawing/2016/5/10/chartex" xmlns:cx5="http://schemas.microsoft.com/office/drawing/2016/5/11/chartex" xmlns:cx6="http://schemas.microsoft.com/office/drawing/2016/5/12/chartex" xmlns:cx7="http://schemas.microsoft.com/office/drawing/2016/5/13/chartex" xmlns:cx8="http://schemas.microsoft.com/office/drawing/2016/5/14/chartex" xmlns:mc="http://schemas.openxmlformats.org/markup-compatibility/2006" xmlns:aink="http://schemas.microsoft.com/office/drawing/2016/ink" xmlns:am3d="http://schemas.microsoft.com/office/drawing/2017/model3d" xmlns:o="urn:schemas-microsoft-com:office:office" xmlns:r="http://schemas.openxmlformats.org/officeDocument/2006/relationships" xmlns:m="http://schemas.openxmlformats.org/officeDocument/2006/math" xmlns:v="urn:schemas-microsoft-com:vml" xmlns:wp14="http://schemas.microsoft.com/office/word/2010/wordprocessingDrawing" xmlns:wp="http://schemas.openxmlformats.org/drawingml/2006/wordprocessingDrawing" xmlns:w10="urn:schemas-microsoft-com:office:word" xmlns:w="http://schemas.openxmlformats.org/wordprocessingml/2006/main" xmlns:w14="http://schemas.microsoft.com/office/word/2010/wordml" xmlns:w15="http://schemas.microsoft.com/office/word/2012/wordml" xmlns:w16cex="http://schemas.microsoft.com/office/word/2018/wordml/cex" xmlns:w16cid="http://schemas.microsoft.com/office/word/2016/wordml/cid" xmlns:w16="http://schemas.microsoft.com/office/word/2018/wordml" xmlns:w16sdtdh="http://schemas.microsoft.com/office/word/2020/wordml/sdtdatahash" xmlns:w16se="http://schemas.microsoft.com/office/word/2015/wordml/symex" xmlns:wpg="http://schemas.microsoft.com/office/word/2010/wordprocessingGroup" xmlns:wpi="http://schemas.microsoft.com/office/word/2010/wordprocessingInk" xmlns:wne="http://schemas.microsoft.com/office/word/2006/wordml" xmlns:wps="http://schemas.microsoft.com/office/word/2010/wordprocessingShape" mc:Ignorable="w14 w15 w16se w16cid w16 w16cex w16sdtdh wp14">
   <w:footnote w:type="separator" w:id="-1">
     <w:p>
       <w:pPr>
@@ -2265,43 +2169,28 @@
 </file>
 
 <file path=word/header1.xml><?xml version="1.0" encoding="utf-8"?>
-<w:hdr xmlns:wpc="http://schemas.microsoft.com/office/word/2010/wordprocessingCanvas" xmlns:cx="http://schemas.microsoft.com/office/drawing/2014/chartex" xmlns:cx1="http://schemas.microsoft.com/office/drawing/2015/9/8/chartex" xmlns:cx2="http://schemas.microsoft.com/office/drawing/2015/10/21/chartex" xmlns:cx3="http://schemas.microsoft.com/office/drawing/2016/5/9/chartex" xmlns:cx4="http://schemas.microsoft.com/office/drawing/2016/5/10/chartex" xmlns:cx5="http://schemas.microsoft.com/office/drawing/2016/5/11/chartex" xmlns:cx6="http://schemas.microsoft.com/office/drawing/2016/5/12/chartex" xmlns:cx7="http://schemas.microsoft.com/office/drawing/2016/5/13/chartex" xmlns:cx8="http://schemas.microsoft.com/office/drawing/2016/5/14/chartex" xmlns:mc="http://schemas.openxmlformats.org/markup-compatibility/2006" xmlns:aink="http://schemas.microsoft.com/office/drawing/2016/ink" xmlns:am3d="http://schemas.microsoft.com/office/drawing/2017/model3d" xmlns:o="urn:schemas-microsoft-com:office:office" xmlns:r="http://schemas.openxmlformats.org/officeDocument/2006/relationships" xmlns:m="http://schemas.openxmlformats.org/officeDocument/2006/math" xmlns:v="urn:schemas-microsoft-com:vml" xmlns:wp14="http://schemas.microsoft.com/office/word/2010/wordprocessingDrawing" xmlns:wp="http://schemas.openxmlformats.org/drawingml/2006/wordprocessingDrawing" xmlns:w10="urn:schemas-microsoft-com:office:word" xmlns:w="http://schemas.openxmlformats.org/wordprocessingml/2006/main" xmlns:w14="http://schemas.microsoft.com/office/word/2010/wordml" xmlns:w15="http://schemas.microsoft.com/office/word/2012/wordml" xmlns:w16cid="http://schemas.microsoft.com/office/word/2016/wordml/cid" xmlns:w16se="http://schemas.microsoft.com/office/word/2015/wordml/symex" xmlns:wpg="http://schemas.microsoft.com/office/word/2010/wordprocessingGroup" xmlns:wpi="http://schemas.microsoft.com/office/word/2010/wordprocessingInk" xmlns:wne="http://schemas.microsoft.com/office/word/2006/wordml" xmlns:wps="http://schemas.microsoft.com/office/word/2010/wordprocessingShape" mc:Ignorable="w14 w15 w16se w16cid wp14">
+<w:hdr xmlns:wpc="http://schemas.microsoft.com/office/word/2010/wordprocessingCanvas" xmlns:cx="http://schemas.microsoft.com/office/drawing/2014/chartex" xmlns:cx1="http://schemas.microsoft.com/office/drawing/2015/9/8/chartex" xmlns:cx2="http://schemas.microsoft.com/office/drawing/2015/10/21/chartex" xmlns:cx3="http://schemas.microsoft.com/office/drawing/2016/5/9/chartex" xmlns:cx4="http://schemas.microsoft.com/office/drawing/2016/5/10/chartex" xmlns:cx5="http://schemas.microsoft.com/office/drawing/2016/5/11/chartex" xmlns:cx6="http://schemas.microsoft.com/office/drawing/2016/5/12/chartex" xmlns:cx7="http://schemas.microsoft.com/office/drawing/2016/5/13/chartex" xmlns:cx8="http://schemas.microsoft.com/office/drawing/2016/5/14/chartex" xmlns:mc="http://schemas.openxmlformats.org/markup-compatibility/2006" xmlns:aink="http://schemas.microsoft.com/office/drawing/2016/ink" xmlns:am3d="http://schemas.microsoft.com/office/drawing/2017/model3d" xmlns:o="urn:schemas-microsoft-com:office:office" xmlns:r="http://schemas.openxmlformats.org/officeDocument/2006/relationships" xmlns:m="http://schemas.openxmlformats.org/officeDocument/2006/math" xmlns:v="urn:schemas-microsoft-com:vml" xmlns:wp14="http://schemas.microsoft.com/office/word/2010/wordprocessingDrawing" xmlns:wp="http://schemas.openxmlformats.org/drawingml/2006/wordprocessingDrawing" xmlns:w10="urn:schemas-microsoft-com:office:word" xmlns:w="http://schemas.openxmlformats.org/wordprocessingml/2006/main" xmlns:w14="http://schemas.microsoft.com/office/word/2010/wordml" xmlns:w15="http://schemas.microsoft.com/office/word/2012/wordml" xmlns:w16cex="http://schemas.microsoft.com/office/word/2018/wordml/cex" xmlns:w16cid="http://schemas.microsoft.com/office/word/2016/wordml/cid" xmlns:w16="http://schemas.microsoft.com/office/word/2018/wordml" xmlns:w16sdtdh="http://schemas.microsoft.com/office/word/2020/wordml/sdtdatahash" xmlns:w16se="http://schemas.microsoft.com/office/word/2015/wordml/symex" xmlns:wpg="http://schemas.microsoft.com/office/word/2010/wordprocessingGroup" xmlns:wpi="http://schemas.microsoft.com/office/word/2010/wordprocessingInk" xmlns:wne="http://schemas.microsoft.com/office/word/2006/wordml" xmlns:wps="http://schemas.microsoft.com/office/word/2010/wordprocessingShape" mc:Ignorable="w14 w15 w16se w16cid w16 w16cex w16sdtdh wp14">
   <w:p>
     <w:pPr>
       <w:pStyle w:val="Header"/>
-    </w:pPr>
-  </w:p>
-</w:hdr>
-</file>
-
-<file path=word/header2.xml><?xml version="1.0" encoding="utf-8"?>
-<w:hdr xmlns:wpc="http://schemas.microsoft.com/office/word/2010/wordprocessingCanvas" xmlns:cx="http://schemas.microsoft.com/office/drawing/2014/chartex" xmlns:cx1="http://schemas.microsoft.com/office/drawing/2015/9/8/chartex" xmlns:cx2="http://schemas.microsoft.com/office/drawing/2015/10/21/chartex" xmlns:cx3="http://schemas.microsoft.com/office/drawing/2016/5/9/chartex" xmlns:cx4="http://schemas.microsoft.com/office/drawing/2016/5/10/chartex" xmlns:cx5="http://schemas.microsoft.com/office/drawing/2016/5/11/chartex" xmlns:cx6="http://schemas.microsoft.com/office/drawing/2016/5/12/chartex" xmlns:cx7="http://schemas.microsoft.com/office/drawing/2016/5/13/chartex" xmlns:cx8="http://schemas.microsoft.com/office/drawing/2016/5/14/chartex" xmlns:mc="http://schemas.openxmlformats.org/markup-compatibility/2006" xmlns:aink="http://schemas.microsoft.com/office/drawing/2016/ink" xmlns:am3d="http://schemas.microsoft.com/office/drawing/2017/model3d" xmlns:o="urn:schemas-microsoft-com:office:office" xmlns:r="http://schemas.openxmlformats.org/officeDocument/2006/relationships" xmlns:m="http://schemas.openxmlformats.org/officeDocument/2006/math" xmlns:v="urn:schemas-microsoft-com:vml" xmlns:wp14="http://schemas.microsoft.com/office/word/2010/wordprocessingDrawing" xmlns:wp="http://schemas.openxmlformats.org/drawingml/2006/wordprocessingDrawing" xmlns:w10="urn:schemas-microsoft-com:office:word" xmlns:w="http://schemas.openxmlformats.org/wordprocessingml/2006/main" xmlns:w14="http://schemas.microsoft.com/office/word/2010/wordml" xmlns:w15="http://schemas.microsoft.com/office/word/2012/wordml" xmlns:w16cid="http://schemas.microsoft.com/office/word/2016/wordml/cid" xmlns:w16se="http://schemas.microsoft.com/office/word/2015/wordml/symex" xmlns:wpg="http://schemas.microsoft.com/office/word/2010/wordprocessingGroup" xmlns:wpi="http://schemas.microsoft.com/office/word/2010/wordprocessingInk" xmlns:wne="http://schemas.microsoft.com/office/word/2006/wordml" xmlns:wps="http://schemas.microsoft.com/office/word/2010/wordprocessingShape" mc:Ignorable="w14 w15 w16se w16cid wp14">
-  <w:p>
-    <w:pPr>
-      <w:pStyle w:val="Header"/>
+      <w:rPr>
+        <w:b/>
+        <w:bCs/>
+      </w:rPr>
     </w:pPr>
     <w:r>
-      <w:t>Ti</w:t>
-    </w:r>
-    <w:r>
-      <w:t>tle of the project.</w:t>
+      <w:rPr>
+        <w:b/>
+        <w:bCs/>
+      </w:rPr>
+      <w:t>Cornerstone Community College Student Registration – Mobile App</w:t>
     </w:r>
   </w:p>
 </w:hdr>
 </file>
 
-<file path=word/header3.xml><?xml version="1.0" encoding="utf-8"?>
-<w:hdr xmlns:wpc="http://schemas.microsoft.com/office/word/2010/wordprocessingCanvas" xmlns:cx="http://schemas.microsoft.com/office/drawing/2014/chartex" xmlns:cx1="http://schemas.microsoft.com/office/drawing/2015/9/8/chartex" xmlns:cx2="http://schemas.microsoft.com/office/drawing/2015/10/21/chartex" xmlns:cx3="http://schemas.microsoft.com/office/drawing/2016/5/9/chartex" xmlns:cx4="http://schemas.microsoft.com/office/drawing/2016/5/10/chartex" xmlns:cx5="http://schemas.microsoft.com/office/drawing/2016/5/11/chartex" xmlns:cx6="http://schemas.microsoft.com/office/drawing/2016/5/12/chartex" xmlns:cx7="http://schemas.microsoft.com/office/drawing/2016/5/13/chartex" xmlns:cx8="http://schemas.microsoft.com/office/drawing/2016/5/14/chartex" xmlns:mc="http://schemas.openxmlformats.org/markup-compatibility/2006" xmlns:aink="http://schemas.microsoft.com/office/drawing/2016/ink" xmlns:am3d="http://schemas.microsoft.com/office/drawing/2017/model3d" xmlns:o="urn:schemas-microsoft-com:office:office" xmlns:r="http://schemas.openxmlformats.org/officeDocument/2006/relationships" xmlns:m="http://schemas.openxmlformats.org/officeDocument/2006/math" xmlns:v="urn:schemas-microsoft-com:vml" xmlns:wp14="http://schemas.microsoft.com/office/word/2010/wordprocessingDrawing" xmlns:wp="http://schemas.openxmlformats.org/drawingml/2006/wordprocessingDrawing" xmlns:w10="urn:schemas-microsoft-com:office:word" xmlns:w="http://schemas.openxmlformats.org/wordprocessingml/2006/main" xmlns:w14="http://schemas.microsoft.com/office/word/2010/wordml" xmlns:w15="http://schemas.microsoft.com/office/word/2012/wordml" xmlns:w16cid="http://schemas.microsoft.com/office/word/2016/wordml/cid" xmlns:w16se="http://schemas.microsoft.com/office/word/2015/wordml/symex" xmlns:wpg="http://schemas.microsoft.com/office/word/2010/wordprocessingGroup" xmlns:wpi="http://schemas.microsoft.com/office/word/2010/wordprocessingInk" xmlns:wne="http://schemas.microsoft.com/office/word/2006/wordml" xmlns:wps="http://schemas.microsoft.com/office/word/2010/wordprocessingShape" mc:Ignorable="w14 w15 w16se w16cid wp14">
-  <w:p>
-    <w:pPr>
-      <w:pStyle w:val="Header"/>
-    </w:pPr>
-  </w:p>
-</w:hdr>
-</file>
-
 <file path=word/numbering.xml><?xml version="1.0" encoding="utf-8"?>
-<w:numbering xmlns:wpc="http://schemas.microsoft.com/office/word/2010/wordprocessingCanvas" xmlns:cx="http://schemas.microsoft.com/office/drawing/2014/chartex" xmlns:cx1="http://schemas.microsoft.com/office/drawing/2015/9/8/chartex" xmlns:cx2="http://schemas.microsoft.com/office/drawing/2015/10/21/chartex" xmlns:cx3="http://schemas.microsoft.com/office/drawing/2016/5/9/chartex" xmlns:cx4="http://schemas.microsoft.com/office/drawing/2016/5/10/chartex" xmlns:cx5="http://schemas.microsoft.com/office/drawing/2016/5/11/chartex" xmlns:cx6="http://schemas.microsoft.com/office/drawing/2016/5/12/chartex" xmlns:cx7="http://schemas.microsoft.com/office/drawing/2016/5/13/chartex" xmlns:cx8="http://schemas.microsoft.com/office/drawing/2016/5/14/chartex" xmlns:mc="http://schemas.openxmlformats.org/markup-compatibility/2006" xmlns:aink="http://schemas.microsoft.com/office/drawing/2016/ink" xmlns:am3d="http://schemas.microsoft.com/office/drawing/2017/model3d" xmlns:o="urn:schemas-microsoft-com:office:office" xmlns:r="http://schemas.openxmlformats.org/officeDocument/2006/relationships" xmlns:m="http://schemas.openxmlformats.org/officeDocument/2006/math" xmlns:v="urn:schemas-microsoft-com:vml" xmlns:wp14="http://schemas.microsoft.com/office/word/2010/wordprocessingDrawing" xmlns:wp="http://schemas.openxmlformats.org/drawingml/2006/wordprocessingDrawing" xmlns:w10="urn:schemas-microsoft-com:office:word" xmlns:w="http://schemas.openxmlformats.org/wordprocessingml/2006/main" xmlns:w14="http://schemas.microsoft.com/office/word/2010/wordml" xmlns:w15="http://schemas.microsoft.com/office/word/2012/wordml" xmlns:w16cid="http://schemas.microsoft.com/office/word/2016/wordml/cid" xmlns:w16se="http://schemas.microsoft.com/office/word/2015/wordml/symex" xmlns:wpg="http://schemas.microsoft.com/office/word/2010/wordprocessingGroup" xmlns:wpi="http://schemas.microsoft.com/office/word/2010/wordprocessingInk" xmlns:wne="http://schemas.microsoft.com/office/word/2006/wordml" xmlns:wps="http://schemas.microsoft.com/office/word/2010/wordprocessingShape" mc:Ignorable="w14 w15 w16se w16cid wp14">
+<w:numbering xmlns:wpc="http://schemas.microsoft.com/office/word/2010/wordprocessingCanvas" xmlns:cx="http://schemas.microsoft.com/office/drawing/2014/chartex" xmlns:cx1="http://schemas.microsoft.com/office/drawing/2015/9/8/chartex" xmlns:cx2="http://schemas.microsoft.com/office/drawing/2015/10/21/chartex" xmlns:cx3="http://schemas.microsoft.com/office/drawing/2016/5/9/chartex" xmlns:cx4="http://schemas.microsoft.com/office/drawing/2016/5/10/chartex" xmlns:cx5="http://schemas.microsoft.com/office/drawing/2016/5/11/chartex" xmlns:cx6="http://schemas.microsoft.com/office/drawing/2016/5/12/chartex" xmlns:cx7="http://schemas.microsoft.com/office/drawing/2016/5/13/chartex" xmlns:cx8="http://schemas.microsoft.com/office/drawing/2016/5/14/chartex" xmlns:mc="http://schemas.openxmlformats.org/markup-compatibility/2006" xmlns:aink="http://schemas.microsoft.com/office/drawing/2016/ink" xmlns:am3d="http://schemas.microsoft.com/office/drawing/2017/model3d" xmlns:o="urn:schemas-microsoft-com:office:office" xmlns:r="http://schemas.openxmlformats.org/officeDocument/2006/relationships" xmlns:m="http://schemas.openxmlformats.org/officeDocument/2006/math" xmlns:v="urn:schemas-microsoft-com:vml" xmlns:wp14="http://schemas.microsoft.com/office/word/2010/wordprocessingDrawing" xmlns:wp="http://schemas.openxmlformats.org/drawingml/2006/wordprocessingDrawing" xmlns:w10="urn:schemas-microsoft-com:office:word" xmlns:w="http://schemas.openxmlformats.org/wordprocessingml/2006/main" xmlns:w14="http://schemas.microsoft.com/office/word/2010/wordml" xmlns:w15="http://schemas.microsoft.com/office/word/2012/wordml" xmlns:w16cex="http://schemas.microsoft.com/office/word/2018/wordml/cex" xmlns:w16cid="http://schemas.microsoft.com/office/word/2016/wordml/cid" xmlns:w16="http://schemas.microsoft.com/office/word/2018/wordml" xmlns:w16sdtdh="http://schemas.microsoft.com/office/word/2020/wordml/sdtdatahash" xmlns:w16se="http://schemas.microsoft.com/office/word/2015/wordml/symex" xmlns:wpg="http://schemas.microsoft.com/office/word/2010/wordprocessingGroup" xmlns:wpi="http://schemas.microsoft.com/office/word/2010/wordprocessingInk" xmlns:wne="http://schemas.microsoft.com/office/word/2006/wordml" xmlns:wps="http://schemas.microsoft.com/office/word/2010/wordprocessingShape" mc:Ignorable="w14 w15 w16se w16cid w16 w16cex w16sdtdh wp14">
   <w:abstractNum w:abstractNumId="0" w15:restartNumberingAfterBreak="0">
     <w:nsid w:val="0B393520"/>
     <w:multiLevelType w:val="hybridMultilevel"/>
@@ -2770,7 +2659,7 @@
 </file>
 
 <file path=word/styles.xml><?xml version="1.0" encoding="utf-8"?>
-<w:styles xmlns:mc="http://schemas.openxmlformats.org/markup-compatibility/2006" xmlns:r="http://schemas.openxmlformats.org/officeDocument/2006/relationships" xmlns:w="http://schemas.openxmlformats.org/wordprocessingml/2006/main" xmlns:w14="http://schemas.microsoft.com/office/word/2010/wordml" xmlns:w15="http://schemas.microsoft.com/office/word/2012/wordml" xmlns:w16cid="http://schemas.microsoft.com/office/word/2016/wordml/cid" xmlns:w16se="http://schemas.microsoft.com/office/word/2015/wordml/symex" mc:Ignorable="w14 w15 w16se w16cid">
+<w:styles xmlns:mc="http://schemas.openxmlformats.org/markup-compatibility/2006" xmlns:r="http://schemas.openxmlformats.org/officeDocument/2006/relationships" xmlns:w="http://schemas.openxmlformats.org/wordprocessingml/2006/main" xmlns:w14="http://schemas.microsoft.com/office/word/2010/wordml" xmlns:w15="http://schemas.microsoft.com/office/word/2012/wordml" xmlns:w16cex="http://schemas.microsoft.com/office/word/2018/wordml/cex" xmlns:w16cid="http://schemas.microsoft.com/office/word/2016/wordml/cid" xmlns:w16="http://schemas.microsoft.com/office/word/2018/wordml" xmlns:w16sdtdh="http://schemas.microsoft.com/office/word/2020/wordml/sdtdatahash" xmlns:w16se="http://schemas.microsoft.com/office/word/2015/wordml/symex" mc:Ignorable="w14 w15 w16se w16cid w16 w16cex w16sdtdh">
   <w:docDefaults>
     <w:rPrDefault>
       <w:rPr>
@@ -2786,7 +2675,7 @@
       </w:pPr>
     </w:pPrDefault>
   </w:docDefaults>
-  <w:latentStyles w:defLockedState="0" w:defUIPriority="99" w:defSemiHidden="0" w:defUnhideWhenUsed="0" w:defQFormat="0" w:count="375">
+  <w:latentStyles w:defLockedState="0" w:defUIPriority="99" w:defSemiHidden="0" w:defUnhideWhenUsed="0" w:defQFormat="0" w:count="376">
     <w:lsdException w:name="Normal" w:uiPriority="0" w:qFormat="1"/>
     <w:lsdException w:name="heading 1" w:uiPriority="9" w:qFormat="1"/>
     <w:lsdException w:name="heading 2" w:semiHidden="1" w:uiPriority="9" w:unhideWhenUsed="1" w:qFormat="1"/>
@@ -2935,11 +2824,11 @@
     <w:lsdException w:name="Table Elegant" w:semiHidden="1" w:unhideWhenUsed="1"/>
     <w:lsdException w:name="Table Professional" w:semiHidden="1" w:unhideWhenUsed="1"/>
     <w:lsdException w:name="Table Subtle 1" w:semiHidden="1" w:unhideWhenUsed="1"/>
+    <w:lsdException w:name="Table Subtle 2" w:semiHidden="1" w:unhideWhenUsed="1"/>
     <w:lsdException w:name="Table Web 1" w:semiHidden="1" w:unhideWhenUsed="1"/>
     <w:lsdException w:name="Table Web 2" w:semiHidden="1" w:unhideWhenUsed="1"/>
     <w:lsdException w:name="Balloon Text" w:semiHidden="1" w:unhideWhenUsed="1"/>
     <w:lsdException w:name="Table Grid" w:uiPriority="39"/>
-    <w:lsdException w:name="Table Theme" w:semiHidden="1" w:unhideWhenUsed="1"/>
     <w:lsdException w:name="Placeholder Text" w:semiHidden="1"/>
     <w:lsdException w:name="No Spacing" w:uiPriority="1" w:qFormat="1"/>
     <w:lsdException w:name="Light Shading" w:uiPriority="60"/>
@@ -3159,6 +3048,7 @@
     <w:lsdException w:name="Smart Hyperlink" w:semiHidden="1" w:unhideWhenUsed="1"/>
     <w:lsdException w:name="Hashtag" w:semiHidden="1" w:unhideWhenUsed="1"/>
     <w:lsdException w:name="Unresolved Mention" w:semiHidden="1" w:unhideWhenUsed="1"/>
+    <w:lsdException w:name="Smart Link" w:semiHidden="1" w:unhideWhenUsed="1"/>
   </w:latentStyles>
   <w:style w:type="paragraph" w:default="1" w:styleId="Normal">
     <w:name w:val="Normal"/>

</xml_diff>

<commit_message>
added required unit test for add_a_new_term
</commit_message>
<xml_diff>
--- a/C868/Greg_Westmoreland_Task2_SectionA_Template.docx
+++ b/C868/Greg_Westmoreland_Task2_SectionA_Template.docx
@@ -411,6 +411,7 @@
       <w:bookmarkStart w:id="0" w:name="_Toc91523839"/>
       <w:bookmarkStart w:id="1" w:name="_Toc91523981"/>
       <w:bookmarkStart w:id="2" w:name="_Toc91541433"/>
+      <w:bookmarkStart w:id="3" w:name="_Toc92714319"/>
       <w:r>
         <w:rPr>
           <w:rFonts w:eastAsia="SimSun"/>
@@ -424,6 +425,14 @@
       <w:bookmarkEnd w:id="0"/>
       <w:bookmarkEnd w:id="1"/>
       <w:bookmarkEnd w:id="2"/>
+      <w:bookmarkEnd w:id="3"/>
+    </w:p>
+    <w:p>
+      <w:pPr>
+        <w:rPr>
+          <w:lang w:eastAsia="ja-JP"/>
+        </w:rPr>
+      </w:pPr>
     </w:p>
     <w:p>
       <w:pPr>
@@ -442,23 +451,35 @@
       </w:pPr>
       <w:r>
         <w:rPr>
+          <w:rFonts w:ascii="Times New Roman" w:eastAsia="SimSun" w:hAnsi="Times New Roman" w:cs="Times New Roman"/>
+          <w:b w:val="0"/>
+          <w:i w:val="0"/>
+          <w:kern w:val="24"/>
           <w:lang w:eastAsia="ja-JP"/>
         </w:rPr>
         <w:fldChar w:fldCharType="begin"/>
       </w:r>
       <w:r>
         <w:rPr>
+          <w:rFonts w:ascii="Times New Roman" w:eastAsia="SimSun" w:hAnsi="Times New Roman" w:cs="Times New Roman"/>
+          <w:b w:val="0"/>
+          <w:i w:val="0"/>
+          <w:kern w:val="24"/>
           <w:lang w:eastAsia="ja-JP"/>
         </w:rPr>
         <w:instrText xml:space="preserve"> TOC \o "1-3" \h \z \u </w:instrText>
       </w:r>
       <w:r>
         <w:rPr>
+          <w:rFonts w:ascii="Times New Roman" w:eastAsia="SimSun" w:hAnsi="Times New Roman" w:cs="Times New Roman"/>
+          <w:b w:val="0"/>
+          <w:i w:val="0"/>
+          <w:kern w:val="24"/>
           <w:lang w:eastAsia="ja-JP"/>
         </w:rPr>
         <w:fldChar w:fldCharType="separate"/>
       </w:r>
-      <w:hyperlink w:anchor="_Toc91541433" w:history="1">
+      <w:hyperlink w:anchor="_Toc92714319" w:history="1">
         <w:r>
           <w:rPr>
             <w:rStyle w:val="Hyperlink"/>
@@ -487,7 +508,7 @@
             <w:noProof/>
             <w:webHidden/>
           </w:rPr>
-          <w:instrText xml:space="preserve"> PAGEREF _Toc91541433 \h </w:instrText>
+          <w:instrText xml:space="preserve"> PAGEREF _Toc92714319 \h </w:instrText>
         </w:r>
         <w:r>
           <w:rPr>
@@ -533,7 +554,7 @@
           <w:noProof/>
         </w:rPr>
       </w:pPr>
-      <w:hyperlink w:anchor="_Toc91541434" w:history="1">
+      <w:hyperlink w:anchor="_Toc92714320" w:history="1">
         <w:r>
           <w:rPr>
             <w:rStyle w:val="Hyperlink"/>
@@ -560,7 +581,7 @@
             <w:noProof/>
             <w:webHidden/>
           </w:rPr>
-          <w:instrText xml:space="preserve"> PAGEREF _Toc91541434 \h </w:instrText>
+          <w:instrText xml:space="preserve"> PAGEREF _Toc92714320 \h </w:instrText>
         </w:r>
         <w:r>
           <w:rPr>
@@ -606,7 +627,7 @@
           <w:szCs w:val="24"/>
         </w:rPr>
       </w:pPr>
-      <w:hyperlink w:anchor="_Toc91541435" w:history="1">
+      <w:hyperlink w:anchor="_Toc92714321" w:history="1">
         <w:r>
           <w:rPr>
             <w:rStyle w:val="Hyperlink"/>
@@ -636,7 +657,7 @@
             <w:noProof/>
             <w:webHidden/>
           </w:rPr>
-          <w:instrText xml:space="preserve"> PAGEREF _Toc91541435 \h </w:instrText>
+          <w:instrText xml:space="preserve"> PAGEREF _Toc92714321 \h </w:instrText>
         </w:r>
         <w:r>
           <w:rPr>
@@ -682,7 +703,7 @@
           <w:szCs w:val="24"/>
         </w:rPr>
       </w:pPr>
-      <w:hyperlink w:anchor="_Toc91541436" w:history="1">
+      <w:hyperlink w:anchor="_Toc92714322" w:history="1">
         <w:r>
           <w:rPr>
             <w:rStyle w:val="Hyperlink"/>
@@ -711,7 +732,7 @@
             <w:noProof/>
             <w:webHidden/>
           </w:rPr>
-          <w:instrText xml:space="preserve"> PAGEREF _Toc91541436 \h </w:instrText>
+          <w:instrText xml:space="preserve"> PAGEREF _Toc92714322 \h </w:instrText>
         </w:r>
         <w:r>
           <w:rPr>
@@ -757,7 +778,7 @@
           <w:szCs w:val="24"/>
         </w:rPr>
       </w:pPr>
-      <w:hyperlink w:anchor="_Toc91541437" w:history="1">
+      <w:hyperlink w:anchor="_Toc92714323" w:history="1">
         <w:r>
           <w:rPr>
             <w:rStyle w:val="Hyperlink"/>
@@ -786,7 +807,7 @@
             <w:noProof/>
             <w:webHidden/>
           </w:rPr>
-          <w:instrText xml:space="preserve"> PAGEREF _Toc91541437 \h </w:instrText>
+          <w:instrText xml:space="preserve"> PAGEREF _Toc92714323 \h </w:instrText>
         </w:r>
         <w:r>
           <w:rPr>
@@ -832,7 +853,7 @@
           <w:noProof/>
         </w:rPr>
       </w:pPr>
-      <w:hyperlink w:anchor="_Toc91541438" w:history="1">
+      <w:hyperlink w:anchor="_Toc92714324" w:history="1">
         <w:r>
           <w:rPr>
             <w:rStyle w:val="Hyperlink"/>
@@ -859,7 +880,7 @@
             <w:noProof/>
             <w:webHidden/>
           </w:rPr>
-          <w:instrText xml:space="preserve"> PAGEREF _Toc91541438 \h </w:instrText>
+          <w:instrText xml:space="preserve"> PAGEREF _Toc92714324 \h </w:instrText>
         </w:r>
         <w:r>
           <w:rPr>
@@ -905,7 +926,7 @@
           <w:noProof/>
         </w:rPr>
       </w:pPr>
-      <w:hyperlink w:anchor="_Toc91541439" w:history="1">
+      <w:hyperlink w:anchor="_Toc92714325" w:history="1">
         <w:r>
           <w:rPr>
             <w:rStyle w:val="Hyperlink"/>
@@ -932,7 +953,7 @@
             <w:noProof/>
             <w:webHidden/>
           </w:rPr>
-          <w:instrText xml:space="preserve"> PAGEREF _Toc91541439 \h </w:instrText>
+          <w:instrText xml:space="preserve"> PAGEREF _Toc92714325 \h </w:instrText>
         </w:r>
         <w:r>
           <w:rPr>
@@ -978,7 +999,7 @@
           <w:noProof/>
         </w:rPr>
       </w:pPr>
-      <w:hyperlink w:anchor="_Toc91541440" w:history="1">
+      <w:hyperlink w:anchor="_Toc92714326" w:history="1">
         <w:r>
           <w:rPr>
             <w:rStyle w:val="Hyperlink"/>
@@ -1005,7 +1026,7 @@
             <w:noProof/>
             <w:webHidden/>
           </w:rPr>
-          <w:instrText xml:space="preserve"> PAGEREF _Toc91541440 \h </w:instrText>
+          <w:instrText xml:space="preserve"> PAGEREF _Toc92714326 \h </w:instrText>
         </w:r>
         <w:r>
           <w:rPr>
@@ -1051,7 +1072,7 @@
           <w:szCs w:val="24"/>
         </w:rPr>
       </w:pPr>
-      <w:hyperlink w:anchor="_Toc91541441" w:history="1">
+      <w:hyperlink w:anchor="_Toc92714327" w:history="1">
         <w:r>
           <w:rPr>
             <w:rStyle w:val="Hyperlink"/>
@@ -1080,7 +1101,7 @@
             <w:noProof/>
             <w:webHidden/>
           </w:rPr>
-          <w:instrText xml:space="preserve"> PAGEREF _Toc91541441 \h </w:instrText>
+          <w:instrText xml:space="preserve"> PAGEREF _Toc92714327 \h </w:instrText>
         </w:r>
         <w:r>
           <w:rPr>
@@ -1126,7 +1147,7 @@
           <w:szCs w:val="24"/>
         </w:rPr>
       </w:pPr>
-      <w:hyperlink w:anchor="_Toc91541442" w:history="1">
+      <w:hyperlink w:anchor="_Toc92714328" w:history="1">
         <w:r>
           <w:rPr>
             <w:rStyle w:val="Hyperlink"/>
@@ -1155,7 +1176,7 @@
             <w:noProof/>
             <w:webHidden/>
           </w:rPr>
-          <w:instrText xml:space="preserve"> PAGEREF _Toc91541442 \h </w:instrText>
+          <w:instrText xml:space="preserve"> PAGEREF _Toc92714328 \h </w:instrText>
         </w:r>
         <w:r>
           <w:rPr>
@@ -1201,7 +1222,7 @@
           <w:noProof/>
         </w:rPr>
       </w:pPr>
-      <w:hyperlink w:anchor="_Toc91541443" w:history="1">
+      <w:hyperlink w:anchor="_Toc92714329" w:history="1">
         <w:r>
           <w:rPr>
             <w:rStyle w:val="Hyperlink"/>
@@ -1228,7 +1249,7 @@
             <w:noProof/>
             <w:webHidden/>
           </w:rPr>
-          <w:instrText xml:space="preserve"> PAGEREF _Toc91541443 \h </w:instrText>
+          <w:instrText xml:space="preserve"> PAGEREF _Toc92714329 \h </w:instrText>
         </w:r>
         <w:r>
           <w:rPr>
@@ -1274,7 +1295,7 @@
           <w:noProof/>
         </w:rPr>
       </w:pPr>
-      <w:hyperlink w:anchor="_Toc91541444" w:history="1">
+      <w:hyperlink w:anchor="_Toc92714330" w:history="1">
         <w:r>
           <w:rPr>
             <w:rStyle w:val="Hyperlink"/>
@@ -1301,7 +1322,7 @@
             <w:noProof/>
             <w:webHidden/>
           </w:rPr>
-          <w:instrText xml:space="preserve"> PAGEREF _Toc91541444 \h </w:instrText>
+          <w:instrText xml:space="preserve"> PAGEREF _Toc92714330 \h </w:instrText>
         </w:r>
         <w:r>
           <w:rPr>
@@ -1347,7 +1368,7 @@
           <w:noProof/>
         </w:rPr>
       </w:pPr>
-      <w:hyperlink w:anchor="_Toc91541445" w:history="1">
+      <w:hyperlink w:anchor="_Toc92714331" w:history="1">
         <w:r>
           <w:rPr>
             <w:rStyle w:val="Hyperlink"/>
@@ -1374,7 +1395,7 @@
             <w:noProof/>
             <w:webHidden/>
           </w:rPr>
-          <w:instrText xml:space="preserve"> PAGEREF _Toc91541445 \h </w:instrText>
+          <w:instrText xml:space="preserve"> PAGEREF _Toc92714331 \h </w:instrText>
         </w:r>
         <w:r>
           <w:rPr>
@@ -1420,7 +1441,7 @@
           <w:szCs w:val="24"/>
         </w:rPr>
       </w:pPr>
-      <w:hyperlink w:anchor="_Toc91541446" w:history="1">
+      <w:hyperlink w:anchor="_Toc92714332" w:history="1">
         <w:r>
           <w:rPr>
             <w:rStyle w:val="Hyperlink"/>
@@ -1449,7 +1470,7 @@
             <w:noProof/>
             <w:webHidden/>
           </w:rPr>
-          <w:instrText xml:space="preserve"> PAGEREF _Toc91541446 \h </w:instrText>
+          <w:instrText xml:space="preserve"> PAGEREF _Toc92714332 \h </w:instrText>
         </w:r>
         <w:r>
           <w:rPr>
@@ -1495,7 +1516,7 @@
           <w:szCs w:val="24"/>
         </w:rPr>
       </w:pPr>
-      <w:hyperlink w:anchor="_Toc91541447" w:history="1">
+      <w:hyperlink w:anchor="_Toc92714333" w:history="1">
         <w:r>
           <w:rPr>
             <w:rStyle w:val="Hyperlink"/>
@@ -1524,7 +1545,7 @@
             <w:noProof/>
             <w:webHidden/>
           </w:rPr>
-          <w:instrText xml:space="preserve"> PAGEREF _Toc91541447 \h </w:instrText>
+          <w:instrText xml:space="preserve"> PAGEREF _Toc92714333 \h </w:instrText>
         </w:r>
         <w:r>
           <w:rPr>
@@ -1570,7 +1591,7 @@
           <w:szCs w:val="24"/>
         </w:rPr>
       </w:pPr>
-      <w:hyperlink w:anchor="_Toc91541448" w:history="1">
+      <w:hyperlink w:anchor="_Toc92714334" w:history="1">
         <w:r>
           <w:rPr>
             <w:rStyle w:val="Hyperlink"/>
@@ -1599,7 +1620,7 @@
             <w:noProof/>
             <w:webHidden/>
           </w:rPr>
-          <w:instrText xml:space="preserve"> PAGEREF _Toc91541448 \h </w:instrText>
+          <w:instrText xml:space="preserve"> PAGEREF _Toc92714334 \h </w:instrText>
         </w:r>
         <w:r>
           <w:rPr>
@@ -1619,7 +1640,7 @@
             <w:noProof/>
             <w:webHidden/>
           </w:rPr>
-          <w:t>8</w:t>
+          <w:t>9</w:t>
         </w:r>
         <w:r>
           <w:rPr>
@@ -1645,7 +1666,7 @@
           <w:noProof/>
         </w:rPr>
       </w:pPr>
-      <w:hyperlink w:anchor="_Toc91541449" w:history="1">
+      <w:hyperlink w:anchor="_Toc92714335" w:history="1">
         <w:r>
           <w:rPr>
             <w:rStyle w:val="Hyperlink"/>
@@ -1672,7 +1693,7 @@
             <w:noProof/>
             <w:webHidden/>
           </w:rPr>
-          <w:instrText xml:space="preserve"> PAGEREF _Toc91541449 \h </w:instrText>
+          <w:instrText xml:space="preserve"> PAGEREF _Toc92714335 \h </w:instrText>
         </w:r>
         <w:r>
           <w:rPr>
@@ -1702,19 +1723,6 @@
           <w:fldChar w:fldCharType="end"/>
         </w:r>
       </w:hyperlink>
-    </w:p>
-    <w:p>
-      <w:pPr>
-        <w:rPr>
-          <w:lang w:eastAsia="ja-JP"/>
-        </w:rPr>
-      </w:pPr>
-      <w:r>
-        <w:rPr>
-          <w:lang w:eastAsia="ja-JP"/>
-        </w:rPr>
-        <w:fldChar w:fldCharType="end"/>
-      </w:r>
     </w:p>
     <w:p>
       <w:pPr>
@@ -1730,6 +1738,18 @@
           <w:lang w:eastAsia="ja-JP"/>
         </w:rPr>
       </w:pPr>
+      <w:r>
+        <w:rPr>
+          <w:rFonts w:ascii="Times New Roman" w:eastAsia="SimSun" w:hAnsi="Times New Roman" w:cs="Times New Roman"/>
+          <w:b/>
+          <w:i/>
+          <w:kern w:val="24"/>
+          <w:sz w:val="24"/>
+          <w:szCs w:val="24"/>
+          <w:lang w:eastAsia="ja-JP"/>
+        </w:rPr>
+        <w:fldChar w:fldCharType="end"/>
+      </w:r>
     </w:p>
     <w:p>
       <w:pPr>
@@ -1758,9 +1778,10 @@
           <w:u w:val="single"/>
         </w:rPr>
       </w:pPr>
-      <w:bookmarkStart w:id="3" w:name="_Toc91523840"/>
-      <w:bookmarkStart w:id="4" w:name="_Toc91523982"/>
-      <w:bookmarkStart w:id="5" w:name="_Toc91541434"/>
+      <w:bookmarkStart w:id="4" w:name="_Toc91523840"/>
+      <w:bookmarkStart w:id="5" w:name="_Toc91523982"/>
+      <w:bookmarkStart w:id="6" w:name="_Toc91541434"/>
+      <w:bookmarkStart w:id="7" w:name="_Toc92714320"/>
       <w:r>
         <w:rPr>
           <w:b/>
@@ -1770,9 +1791,10 @@
         <w:lastRenderedPageBreak/>
         <w:t>Business Problem</w:t>
       </w:r>
-      <w:bookmarkEnd w:id="3"/>
       <w:bookmarkEnd w:id="4"/>
       <w:bookmarkEnd w:id="5"/>
+      <w:bookmarkEnd w:id="6"/>
+      <w:bookmarkEnd w:id="7"/>
     </w:p>
     <w:p/>
     <w:p>
@@ -1790,9 +1812,10 @@
           <w:szCs w:val="26"/>
         </w:rPr>
       </w:pPr>
-      <w:bookmarkStart w:id="6" w:name="_Toc91523841"/>
-      <w:bookmarkStart w:id="7" w:name="_Toc91523983"/>
-      <w:bookmarkStart w:id="8" w:name="_Toc91541435"/>
+      <w:bookmarkStart w:id="8" w:name="_Toc91523841"/>
+      <w:bookmarkStart w:id="9" w:name="_Toc91523983"/>
+      <w:bookmarkStart w:id="10" w:name="_Toc91541435"/>
+      <w:bookmarkStart w:id="11" w:name="_Toc92714321"/>
       <w:r>
         <w:rPr>
           <w:rFonts w:asciiTheme="majorHAnsi" w:eastAsiaTheme="majorEastAsia" w:hAnsiTheme="majorHAnsi" w:cstheme="majorBidi"/>
@@ -1815,9 +1838,10 @@
         </w:rPr>
         <w:t>omer</w:t>
       </w:r>
-      <w:bookmarkEnd w:id="6"/>
-      <w:bookmarkEnd w:id="7"/>
       <w:bookmarkEnd w:id="8"/>
+      <w:bookmarkEnd w:id="9"/>
+      <w:bookmarkEnd w:id="10"/>
+      <w:bookmarkEnd w:id="11"/>
     </w:p>
     <w:p>
       <w:pPr>
@@ -1841,15 +1865,13 @@
         <w:t xml:space="preserve">The customer, Cornerstone Community College (CCC), is a public community college with 3 campuses in Cornerstone County, Texas. It serves more than 3,000 students annually in degree-granting, continuing education, and adult education programs. CCC offers associate degrees and career/technical certificates in more than </w:t>
       </w:r>
       <w:r>
-        <w:t xml:space="preserve">50 areas of study. CCC’s mission </w:t>
-      </w:r>
-      <w:proofErr w:type="spellStart"/>
-      <w:r>
-        <w:t>it</w:t>
-      </w:r>
-      <w:proofErr w:type="spellEnd"/>
-      <w:r>
-        <w:t xml:space="preserve"> to provide affordable and open access to quality teaching and learning</w:t>
+        <w:t>50 areas of study. CCC’s mission i</w:t>
+      </w:r>
+      <w:r>
+        <w:t>s</w:t>
+      </w:r>
+      <w:r>
+        <w:t xml:space="preserve"> to provide affordable and open access to quality learning</w:t>
       </w:r>
       <w:r>
         <w:t xml:space="preserve"> that will lead to further community enrichment. </w:t>
@@ -1863,8 +1885,8 @@
           <w:color w:val="auto"/>
         </w:rPr>
       </w:pPr>
-      <w:bookmarkStart w:id="9" w:name="_Toc91523842"/>
-      <w:bookmarkStart w:id="10" w:name="_Toc91523984"/>
+      <w:bookmarkStart w:id="12" w:name="_Toc91523842"/>
+      <w:bookmarkStart w:id="13" w:name="_Toc91523984"/>
     </w:p>
     <w:p>
       <w:pPr>
@@ -1876,7 +1898,8 @@
           <w:color w:val="auto"/>
         </w:rPr>
       </w:pPr>
-      <w:bookmarkStart w:id="11" w:name="_Toc91541436"/>
+      <w:bookmarkStart w:id="14" w:name="_Toc91541436"/>
+      <w:bookmarkStart w:id="15" w:name="_Toc92714322"/>
       <w:r>
         <w:rPr>
           <w:b/>
@@ -1886,9 +1909,10 @@
         </w:rPr>
         <w:t>Business Case</w:t>
       </w:r>
-      <w:bookmarkEnd w:id="9"/>
-      <w:bookmarkEnd w:id="10"/>
-      <w:bookmarkEnd w:id="11"/>
+      <w:bookmarkEnd w:id="12"/>
+      <w:bookmarkEnd w:id="13"/>
+      <w:bookmarkEnd w:id="14"/>
+      <w:bookmarkEnd w:id="15"/>
     </w:p>
     <w:p>
       <w:pPr>
@@ -1908,13 +1932,31 @@
         <w:t xml:space="preserve">(SAYOP) </w:t>
       </w:r>
       <w:r>
-        <w:t xml:space="preserve">which allows current students the flexibility of dividing up the spring and fall semesters into one-month terms that last </w:t>
+        <w:t xml:space="preserve">which allows current students the flexibility of dividing up the </w:t>
+      </w:r>
+      <w:r>
+        <w:t>S</w:t>
+      </w:r>
+      <w:r>
+        <w:t xml:space="preserve">pring and </w:t>
+      </w:r>
+      <w:r>
+        <w:t>F</w:t>
+      </w:r>
+      <w:r>
+        <w:t xml:space="preserve">all semesters into one-month terms that last </w:t>
       </w:r>
       <w:r>
         <w:t>a</w:t>
       </w:r>
       <w:r>
-        <w:t xml:space="preserve">n average 30 days. This </w:t>
+        <w:t xml:space="preserve">n average </w:t>
+      </w:r>
+      <w:r>
+        <w:t xml:space="preserve">of </w:t>
+      </w:r>
+      <w:r>
+        <w:t xml:space="preserve">30 days. This </w:t>
       </w:r>
       <w:r>
         <w:t>program</w:t>
@@ -1923,22 +1965,34 @@
         <w:t xml:space="preserve"> </w:t>
       </w:r>
       <w:r>
-        <w:t>provides the</w:t>
-      </w:r>
-      <w:r>
-        <w:t xml:space="preserve"> student </w:t>
+        <w:t xml:space="preserve">provides </w:t>
+      </w:r>
+      <w:r>
+        <w:t>students with</w:t>
+      </w:r>
+      <w:r>
+        <w:t xml:space="preserve"> </w:t>
       </w:r>
       <w:r>
         <w:t xml:space="preserve">an opportunity </w:t>
       </w:r>
       <w:r>
-        <w:t xml:space="preserve">to comprehensively digest </w:t>
+        <w:t xml:space="preserve">to comprehensively </w:t>
+      </w:r>
+      <w:r>
+        <w:t>break down</w:t>
+      </w:r>
+      <w:r>
+        <w:t xml:space="preserve"> </w:t>
       </w:r>
       <w:r>
         <w:t>the</w:t>
       </w:r>
       <w:r>
-        <w:t xml:space="preserve"> area of study into bite sized chunks</w:t>
+        <w:t xml:space="preserve"> area of study into </w:t>
+      </w:r>
+      <w:r>
+        <w:t>smaller sizes</w:t>
       </w:r>
       <w:r>
         <w:t>.</w:t>
@@ -1947,7 +2001,25 @@
         <w:t xml:space="preserve"> </w:t>
       </w:r>
       <w:r>
-        <w:t xml:space="preserve">This in turn allows them to complete their degree and/or certificate quicker than the </w:t>
+        <w:t>This</w:t>
+      </w:r>
+      <w:r>
+        <w:t>,</w:t>
+      </w:r>
+      <w:r>
+        <w:t xml:space="preserve"> in turn</w:t>
+      </w:r>
+      <w:r>
+        <w:t>,</w:t>
+      </w:r>
+      <w:r>
+        <w:t xml:space="preserve"> allows them </w:t>
+      </w:r>
+      <w:r>
+        <w:t xml:space="preserve">the opportunity </w:t>
+      </w:r>
+      <w:r>
+        <w:t xml:space="preserve">to complete their degree and/or certificate quicker than the </w:t>
       </w:r>
       <w:r>
         <w:t xml:space="preserve">normal </w:t>
@@ -1977,22 +2049,29 @@
         <w:t xml:space="preserve"> students to register for </w:t>
       </w:r>
       <w:r>
-        <w:t xml:space="preserve">“SAYOP” </w:t>
-      </w:r>
-      <w:r>
-        <w:t xml:space="preserve">classes through a mobile application </w:t>
-      </w:r>
-      <w:r>
-        <w:t xml:space="preserve">platform </w:t>
-      </w:r>
-      <w:r>
-        <w:t xml:space="preserve">called </w:t>
-      </w:r>
-      <w:r>
         <w:rPr>
           <w:b/>
           <w:bCs/>
         </w:rPr>
+        <w:t>SAYOP</w:t>
+      </w:r>
+      <w:r>
+        <w:t xml:space="preserve"> </w:t>
+      </w:r>
+      <w:r>
+        <w:t xml:space="preserve">classes through a mobile application </w:t>
+      </w:r>
+      <w:r>
+        <w:t xml:space="preserve">platform </w:t>
+      </w:r>
+      <w:r>
+        <w:t xml:space="preserve">called </w:t>
+      </w:r>
+      <w:r>
+        <w:rPr>
+          <w:b/>
+          <w:bCs/>
+        </w:rPr>
         <w:t>CCC Scheduler App version 1.0</w:t>
       </w:r>
       <w:r>
@@ -2017,7 +2096,13 @@
         <w:t xml:space="preserve">Once the term has been created the student has full flexibility to </w:t>
       </w:r>
       <w:r>
-        <w:t xml:space="preserve">add/drop/edit courses associated with that term, along with assessments associated with a course. </w:t>
+        <w:t xml:space="preserve">add/drop/edit courses associated with that term, along with assessments associated with </w:t>
+      </w:r>
+      <w:r>
+        <w:t>the</w:t>
+      </w:r>
+      <w:r>
+        <w:t xml:space="preserve"> course. </w:t>
       </w:r>
     </w:p>
     <w:p>
@@ -2026,7 +2111,34 @@
         <w:ind w:firstLine="720"/>
       </w:pPr>
       <w:r>
-        <w:t>CCC has been using version 1.0 mobile application for over a year and they have been receiving complaints from the students participating in the “SAYOP” program. Most of the complaints have stated that the user interface and navigational buttons are cumbersome to use while traversing the application</w:t>
+        <w:t>CCC has been using version 1.0 for over a year</w:t>
+      </w:r>
+      <w:r>
+        <w:t>,</w:t>
+      </w:r>
+      <w:r>
+        <w:t xml:space="preserve"> and they have been receiving complaints from the students participating in the SAYOP program. Most of the complaints have </w:t>
+      </w:r>
+      <w:r>
+        <w:t>referenced difficulties</w:t>
+      </w:r>
+      <w:r>
+        <w:t xml:space="preserve"> </w:t>
+      </w:r>
+      <w:r>
+        <w:t>with</w:t>
+      </w:r>
+      <w:r>
+        <w:t xml:space="preserve"> the user interface</w:t>
+      </w:r>
+      <w:r>
+        <w:t>,</w:t>
+      </w:r>
+      <w:r>
+        <w:t xml:space="preserve"> </w:t>
+      </w:r>
+      <w:r>
+        <w:t>as many users find it difficult to navigate within the app</w:t>
       </w:r>
       <w:r>
         <w:t xml:space="preserve">. </w:t>
@@ -2035,7 +2147,6 @@
     <w:p>
       <w:pPr>
         <w:spacing w:line="240" w:lineRule="auto"/>
-        <w:ind w:firstLine="720"/>
       </w:pPr>
     </w:p>
     <w:p>
@@ -2048,9 +2159,10 @@
           <w:color w:val="auto"/>
         </w:rPr>
       </w:pPr>
-      <w:bookmarkStart w:id="12" w:name="_Toc91523843"/>
-      <w:bookmarkStart w:id="13" w:name="_Toc91523985"/>
-      <w:bookmarkStart w:id="14" w:name="_Toc91541437"/>
+      <w:bookmarkStart w:id="16" w:name="_Toc91523843"/>
+      <w:bookmarkStart w:id="17" w:name="_Toc91523985"/>
+      <w:bookmarkStart w:id="18" w:name="_Toc91541437"/>
+      <w:bookmarkStart w:id="19" w:name="_Toc92714323"/>
       <w:r>
         <w:rPr>
           <w:b/>
@@ -2060,9 +2172,10 @@
         </w:rPr>
         <w:t>Fulfillment</w:t>
       </w:r>
-      <w:bookmarkEnd w:id="12"/>
-      <w:bookmarkEnd w:id="13"/>
-      <w:bookmarkEnd w:id="14"/>
+      <w:bookmarkEnd w:id="16"/>
+      <w:bookmarkEnd w:id="17"/>
+      <w:bookmarkEnd w:id="18"/>
+      <w:bookmarkEnd w:id="19"/>
     </w:p>
     <w:p/>
     <w:p>
@@ -2109,7 +2222,13 @@
         <w:t xml:space="preserve"> SQLite database</w:t>
       </w:r>
       <w:r>
-        <w:t xml:space="preserve"> that will run on an Android tablet or phone. Students will be able to download the mobile app from the Google Play Store and will be able to begin using it immediately upon downloading. The preexisting framework required will be handled by the Google Play Store. </w:t>
+        <w:t xml:space="preserve"> that will run on an Android tablet or phone. Students will be able to download the mobile app from the Google Play Store and will be able to begin using it immediately upon downloading. The preexisting framework </w:t>
+      </w:r>
+      <w:r>
+        <w:t>requirements</w:t>
+      </w:r>
+      <w:r>
+        <w:t xml:space="preserve"> will be handled by the Google Play Store. </w:t>
       </w:r>
     </w:p>
     <w:p>
@@ -2117,11 +2236,19 @@
         <w:ind w:firstLine="720"/>
       </w:pPr>
       <w:r>
-        <w:t xml:space="preserve">The basic functionality existing in the previous version will remain the same. Students will be able to create, edit, or delete a term. They will be able to create, edit, or delete a course along with associating it with an existing term. They will be able to create, edit, or delete an assessment along with associating it to an existing course. They will be able to set notifications for start and end dates for a </w:t>
-      </w:r>
-      <w:r>
-        <w:lastRenderedPageBreak/>
-        <w:t xml:space="preserve">term, course, or assessment. They will be able to share information about a term, course, or assessment via Email or SMS text message. </w:t>
+        <w:t>The basic functionality existing in the previous version will remain the same. Students will be able to create, edit, or delete term</w:t>
+      </w:r>
+      <w:r>
+        <w:t>s</w:t>
+      </w:r>
+      <w:r>
+        <w:t>. They will be able to create, edit, or delete a</w:t>
+      </w:r>
+      <w:r>
+        <w:t xml:space="preserve"> course</w:t>
+      </w:r>
+      <w:r>
+        <w:t xml:space="preserve">. They will be able to create, edit, or delete an assessment. They will be able to set notifications for start and end dates for a term, course, or assessment. They will be able to share information about a term, course, or assessment via Email or SMS text message. </w:t>
       </w:r>
     </w:p>
     <w:p>
@@ -2134,20 +2261,23 @@
           <w:u w:val="single"/>
         </w:rPr>
       </w:pPr>
-      <w:bookmarkStart w:id="15" w:name="_Toc91523844"/>
-      <w:bookmarkStart w:id="16" w:name="_Toc91523986"/>
-      <w:bookmarkStart w:id="17" w:name="_Toc91541438"/>
+      <w:bookmarkStart w:id="20" w:name="_Toc91523844"/>
+      <w:bookmarkStart w:id="21" w:name="_Toc91523986"/>
+      <w:bookmarkStart w:id="22" w:name="_Toc91541438"/>
+      <w:bookmarkStart w:id="23" w:name="_Toc92714324"/>
       <w:r>
         <w:rPr>
           <w:b/>
           <w:color w:val="auto"/>
           <w:u w:val="single"/>
         </w:rPr>
+        <w:lastRenderedPageBreak/>
         <w:t>Existing Gaps</w:t>
       </w:r>
-      <w:bookmarkEnd w:id="15"/>
-      <w:bookmarkEnd w:id="16"/>
-      <w:bookmarkEnd w:id="17"/>
+      <w:bookmarkEnd w:id="20"/>
+      <w:bookmarkEnd w:id="21"/>
+      <w:bookmarkEnd w:id="22"/>
+      <w:bookmarkEnd w:id="23"/>
     </w:p>
     <w:p/>
     <w:p>
@@ -2185,7 +2315,16 @@
         </w:numPr>
       </w:pPr>
       <w:r>
-        <w:t>Generate various reports:</w:t>
+        <w:t>Capability of g</w:t>
+      </w:r>
+      <w:r>
+        <w:t>enerat</w:t>
+      </w:r>
+      <w:r>
+        <w:t>ing</w:t>
+      </w:r>
+      <w:r>
+        <w:t xml:space="preserve"> various reports:</w:t>
       </w:r>
     </w:p>
     <w:p>
@@ -2197,7 +2336,7 @@
         </w:numPr>
       </w:pPr>
       <w:r>
-        <w:t>Display all courses associated to a term without having to edit the term</w:t>
+        <w:t>Display all terms</w:t>
       </w:r>
     </w:p>
     <w:p>
@@ -2209,7 +2348,31 @@
         </w:numPr>
       </w:pPr>
       <w:r>
-        <w:t>Display all assessments associated to a course without having to edit the course</w:t>
+        <w:t>Display all courses</w:t>
+      </w:r>
+    </w:p>
+    <w:p>
+      <w:pPr>
+        <w:pStyle w:val="ListParagraph"/>
+        <w:numPr>
+          <w:ilvl w:val="1"/>
+          <w:numId w:val="5"/>
+        </w:numPr>
+      </w:pPr>
+      <w:r>
+        <w:t xml:space="preserve">Display all assessments </w:t>
+      </w:r>
+    </w:p>
+    <w:p>
+      <w:pPr>
+        <w:pStyle w:val="ListParagraph"/>
+        <w:numPr>
+          <w:ilvl w:val="1"/>
+          <w:numId w:val="5"/>
+        </w:numPr>
+      </w:pPr>
+      <w:r>
+        <w:t xml:space="preserve">Display instructor information </w:t>
       </w:r>
     </w:p>
     <w:p>
@@ -2221,7 +2384,7 @@
         </w:numPr>
       </w:pPr>
       <w:r>
-        <w:t>Exception controls and validation functionality for handling of user input error</w:t>
+        <w:t>Exception controls and validation functionality for handling of user error</w:t>
       </w:r>
     </w:p>
     <w:p>
@@ -2233,129 +2396,7 @@
         </w:numPr>
       </w:pPr>
       <w:r>
-        <w:t xml:space="preserve">Improved menu navigation with submenus </w:t>
-      </w:r>
-    </w:p>
-    <w:p>
-      <w:pPr>
-        <w:ind w:firstLine="720"/>
-      </w:pPr>
-      <w:r>
-        <w:t>The</w:t>
-      </w:r>
-      <w:r>
-        <w:t xml:space="preserve">se improvements will address the complaints that the students participating in the SAYOP program have been facing. For example, </w:t>
-      </w:r>
-      <w:r>
-        <w:t xml:space="preserve">not being able to see which assessments are part of a course without having to go to the edit course screen. Another example </w:t>
-      </w:r>
-      <w:r>
-        <w:t>the students will</w:t>
-      </w:r>
-      <w:r>
-        <w:t xml:space="preserve"> be able to navigate to an assessment viewing screen with an approved navigational menu without having to navigate through several screens to reach their desired endpoint. </w:t>
-      </w:r>
-    </w:p>
-    <w:p>
-      <w:pPr>
-        <w:pStyle w:val="Heading1"/>
-        <w:jc w:val="center"/>
-        <w:rPr>
-          <w:b/>
-          <w:color w:val="auto"/>
-          <w:u w:val="single"/>
-        </w:rPr>
-      </w:pPr>
-      <w:bookmarkStart w:id="18" w:name="_Toc91523845"/>
-      <w:bookmarkStart w:id="19" w:name="_Toc91523987"/>
-      <w:bookmarkStart w:id="20" w:name="_Toc91541439"/>
-      <w:r>
-        <w:rPr>
-          <w:b/>
-          <w:color w:val="auto"/>
-          <w:u w:val="single"/>
-        </w:rPr>
-        <w:t>SDLC Methodology</w:t>
-      </w:r>
-      <w:bookmarkEnd w:id="18"/>
-      <w:bookmarkEnd w:id="19"/>
-      <w:bookmarkEnd w:id="20"/>
-    </w:p>
-    <w:p/>
-    <w:p>
-      <w:pPr>
-        <w:ind w:firstLine="720"/>
-      </w:pPr>
-      <w:r>
-        <w:t xml:space="preserve">The SDLC Methodology utilized </w:t>
-      </w:r>
-      <w:r>
-        <w:t>for</w:t>
-      </w:r>
-      <w:r>
-        <w:t xml:space="preserve"> this project </w:t>
-      </w:r>
-      <w:r>
-        <w:t xml:space="preserve">will.be </w:t>
-      </w:r>
-      <w:r>
-        <w:t>the Agile method</w:t>
-      </w:r>
-      <w:r>
-        <w:t>. Using this approach</w:t>
-      </w:r>
-      <w:r>
-        <w:t xml:space="preserve"> </w:t>
-      </w:r>
-      <w:r>
-        <w:t>will be the beneficial because</w:t>
-      </w:r>
-      <w:r>
-        <w:t xml:space="preserve"> </w:t>
-      </w:r>
-      <w:r>
-        <w:t>it</w:t>
-      </w:r>
-      <w:r>
-        <w:t xml:space="preserve"> will allow a collaborative effort and cross-functional departments to work together</w:t>
-      </w:r>
-      <w:r>
-        <w:t xml:space="preserve"> for the completion of this project</w:t>
-      </w:r>
-      <w:r>
-        <w:t xml:space="preserve">. Through the iterative </w:t>
-      </w:r>
-      <w:r>
-        <w:t xml:space="preserve">release </w:t>
-      </w:r>
-      <w:r>
-        <w:t>process</w:t>
-      </w:r>
-      <w:r>
-        <w:t xml:space="preserve"> </w:t>
-      </w:r>
-      <w:r>
-        <w:t xml:space="preserve">and definable milestones, the agile method is the quickest, most cost-effective, and </w:t>
-      </w:r>
-      <w:r>
-        <w:t xml:space="preserve">logical approach </w:t>
-      </w:r>
-      <w:r>
-        <w:t xml:space="preserve">for delivery </w:t>
-      </w:r>
-      <w:r>
-        <w:t>to</w:t>
-      </w:r>
-      <w:r>
-        <w:t xml:space="preserve"> CCC.</w:t>
-      </w:r>
-    </w:p>
-    <w:p>
-      <w:pPr>
-        <w:ind w:firstLine="720"/>
-      </w:pPr>
-      <w:r>
-        <w:t>The following are phases that will occur during the Agile method:</w:t>
+        <w:t xml:space="preserve">User login and password interface </w:t>
       </w:r>
     </w:p>
     <w:p>
@@ -2367,7 +2408,180 @@
         </w:numPr>
       </w:pPr>
       <w:r>
-        <w:t>Requirements Phase</w:t>
+        <w:t xml:space="preserve">Improved menu navigation with submenus </w:t>
+      </w:r>
+    </w:p>
+    <w:p>
+      <w:pPr>
+        <w:ind w:firstLine="720"/>
+      </w:pPr>
+      <w:r>
+        <w:t>The</w:t>
+      </w:r>
+      <w:r>
+        <w:t xml:space="preserve">se improvements will address the complaints </w:t>
+      </w:r>
+      <w:r>
+        <w:t>reported by users of version 1</w:t>
+      </w:r>
+      <w:r>
+        <w:t>.</w:t>
+      </w:r>
+      <w:r>
+        <w:t xml:space="preserve"> </w:t>
+      </w:r>
+      <w:r>
+        <w:t>As an</w:t>
+      </w:r>
+      <w:r>
+        <w:t xml:space="preserve"> example</w:t>
+      </w:r>
+      <w:r>
+        <w:t>,</w:t>
+      </w:r>
+      <w:r>
+        <w:t xml:space="preserve"> </w:t>
+      </w:r>
+      <w:r>
+        <w:t>the students will</w:t>
+      </w:r>
+      <w:r>
+        <w:t xml:space="preserve"> be able to </w:t>
+      </w:r>
+      <w:r>
+        <w:t>navigate to different screens with the improved menu navigation being introduced in version 2</w:t>
+      </w:r>
+      <w:r>
+        <w:t xml:space="preserve">. </w:t>
+      </w:r>
+    </w:p>
+    <w:p>
+      <w:pPr>
+        <w:ind w:firstLine="720"/>
+      </w:pPr>
+    </w:p>
+    <w:p>
+      <w:pPr>
+        <w:pStyle w:val="Heading1"/>
+        <w:jc w:val="center"/>
+        <w:rPr>
+          <w:b/>
+          <w:color w:val="auto"/>
+          <w:u w:val="single"/>
+        </w:rPr>
+      </w:pPr>
+      <w:bookmarkStart w:id="24" w:name="_Toc91523845"/>
+      <w:bookmarkStart w:id="25" w:name="_Toc91523987"/>
+      <w:bookmarkStart w:id="26" w:name="_Toc91541439"/>
+      <w:bookmarkStart w:id="27" w:name="_Toc92714325"/>
+      <w:r>
+        <w:rPr>
+          <w:b/>
+          <w:color w:val="auto"/>
+          <w:u w:val="single"/>
+        </w:rPr>
+        <w:t>SDLC Methodology</w:t>
+      </w:r>
+      <w:bookmarkEnd w:id="24"/>
+      <w:bookmarkEnd w:id="25"/>
+      <w:bookmarkEnd w:id="26"/>
+      <w:bookmarkEnd w:id="27"/>
+    </w:p>
+    <w:p/>
+    <w:p>
+      <w:pPr>
+        <w:ind w:firstLine="720"/>
+      </w:pPr>
+      <w:r>
+        <w:t xml:space="preserve">The SDLC Methodology utilized </w:t>
+      </w:r>
+      <w:r>
+        <w:t>for</w:t>
+      </w:r>
+      <w:r>
+        <w:t xml:space="preserve"> this project </w:t>
+      </w:r>
+      <w:r>
+        <w:t>will</w:t>
+      </w:r>
+      <w:r>
+        <w:t xml:space="preserve"> </w:t>
+      </w:r>
+      <w:r>
+        <w:t xml:space="preserve">be </w:t>
+      </w:r>
+      <w:r>
+        <w:t>the Agile method</w:t>
+      </w:r>
+      <w:r>
+        <w:t>. Using this approach</w:t>
+      </w:r>
+      <w:r>
+        <w:t xml:space="preserve"> </w:t>
+      </w:r>
+      <w:r>
+        <w:t>will be the beneficial because</w:t>
+      </w:r>
+      <w:r>
+        <w:t xml:space="preserve"> </w:t>
+      </w:r>
+      <w:r>
+        <w:t>it</w:t>
+      </w:r>
+      <w:r>
+        <w:t xml:space="preserve"> allow</w:t>
+      </w:r>
+      <w:r>
+        <w:t>s</w:t>
+      </w:r>
+      <w:r>
+        <w:t xml:space="preserve"> a collaborative effort and cross-functional departments to work together</w:t>
+      </w:r>
+      <w:r>
+        <w:t xml:space="preserve"> for the completion of this project</w:t>
+      </w:r>
+      <w:r>
+        <w:t xml:space="preserve">. Through the iterative </w:t>
+      </w:r>
+      <w:r>
+        <w:t xml:space="preserve">release </w:t>
+      </w:r>
+      <w:r>
+        <w:t>process</w:t>
+      </w:r>
+      <w:r>
+        <w:t xml:space="preserve"> </w:t>
+      </w:r>
+      <w:r>
+        <w:t xml:space="preserve">and definable milestones, the agile method is the quickest, most </w:t>
+      </w:r>
+      <w:proofErr w:type="gramStart"/>
+      <w:r>
+        <w:t>cost-effective</w:t>
+      </w:r>
+      <w:proofErr w:type="gramEnd"/>
+      <w:r>
+        <w:t xml:space="preserve"> and </w:t>
+      </w:r>
+      <w:r>
+        <w:t xml:space="preserve">logical approach </w:t>
+      </w:r>
+      <w:r>
+        <w:t xml:space="preserve">for delivery </w:t>
+      </w:r>
+      <w:r>
+        <w:t>to</w:t>
+      </w:r>
+      <w:r>
+        <w:t xml:space="preserve"> CCC.</w:t>
+      </w:r>
+    </w:p>
+    <w:p>
+      <w:pPr>
+        <w:ind w:firstLine="720"/>
+      </w:pPr>
+      <w:r>
+        <w:t>The following are phases that will occur during the Agile method:</w:t>
       </w:r>
     </w:p>
     <w:p>
@@ -2379,7 +2593,7 @@
         </w:numPr>
       </w:pPr>
       <w:r>
-        <w:t>Analysis Phase</w:t>
+        <w:t>Requirements Phase</w:t>
       </w:r>
     </w:p>
     <w:p>
@@ -2391,7 +2605,7 @@
         </w:numPr>
       </w:pPr>
       <w:r>
-        <w:t>Design Phase</w:t>
+        <w:t>Analysis Phase</w:t>
       </w:r>
     </w:p>
     <w:p>
@@ -2403,7 +2617,7 @@
         </w:numPr>
       </w:pPr>
       <w:r>
-        <w:t xml:space="preserve">Coding Phase </w:t>
+        <w:t>Design Phase</w:t>
       </w:r>
     </w:p>
     <w:p>
@@ -2415,7 +2629,7 @@
         </w:numPr>
       </w:pPr>
       <w:r>
-        <w:t>Testing Phase</w:t>
+        <w:t xml:space="preserve">Coding Phase </w:t>
       </w:r>
     </w:p>
     <w:p>
@@ -2427,6 +2641,18 @@
         </w:numPr>
       </w:pPr>
       <w:r>
+        <w:t>Testing Phase</w:t>
+      </w:r>
+    </w:p>
+    <w:p>
+      <w:pPr>
+        <w:pStyle w:val="ListParagraph"/>
+        <w:numPr>
+          <w:ilvl w:val="0"/>
+          <w:numId w:val="5"/>
+        </w:numPr>
+      </w:pPr>
+      <w:r>
         <w:t xml:space="preserve">Maintenance Phase </w:t>
       </w:r>
     </w:p>
@@ -2435,7 +2661,10 @@
         <w:ind w:firstLine="720"/>
       </w:pPr>
       <w:r>
-        <w:t xml:space="preserve">The </w:t>
+        <w:t>During t</w:t>
+      </w:r>
+      <w:r>
+        <w:t xml:space="preserve">he </w:t>
       </w:r>
       <w:r>
         <w:rPr>
@@ -2446,7 +2675,37 @@
         <w:t>requirements</w:t>
       </w:r>
       <w:r>
-        <w:t xml:space="preserve"> phase is where the Project Manager (PM) will gather all the specifications from CCC. This state is where the comprehensive set of additional features that will be added to the mobile application in version 2.0. The requirements gathering will then be organized, labeled, and prioritized by the PM and then distributed to all project stakeholders.</w:t>
+        <w:t xml:space="preserve"> phase</w:t>
+      </w:r>
+      <w:r>
+        <w:t>,</w:t>
+      </w:r>
+      <w:r>
+        <w:t xml:space="preserve"> the Project Manager (PM) will gather all the specifications from CCC. This </w:t>
+      </w:r>
+      <w:r>
+        <w:t>phase</w:t>
+      </w:r>
+      <w:r>
+        <w:t xml:space="preserve"> </w:t>
+      </w:r>
+      <w:r>
+        <w:t>is designed to incorporate</w:t>
+      </w:r>
+      <w:r>
+        <w:t xml:space="preserve"> the set of </w:t>
+      </w:r>
+      <w:r>
+        <w:t>new</w:t>
+      </w:r>
+      <w:r>
+        <w:t xml:space="preserve"> features that will be added to the mobile application in version 2.0. The requirements </w:t>
+      </w:r>
+      <w:r>
+        <w:t>gathered</w:t>
+      </w:r>
+      <w:r>
+        <w:t xml:space="preserve"> will then be organized, labeled, and prioritized by the PM and distributed to all project stakeholders.</w:t>
       </w:r>
     </w:p>
     <w:p>
@@ -2454,7 +2713,10 @@
         <w:ind w:firstLine="720"/>
       </w:pPr>
       <w:r>
-        <w:t xml:space="preserve">The </w:t>
+        <w:t>During t</w:t>
+      </w:r>
+      <w:r>
+        <w:t xml:space="preserve">he </w:t>
       </w:r>
       <w:r>
         <w:rPr>
@@ -2465,11 +2727,29 @@
         <w:t>analysis</w:t>
       </w:r>
       <w:r>
-        <w:t xml:space="preserve"> phase is where the PM will take all the requirements and break them down into smaller, simpler steps for completion into bite-sized, simplistic tasks called stories. Each story will be </w:t>
+        <w:t xml:space="preserve"> phase</w:t>
+      </w:r>
+      <w:r>
+        <w:t>,</w:t>
+      </w:r>
+      <w:r>
+        <w:t xml:space="preserve"> the PM </w:t>
+      </w:r>
+      <w:r>
+        <w:t>will break down the requirements into</w:t>
+      </w:r>
+      <w:r>
+        <w:t xml:space="preserve"> down into smaller, simpler tasks called stories. Each story will be assigned a time estimate of story points (1 story point is </w:t>
       </w:r>
       <w:r>
         <w:lastRenderedPageBreak/>
-        <w:t xml:space="preserve">assigned a time estimate of story points (1 story point is equivalent to 1 day). The stories are then organized and distributed to teams for completion into sprints (one sprint is equivalent to 2 weeks). </w:t>
+        <w:t xml:space="preserve">equivalent to 1 day). The stories are then organized and distributed to teams for completion </w:t>
+      </w:r>
+      <w:r>
+        <w:t>during</w:t>
+      </w:r>
+      <w:r>
+        <w:t xml:space="preserve"> sprints (one sprint is equivalent to 2 weeks). </w:t>
       </w:r>
       <w:r>
         <w:t>Each team will complete several stories based on their available bandwidth and team size. Milestones and target due dates are assigned for each feature that will be added for the project</w:t>
@@ -2486,7 +2766,10 @@
         <w:ind w:firstLine="720"/>
       </w:pPr>
       <w:r>
-        <w:t xml:space="preserve">The </w:t>
+        <w:t>During t</w:t>
+      </w:r>
+      <w:r>
+        <w:t xml:space="preserve">he </w:t>
       </w:r>
       <w:r>
         <w:rPr>
@@ -2497,37 +2780,22 @@
         <w:t>designing</w:t>
       </w:r>
       <w:r>
-        <w:t xml:space="preserve"> is where the </w:t>
-      </w:r>
-      <w:r>
-        <w:t xml:space="preserve">technical </w:t>
-      </w:r>
-      <w:r>
-        <w:t>specifications</w:t>
-      </w:r>
-      <w:r>
-        <w:t xml:space="preserve"> will be discussed such as which programming language will be used,</w:t>
-      </w:r>
-      <w:r>
         <w:t xml:space="preserve"> </w:t>
       </w:r>
       <w:r>
-        <w:t>database diagram, deployment</w:t>
-      </w:r>
-      <w:r>
-        <w:t xml:space="preserve"> release schedule</w:t>
-      </w:r>
-      <w:r>
-        <w:t xml:space="preserve">, and which testing strategies </w:t>
-      </w:r>
-      <w:r>
-        <w:t xml:space="preserve">(unit testing, integration testing, system testing, acceptance testing, performance testing, security testing, usability testing, and compatibility testing) </w:t>
-      </w:r>
-      <w:r>
-        <w:t>will be used</w:t>
-      </w:r>
-      <w:r>
-        <w:t xml:space="preserve">. </w:t>
+        <w:t xml:space="preserve">phase, </w:t>
+      </w:r>
+      <w:r>
+        <w:t xml:space="preserve">the </w:t>
+      </w:r>
+      <w:r>
+        <w:t>technical specifications will be discussed</w:t>
+      </w:r>
+      <w:r>
+        <w:t>,</w:t>
+      </w:r>
+      <w:r>
+        <w:t xml:space="preserve"> such as which programming language, database diagram, deployment release schedule, and which testing strategies (unit testing, integration testing, system testing, acceptance testing, performance testing, security testing, usability testing, and compatibility testing) will be used. </w:t>
       </w:r>
     </w:p>
     <w:p>
@@ -2559,7 +2827,19 @@
         <w:t xml:space="preserve"> </w:t>
       </w:r>
       <w:r>
-        <w:t xml:space="preserve">wireframe to pass onto the software developers that will provide the development code for the project. </w:t>
+        <w:t>wireframe</w:t>
+      </w:r>
+      <w:r>
+        <w:t>,</w:t>
+      </w:r>
+      <w:r>
+        <w:t xml:space="preserve"> to </w:t>
+      </w:r>
+      <w:r>
+        <w:t>be passed</w:t>
+      </w:r>
+      <w:r>
+        <w:t xml:space="preserve"> onto the software developers that will provide the development code for the project. </w:t>
       </w:r>
       <w:r>
         <w:t>Later</w:t>
@@ -2605,7 +2885,19 @@
         <w:t>coding</w:t>
       </w:r>
       <w:r>
-        <w:t xml:space="preserve"> phase is where the actual development of the mobile application will take place with software developers writing and testing code. The code will be stored in the company’s git hub repository for continual integration continual delivery (CICD) into their staging environment. </w:t>
+        <w:t xml:space="preserve"> phase is </w:t>
+      </w:r>
+      <w:r>
+        <w:t>when</w:t>
+      </w:r>
+      <w:r>
+        <w:t xml:space="preserve"> the actual development of the mobile application will take place</w:t>
+      </w:r>
+      <w:r>
+        <w:t>,</w:t>
+      </w:r>
+      <w:r>
+        <w:t xml:space="preserve"> with software developers writing and testing code. The code will be stored in the company’s git hub repository for continual integration continual delivery (CICD) into their staging environment. </w:t>
       </w:r>
       <w:r>
         <w:t xml:space="preserve">This phase will also </w:t>
@@ -2630,7 +2922,19 @@
         <w:t>testing</w:t>
       </w:r>
       <w:r>
-        <w:t xml:space="preserve"> phase is where the quality engineers will test each story in its own development branch through black-box testing, white-box testing, automated testing, and ad-hoc testing. Then retesting will be done again with all integrated stories that are part of one release for each sprint in the </w:t>
+        <w:t xml:space="preserve"> phase is </w:t>
+      </w:r>
+      <w:r>
+        <w:t>when</w:t>
+      </w:r>
+      <w:r>
+        <w:t xml:space="preserve"> the quality engineers will test each story in its own development branch through black-box testing, white-box testing, automated testing, and ad-hoc testing. </w:t>
+      </w:r>
+      <w:r>
+        <w:t>Subsequently,</w:t>
+      </w:r>
+      <w:r>
+        <w:t xml:space="preserve"> retesting will be done again with all integrated stories that are part of one release for each sprint in the </w:t>
       </w:r>
       <w:r>
         <w:t>release testing</w:t>
@@ -2639,7 +2943,13 @@
         <w:t xml:space="preserve"> branch. Any stories that do not pass testing will be sent back to the developer for rework. Any new bugs will either be fixed in the existing branch or opened as a new story with a dependency upon the original story. </w:t>
       </w:r>
       <w:r>
-        <w:t xml:space="preserve">With everything passing for a release the integrated stories are merged into a staging branch for continual automated testing. </w:t>
+        <w:t>With everything passing for a release</w:t>
+      </w:r>
+      <w:r>
+        <w:t>,</w:t>
+      </w:r>
+      <w:r>
+        <w:t xml:space="preserve"> the integrated stories are merged into a staging branch for continual automated testing. </w:t>
       </w:r>
     </w:p>
     <w:p>
@@ -2647,7 +2957,7 @@
         <w:ind w:firstLine="720"/>
       </w:pPr>
       <w:r>
-        <w:t xml:space="preserve">The </w:t>
+        <w:t xml:space="preserve">During the </w:t>
       </w:r>
       <w:r>
         <w:rPr>
@@ -2658,10 +2968,34 @@
         <w:t>maintenance</w:t>
       </w:r>
       <w:r>
-        <w:t xml:space="preserve"> phase is where </w:t>
-      </w:r>
-      <w:r>
-        <w:t xml:space="preserve">CCC can communicate with the PM once a new milestone/deliverable is released to the mobile app after every release should an undesired result be discovered. Addressing bugs and/or corrections in this phase can be costly and require additional work to be done by the PM, developers, and QE personnel. </w:t>
+        <w:t xml:space="preserve"> phase </w:t>
+      </w:r>
+      <w:r>
+        <w:t xml:space="preserve">CCC </w:t>
+      </w:r>
+      <w:r>
+        <w:t>will</w:t>
+      </w:r>
+      <w:r>
+        <w:t xml:space="preserve"> communicate with the PM </w:t>
+      </w:r>
+      <w:r>
+        <w:t>when any</w:t>
+      </w:r>
+      <w:r>
+        <w:t xml:space="preserve"> new milestone/deliverable is released to the mobile app</w:t>
+      </w:r>
+      <w:r>
+        <w:t xml:space="preserve">, CCC will communicate any </w:t>
+      </w:r>
+      <w:r>
+        <w:t>undesired</w:t>
+      </w:r>
+      <w:r>
+        <w:t xml:space="preserve"> results that need to be addressed</w:t>
+      </w:r>
+      <w:r>
+        <w:t xml:space="preserve">. Addressing bugs and/or corrections in this phase can be costly and require additional work to be done by the PM, developers, and QE personnel. </w:t>
       </w:r>
     </w:p>
     <w:p>
@@ -2669,7 +3003,13 @@
         <w:ind w:firstLine="720"/>
       </w:pPr>
       <w:r>
-        <w:t xml:space="preserve">At the end of each Sprint period, a retrospective will be given on what was done well and what could be done better for the next Sprint. A new sprint planning meeting is held to accomplish what stories remain to be done in the backlog. </w:t>
+        <w:t xml:space="preserve">At the end of each Sprint period, a retrospective will be given on what was done well and what could be done better for the next Sprint. A new sprint planning meeting is held to </w:t>
+      </w:r>
+      <w:r>
+        <w:t>ascertain</w:t>
+      </w:r>
+      <w:r>
+        <w:t xml:space="preserve"> what stories remain to be done in the backlog. </w:t>
       </w:r>
     </w:p>
     <w:p>
@@ -2687,9 +3027,10 @@
           <w:u w:val="single"/>
         </w:rPr>
       </w:pPr>
-      <w:bookmarkStart w:id="21" w:name="_Toc91523846"/>
-      <w:bookmarkStart w:id="22" w:name="_Toc91523988"/>
-      <w:bookmarkStart w:id="23" w:name="_Toc91541440"/>
+      <w:bookmarkStart w:id="28" w:name="_Toc91523846"/>
+      <w:bookmarkStart w:id="29" w:name="_Toc91523988"/>
+      <w:bookmarkStart w:id="30" w:name="_Toc91541440"/>
+      <w:bookmarkStart w:id="31" w:name="_Toc92714326"/>
       <w:r>
         <w:rPr>
           <w:b/>
@@ -2698,9 +3039,10 @@
         </w:rPr>
         <w:t>Deliverables</w:t>
       </w:r>
-      <w:bookmarkEnd w:id="21"/>
-      <w:bookmarkEnd w:id="22"/>
-      <w:bookmarkEnd w:id="23"/>
+      <w:bookmarkEnd w:id="28"/>
+      <w:bookmarkEnd w:id="29"/>
+      <w:bookmarkEnd w:id="30"/>
+      <w:bookmarkEnd w:id="31"/>
     </w:p>
     <w:p/>
     <w:p>
@@ -2735,7 +3077,13 @@
         <w:t xml:space="preserve"> has requested</w:t>
       </w:r>
       <w:r>
-        <w:t xml:space="preserve"> for the CCC SAYOP Registrar Mobile App: </w:t>
+        <w:t xml:space="preserve"> for the CCC SAYOP Registrar Mobile App</w:t>
+      </w:r>
+      <w:r>
+        <w:t>lication</w:t>
+      </w:r>
+      <w:r>
+        <w:t xml:space="preserve">: </w:t>
       </w:r>
     </w:p>
     <w:p>
@@ -2748,8 +3096,8 @@
           <w:color w:val="auto"/>
         </w:rPr>
       </w:pPr>
-      <w:bookmarkStart w:id="24" w:name="_Toc91523847"/>
-      <w:bookmarkStart w:id="25" w:name="_Toc91523989"/>
+      <w:bookmarkStart w:id="32" w:name="_Toc91523847"/>
+      <w:bookmarkStart w:id="33" w:name="_Toc91523989"/>
     </w:p>
     <w:p>
       <w:pPr>
@@ -2761,7 +3109,8 @@
           <w:color w:val="auto"/>
         </w:rPr>
       </w:pPr>
-      <w:bookmarkStart w:id="26" w:name="_Toc91541441"/>
+      <w:bookmarkStart w:id="34" w:name="_Toc91541441"/>
+      <w:bookmarkStart w:id="35" w:name="_Toc92714327"/>
       <w:r>
         <w:rPr>
           <w:b/>
@@ -2771,9 +3120,10 @@
         </w:rPr>
         <w:t>Project Deliverables</w:t>
       </w:r>
-      <w:bookmarkEnd w:id="24"/>
-      <w:bookmarkEnd w:id="25"/>
-      <w:bookmarkEnd w:id="26"/>
+      <w:bookmarkEnd w:id="32"/>
+      <w:bookmarkEnd w:id="33"/>
+      <w:bookmarkEnd w:id="34"/>
+      <w:bookmarkEnd w:id="35"/>
     </w:p>
     <w:p>
       <w:r>
@@ -2789,7 +3139,16 @@
         </w:numPr>
       </w:pPr>
       <w:r>
-        <w:t>Requirement’s document</w:t>
+        <w:t xml:space="preserve">Requirement’s </w:t>
+      </w:r>
+      <w:r>
+        <w:t>D</w:t>
+      </w:r>
+      <w:r>
+        <w:t>ocument</w:t>
+      </w:r>
+      <w:r>
+        <w:t>:</w:t>
       </w:r>
     </w:p>
     <w:p>
@@ -2801,7 +3160,13 @@
         </w:numPr>
       </w:pPr>
       <w:r>
-        <w:t xml:space="preserve">This outlines the features and functionality of the mobile app in detail and represents the software developers understanding of the stakeholders needs and expectations. </w:t>
+        <w:t>This outlines the features and functionality of the mobile app in detail and represents the software developer</w:t>
+      </w:r>
+      <w:r>
+        <w:t>’</w:t>
+      </w:r>
+      <w:r>
+        <w:t xml:space="preserve">s understanding of the stakeholders needs and expectations. </w:t>
       </w:r>
     </w:p>
     <w:p>
@@ -2852,7 +3217,7 @@
         </w:numPr>
       </w:pPr>
       <w:r>
-        <w:t>Each milestone is followed by a description, expected functionality, and acceptance testing, and due date.</w:t>
+        <w:t>Each milestone is followed by a description, expected functionality, acceptance testing, and due date.</w:t>
       </w:r>
     </w:p>
     <w:p>
@@ -2876,7 +3241,16 @@
         </w:numPr>
       </w:pPr>
       <w:r>
-        <w:t xml:space="preserve">Mockup of the entire application are designed to demonstrate the workflow of the mobile application. </w:t>
+        <w:t>A m</w:t>
+      </w:r>
+      <w:r>
+        <w:t xml:space="preserve">ockup of the entire application </w:t>
+      </w:r>
+      <w:r>
+        <w:t>is</w:t>
+      </w:r>
+      <w:r>
+        <w:t xml:space="preserve"> designed to demonstrate the workflow of the mobile application. </w:t>
       </w:r>
     </w:p>
     <w:p>
@@ -2915,7 +3289,25 @@
         </w:numPr>
       </w:pPr>
       <w:r>
-        <w:t xml:space="preserve">Originating from the mockup, this prototype will focus on the look and feel of the mobile app by displaying color scheme, functional elements within the prototype to demonstrate basic usage and navigational flow. </w:t>
+        <w:t>Originating from the mockup, this prototype will focus on the look and feel of the mobile app</w:t>
+      </w:r>
+      <w:r>
+        <w:t>,</w:t>
+      </w:r>
+      <w:r>
+        <w:t xml:space="preserve"> by displaying color scheme, functional elements within the prototype </w:t>
+      </w:r>
+      <w:r>
+        <w:t>that</w:t>
+      </w:r>
+      <w:r>
+        <w:t xml:space="preserve"> demonstrate</w:t>
+      </w:r>
+      <w:r>
+        <w:t>s</w:t>
+      </w:r>
+      <w:r>
+        <w:t xml:space="preserve"> basic usage and navigational flow. </w:t>
       </w:r>
     </w:p>
     <w:p>
@@ -2939,7 +3331,13 @@
         </w:numPr>
       </w:pPr>
       <w:r>
-        <w:t xml:space="preserve">A model will demonstrate the database schema, including structures, data types, and relations between the different tables used for this application. </w:t>
+        <w:t xml:space="preserve">A model will demonstrate the database schema, including structures, data types, and relations between the different tables used for </w:t>
+      </w:r>
+      <w:r>
+        <w:t>the</w:t>
+      </w:r>
+      <w:r>
+        <w:t xml:space="preserve"> application. </w:t>
       </w:r>
     </w:p>
     <w:p>
@@ -2963,16 +3361,34 @@
         </w:numPr>
       </w:pPr>
       <w:r>
-        <w:t xml:space="preserve">A testing document that will lay out </w:t>
+        <w:t xml:space="preserve">A testing document will lay out </w:t>
       </w:r>
       <w:r>
         <w:t>all</w:t>
       </w:r>
       <w:r>
-        <w:t xml:space="preserve"> the unit tests to validate functionality of the application in its entirety. These unit test will test the newly designed features of the application through white-box and black-box testing methods. </w:t>
-      </w:r>
-      <w:r>
-        <w:t>The unit tests will be done through Jenkins automated building of the development branch, building of the release branch, and prior to be released into the staging branch.</w:t>
+        <w:t xml:space="preserve"> the unit tests to validate functionality of the application in its entirety. These unit test</w:t>
+      </w:r>
+      <w:r>
+        <w:t>s</w:t>
+      </w:r>
+      <w:r>
+        <w:t xml:space="preserve"> will test the newly designed features of the application through white-box and black-box testing methods. </w:t>
+      </w:r>
+      <w:r>
+        <w:t xml:space="preserve">The unit tests will be done through Jenkins automated building of the development branch, building of the release branch, and </w:t>
+      </w:r>
+      <w:r>
+        <w:t xml:space="preserve">be done </w:t>
+      </w:r>
+      <w:r>
+        <w:t>prior to be</w:t>
+      </w:r>
+      <w:r>
+        <w:t>ing</w:t>
+      </w:r>
+      <w:r>
+        <w:t xml:space="preserve"> released into the staging branch.</w:t>
       </w:r>
     </w:p>
     <w:p>
@@ -2984,8 +3400,20 @@
         </w:numPr>
       </w:pPr>
       <w:r>
-        <w:t xml:space="preserve">Specific functional and integration testing will be done by Quality Engineers through a variety of testing methods that include automated scripts and ad-hoc testing with predefined, measurable outcomes.  </w:t>
-      </w:r>
+        <w:t>Specific functional and integration testing will be done by Quality Engineers through a variety of testing methods</w:t>
+      </w:r>
+      <w:r>
+        <w:t>,</w:t>
+      </w:r>
+      <w:r>
+        <w:t xml:space="preserve"> that include automated scripts and ad-hoc testing with predefined, measurable outcomes.  </w:t>
+      </w:r>
+    </w:p>
+    <w:p>
+      <w:pPr>
+        <w:pStyle w:val="ListParagraph"/>
+        <w:ind w:left="1440"/>
+      </w:pPr>
     </w:p>
     <w:p>
       <w:pPr>
@@ -2997,9 +3425,10 @@
           <w:color w:val="auto"/>
         </w:rPr>
       </w:pPr>
-      <w:bookmarkStart w:id="27" w:name="_Toc91523848"/>
-      <w:bookmarkStart w:id="28" w:name="_Toc91523990"/>
-      <w:bookmarkStart w:id="29" w:name="_Toc91541442"/>
+      <w:bookmarkStart w:id="36" w:name="_Toc91523848"/>
+      <w:bookmarkStart w:id="37" w:name="_Toc91523990"/>
+      <w:bookmarkStart w:id="38" w:name="_Toc91541442"/>
+      <w:bookmarkStart w:id="39" w:name="_Toc92714328"/>
       <w:r>
         <w:rPr>
           <w:b/>
@@ -3009,9 +3438,10 @@
         </w:rPr>
         <w:t>Product Deliverables</w:t>
       </w:r>
-      <w:bookmarkEnd w:id="27"/>
-      <w:bookmarkEnd w:id="28"/>
-      <w:bookmarkEnd w:id="29"/>
+      <w:bookmarkEnd w:id="36"/>
+      <w:bookmarkEnd w:id="37"/>
+      <w:bookmarkEnd w:id="38"/>
+      <w:bookmarkEnd w:id="39"/>
       <w:r>
         <w:rPr>
           <w:b/>
@@ -3116,6 +3546,11 @@
     </w:p>
     <w:p>
       <w:pPr>
+        <w:pStyle w:val="ListParagraph"/>
+      </w:pPr>
+    </w:p>
+    <w:p>
+      <w:pPr>
         <w:pStyle w:val="Heading1"/>
         <w:jc w:val="center"/>
         <w:rPr>
@@ -3124,9 +3559,10 @@
           <w:u w:val="single"/>
         </w:rPr>
       </w:pPr>
-      <w:bookmarkStart w:id="30" w:name="_Toc91523849"/>
-      <w:bookmarkStart w:id="31" w:name="_Toc91523991"/>
-      <w:bookmarkStart w:id="32" w:name="_Toc91541443"/>
+      <w:bookmarkStart w:id="40" w:name="_Toc91523849"/>
+      <w:bookmarkStart w:id="41" w:name="_Toc91523991"/>
+      <w:bookmarkStart w:id="42" w:name="_Toc91541443"/>
+      <w:bookmarkStart w:id="43" w:name="_Toc92714329"/>
       <w:r>
         <w:rPr>
           <w:b/>
@@ -3135,9 +3571,10 @@
         </w:rPr>
         <w:t>Implementation</w:t>
       </w:r>
-      <w:bookmarkEnd w:id="30"/>
-      <w:bookmarkEnd w:id="31"/>
-      <w:bookmarkEnd w:id="32"/>
+      <w:bookmarkEnd w:id="40"/>
+      <w:bookmarkEnd w:id="41"/>
+      <w:bookmarkEnd w:id="42"/>
+      <w:bookmarkEnd w:id="43"/>
     </w:p>
     <w:p/>
     <w:p>
@@ -3148,7 +3585,13 @@
         <w:t xml:space="preserve">The implementation of this project for each iteration will be divided into three </w:t>
       </w:r>
       <w:r>
-        <w:t>stages. The first stage is where the development team will create a developmental .</w:t>
+        <w:t xml:space="preserve">stages. </w:t>
+      </w:r>
+      <w:r>
+        <w:t>During the first stage</w:t>
+      </w:r>
+      <w:r>
+        <w:t xml:space="preserve"> the development team will create a developmental .</w:t>
       </w:r>
       <w:proofErr w:type="spellStart"/>
       <w:r>
@@ -3164,7 +3607,21 @@
         <w:ind w:firstLine="720"/>
       </w:pPr>
       <w:r>
-        <w:t>The second stage will allow the development team to upload a beta version of the mobile app to the Google Play Store allowing stakeholders to provide acceptance testing after each milestone is reached and delivered. The beta program on the Google Play Store will not allow the public to be able to access the beta version of the mobile app.</w:t>
+        <w:t>The second stage allow</w:t>
+      </w:r>
+      <w:r>
+        <w:t>s</w:t>
+      </w:r>
+      <w:r>
+        <w:t xml:space="preserve"> the development team to upload a beta version of the mobile app to the Google Play Store allowing stakeholders to provide acceptance testing after each milestone is reached and delivered. The beta program on the Google Play Store will not allow the </w:t>
+      </w:r>
+      <w:proofErr w:type="gramStart"/>
+      <w:r>
+        <w:t>general public</w:t>
+      </w:r>
+      <w:proofErr w:type="gramEnd"/>
+      <w:r>
+        <w:t xml:space="preserve"> to access the beta version of the mobile app.</w:t>
       </w:r>
     </w:p>
     <w:p>
@@ -3172,16 +3629,61 @@
         <w:ind w:firstLine="720"/>
       </w:pPr>
       <w:r>
-        <w:t xml:space="preserve">The third stage will consist of releasing the beta version to a production release available for downloading and installation from the Google Play Store. This will allow the </w:t>
-      </w:r>
-      <w:proofErr w:type="gramStart"/>
+        <w:t xml:space="preserve">The third stage will consist of </w:t>
+      </w:r>
+      <w:r>
+        <w:t>transitioning from a</w:t>
+      </w:r>
+      <w:r>
+        <w:t xml:space="preserve"> beta </w:t>
+      </w:r>
+      <w:r>
+        <w:t xml:space="preserve">release </w:t>
+      </w:r>
+      <w:r>
+        <w:t>version to a production</w:t>
+      </w:r>
+      <w:r>
+        <w:t xml:space="preserve"> release</w:t>
+      </w:r>
+      <w:r>
+        <w:t xml:space="preserve"> </w:t>
+      </w:r>
+      <w:r>
+        <w:t>version made</w:t>
+      </w:r>
+      <w:r>
+        <w:t xml:space="preserve"> available for downloading and installation from the Google Play Store. This will allow the </w:t>
+      </w:r>
       <w:r>
         <w:t>general public</w:t>
       </w:r>
-      <w:proofErr w:type="gramEnd"/>
-      <w:r>
-        <w:t xml:space="preserve"> to begin using the new mobile application. At this point the final maintenance phase kicks in along with final training and support of the mobile app geared toward registration and IT staff of CCC. </w:t>
-      </w:r>
+      <w:r>
+        <w:t xml:space="preserve"> to begin using the new mobile application. At this point</w:t>
+      </w:r>
+      <w:r>
+        <w:t>,</w:t>
+      </w:r>
+      <w:r>
+        <w:t xml:space="preserve"> the final maintenance phase </w:t>
+      </w:r>
+      <w:r>
+        <w:t>begins</w:t>
+      </w:r>
+      <w:r>
+        <w:t xml:space="preserve"> along with final training and support </w:t>
+      </w:r>
+      <w:r>
+        <w:t>being provided to IT staff and staff from the registrar’s office at CCC</w:t>
+      </w:r>
+      <w:r>
+        <w:t xml:space="preserve">. </w:t>
+      </w:r>
+    </w:p>
+    <w:p>
+      <w:pPr>
+        <w:ind w:firstLine="720"/>
+      </w:pPr>
     </w:p>
     <w:p>
       <w:pPr>
@@ -3193,9 +3695,10 @@
           <w:u w:val="single"/>
         </w:rPr>
       </w:pPr>
-      <w:bookmarkStart w:id="33" w:name="_Toc91523850"/>
-      <w:bookmarkStart w:id="34" w:name="_Toc91523992"/>
-      <w:bookmarkStart w:id="35" w:name="_Toc91541444"/>
+      <w:bookmarkStart w:id="44" w:name="_Toc91523850"/>
+      <w:bookmarkStart w:id="45" w:name="_Toc91523992"/>
+      <w:bookmarkStart w:id="46" w:name="_Toc91541444"/>
+      <w:bookmarkStart w:id="47" w:name="_Toc92714330"/>
       <w:r>
         <w:rPr>
           <w:b/>
@@ -3204,9 +3707,10 @@
         </w:rPr>
         <w:t>Validation and Verification</w:t>
       </w:r>
-      <w:bookmarkEnd w:id="33"/>
-      <w:bookmarkEnd w:id="34"/>
-      <w:bookmarkEnd w:id="35"/>
+      <w:bookmarkEnd w:id="44"/>
+      <w:bookmarkEnd w:id="45"/>
+      <w:bookmarkEnd w:id="46"/>
+      <w:bookmarkEnd w:id="47"/>
     </w:p>
     <w:p/>
     <w:p>
@@ -3214,10 +3718,45 @@
         <w:ind w:firstLine="360"/>
       </w:pPr>
       <w:r>
-        <w:t xml:space="preserve">A comprehensive testing plan will be outlines in a testing document to ensure that all requirements stated in the requirements document are properly tested and functioning as expected. </w:t>
-      </w:r>
-      <w:r>
-        <w:t xml:space="preserve">Testing and retesting are an interictal part of the development and delivery of the new CCC SAYOP Registrar Mobile App. </w:t>
+        <w:t>A comprehensive testing plan will be outline</w:t>
+      </w:r>
+      <w:r>
+        <w:t>d</w:t>
+      </w:r>
+      <w:r>
+        <w:t xml:space="preserve"> in a testing document to ensure that all </w:t>
+      </w:r>
+      <w:r>
+        <w:t>requirements</w:t>
+      </w:r>
+      <w:r>
+        <w:t xml:space="preserve"> stated in the </w:t>
+      </w:r>
+      <w:r>
+        <w:t>R</w:t>
+      </w:r>
+      <w:r>
+        <w:t xml:space="preserve">equirements </w:t>
+      </w:r>
+      <w:r>
+        <w:t>D</w:t>
+      </w:r>
+      <w:r>
+        <w:t xml:space="preserve">ocument are properly tested and functioning as expected. </w:t>
+      </w:r>
+      <w:r>
+        <w:t xml:space="preserve">Testing and retesting are an </w:t>
+      </w:r>
+      <w:proofErr w:type="spellStart"/>
+      <w:r>
+        <w:t>integral</w:t>
+      </w:r>
+      <w:r>
+        <w:t>part</w:t>
+      </w:r>
+      <w:proofErr w:type="spellEnd"/>
+      <w:r>
+        <w:t xml:space="preserve"> of the development and delivery of the new CCC SAYOP Registrar Mobile App. </w:t>
       </w:r>
     </w:p>
     <w:p>
@@ -3233,7 +3772,13 @@
         <w:ind w:firstLine="360"/>
       </w:pPr>
       <w:r>
-        <w:t>After completion of a story, the testing team of quality engineers will teach each individual development branch on an android emulator testing various operating system levels. They will test individual functionality specified with the story of the issue they are testing</w:t>
+        <w:t>After completion of a story, the testing team of quality engineers will teach each individual development branch on an android emulator</w:t>
+      </w:r>
+      <w:r>
+        <w:t>,</w:t>
+      </w:r>
+      <w:r>
+        <w:t xml:space="preserve"> testing various operating system levels. They will test individual functionality specified with the story of the issue they are testing</w:t>
       </w:r>
       <w:r>
         <w:t xml:space="preserve">. They will also regression test through automated testing scripts and random ad-hoc testing. </w:t>
@@ -3244,8 +3789,20 @@
         <w:ind w:firstLine="360"/>
       </w:pPr>
       <w:r>
-        <w:t xml:space="preserve">Once an issue has passed QA testing, the story will be integrated into other stories within a release branch and the original test plan will be repeated. Upon passing the integrated branch will be released into a staging branch where stakeholders are able to test out functionality after each iteration cycle. </w:t>
-      </w:r>
+        <w:lastRenderedPageBreak/>
+        <w:t>Once an issue has passed QA testing, the story will be integrated into other stories within a release branch and the original test plan will be repeated. Upon passing</w:t>
+      </w:r>
+      <w:r>
+        <w:t>,</w:t>
+      </w:r>
+      <w:r>
+        <w:t xml:space="preserve"> the integrated branch will be released into a staging branch where stakeholders are able to test out functionality after each iteration cycle. </w:t>
+      </w:r>
+    </w:p>
+    <w:p>
+      <w:pPr>
+        <w:ind w:firstLine="360"/>
+      </w:pPr>
     </w:p>
     <w:p>
       <w:pPr>
@@ -3257,21 +3814,22 @@
           <w:u w:val="single"/>
         </w:rPr>
       </w:pPr>
-      <w:bookmarkStart w:id="36" w:name="_Toc91523851"/>
-      <w:bookmarkStart w:id="37" w:name="_Toc91523993"/>
-      <w:bookmarkStart w:id="38" w:name="_Toc91541445"/>
+      <w:bookmarkStart w:id="48" w:name="_Toc91523851"/>
+      <w:bookmarkStart w:id="49" w:name="_Toc91523993"/>
+      <w:bookmarkStart w:id="50" w:name="_Toc91541445"/>
+      <w:bookmarkStart w:id="51" w:name="_Toc92714331"/>
       <w:r>
         <w:rPr>
           <w:b/>
           <w:color w:val="auto"/>
           <w:u w:val="single"/>
         </w:rPr>
-        <w:lastRenderedPageBreak/>
         <w:t>Environments and Costs</w:t>
       </w:r>
-      <w:bookmarkEnd w:id="36"/>
-      <w:bookmarkEnd w:id="37"/>
-      <w:bookmarkEnd w:id="38"/>
+      <w:bookmarkEnd w:id="48"/>
+      <w:bookmarkEnd w:id="49"/>
+      <w:bookmarkEnd w:id="50"/>
+      <w:bookmarkEnd w:id="51"/>
     </w:p>
     <w:p>
       <w:pPr>
@@ -3283,21 +3841,34 @@
           <w:color w:val="auto"/>
         </w:rPr>
       </w:pPr>
-      <w:bookmarkStart w:id="39" w:name="_Toc91523852"/>
-      <w:bookmarkStart w:id="40" w:name="_Toc91523994"/>
-      <w:bookmarkStart w:id="41" w:name="_Toc91541446"/>
-      <w:r>
+      <w:bookmarkStart w:id="52" w:name="_Toc91523852"/>
+      <w:bookmarkStart w:id="53" w:name="_Toc91523994"/>
+      <w:bookmarkStart w:id="54" w:name="_Toc91541446"/>
+    </w:p>
+    <w:p>
+      <w:pPr>
+        <w:pStyle w:val="Heading2"/>
         <w:rPr>
           <w:b/>
           <w:i/>
           <w:iCs/>
           <w:color w:val="auto"/>
         </w:rPr>
+      </w:pPr>
+      <w:bookmarkStart w:id="55" w:name="_Toc92714332"/>
+      <w:r>
+        <w:rPr>
+          <w:b/>
+          <w:i/>
+          <w:iCs/>
+          <w:color w:val="auto"/>
+        </w:rPr>
         <w:t>Programming Environment</w:t>
       </w:r>
-      <w:bookmarkEnd w:id="39"/>
-      <w:bookmarkEnd w:id="40"/>
-      <w:bookmarkEnd w:id="41"/>
+      <w:bookmarkEnd w:id="52"/>
+      <w:bookmarkEnd w:id="53"/>
+      <w:bookmarkEnd w:id="54"/>
+      <w:bookmarkEnd w:id="55"/>
     </w:p>
     <w:p/>
     <w:p>
@@ -3305,13 +3876,7 @@
         <w:tab/>
       </w:r>
       <w:r>
-        <w:t xml:space="preserve">The application will be developed in Android Studio or IntelliJ using the Java language as the base language. The database will utilize the ROOM </w:t>
-      </w:r>
-      <w:r>
-        <w:t>persistent library as an abstraction layer to the SQLite database</w:t>
-      </w:r>
-      <w:r>
-        <w:t xml:space="preserve"> that will be stored on the Android device. </w:t>
+        <w:t xml:space="preserve">The application will be developed in Android Studio or IntelliJ using the Java language as the base language. The database will utilize the ROOM persistent library as an abstraction layer to the SQLite database that will be stored on the Android device. </w:t>
       </w:r>
     </w:p>
     <w:p>
@@ -3441,10 +4006,7 @@
         </w:numPr>
       </w:pPr>
       <w:r>
-        <w:t xml:space="preserve">Each team member will </w:t>
-      </w:r>
-      <w:r>
-        <w:t xml:space="preserve">have an </w:t>
+        <w:t xml:space="preserve">Each team member will have an </w:t>
       </w:r>
       <w:r>
         <w:t xml:space="preserve">Android Tablet – Samsung Galaxy </w:t>
@@ -3462,17 +4024,13 @@
         </w:numPr>
       </w:pPr>
       <w:r>
-        <w:t xml:space="preserve">Each team member will </w:t>
-      </w:r>
-      <w:r>
-        <w:t>have an</w:t>
-      </w:r>
-      <w:r>
-        <w:t xml:space="preserve"> </w:t>
-      </w:r>
-      <w:r>
-        <w:t xml:space="preserve">Android Phone – Samsung Galaxy S Series </w:t>
-      </w:r>
+        <w:t xml:space="preserve">Each team member will have an Android Phone – Samsung Galaxy S Series </w:t>
+      </w:r>
+    </w:p>
+    <w:p>
+      <w:pPr>
+        <w:pStyle w:val="ListParagraph"/>
+      </w:pPr>
     </w:p>
     <w:p>
       <w:pPr>
@@ -3489,9 +4047,10 @@
           <w:color w:val="auto"/>
         </w:rPr>
       </w:pPr>
-      <w:bookmarkStart w:id="42" w:name="_Toc91523853"/>
-      <w:bookmarkStart w:id="43" w:name="_Toc91523995"/>
-      <w:bookmarkStart w:id="44" w:name="_Toc91541447"/>
+      <w:bookmarkStart w:id="56" w:name="_Toc91523853"/>
+      <w:bookmarkStart w:id="57" w:name="_Toc91523995"/>
+      <w:bookmarkStart w:id="58" w:name="_Toc91541447"/>
+      <w:bookmarkStart w:id="59" w:name="_Toc92714333"/>
       <w:r>
         <w:rPr>
           <w:b/>
@@ -3501,9 +4060,10 @@
         </w:rPr>
         <w:t>Environment Costs</w:t>
       </w:r>
-      <w:bookmarkEnd w:id="42"/>
-      <w:bookmarkEnd w:id="43"/>
-      <w:bookmarkEnd w:id="44"/>
+      <w:bookmarkEnd w:id="56"/>
+      <w:bookmarkEnd w:id="57"/>
+      <w:bookmarkEnd w:id="58"/>
+      <w:bookmarkEnd w:id="59"/>
     </w:p>
     <w:p/>
     <w:p>
@@ -3552,9 +4112,10 @@
           <w:color w:val="auto"/>
         </w:rPr>
       </w:pPr>
-      <w:bookmarkStart w:id="45" w:name="_Toc91523854"/>
-      <w:bookmarkStart w:id="46" w:name="_Toc91523996"/>
-      <w:bookmarkStart w:id="47" w:name="_Toc91541448"/>
+      <w:bookmarkStart w:id="60" w:name="_Toc91523854"/>
+      <w:bookmarkStart w:id="61" w:name="_Toc91523996"/>
+      <w:bookmarkStart w:id="62" w:name="_Toc91541448"/>
+      <w:bookmarkStart w:id="63" w:name="_Toc92714334"/>
       <w:r>
         <w:rPr>
           <w:b/>
@@ -3564,9 +4125,10 @@
         </w:rPr>
         <w:t>Human Resource Requirements</w:t>
       </w:r>
-      <w:bookmarkEnd w:id="45"/>
-      <w:bookmarkEnd w:id="46"/>
-      <w:bookmarkEnd w:id="47"/>
+      <w:bookmarkEnd w:id="60"/>
+      <w:bookmarkEnd w:id="61"/>
+      <w:bookmarkEnd w:id="62"/>
+      <w:bookmarkEnd w:id="63"/>
     </w:p>
     <w:p/>
     <w:p>
@@ -3614,7 +4176,6 @@
         </w:numPr>
       </w:pPr>
       <w:r>
-        <w:lastRenderedPageBreak/>
         <w:t xml:space="preserve">1 x UI Android Software Engineer </w:t>
       </w:r>
     </w:p>
@@ -3641,6 +4202,11 @@
       <w:r>
         <w:t xml:space="preserve">3 x Quality Engineers  </w:t>
       </w:r>
+    </w:p>
+    <w:p>
+      <w:pPr>
+        <w:pStyle w:val="ListParagraph"/>
+      </w:pPr>
     </w:p>
     <w:p>
       <w:pPr>
@@ -3965,6 +4531,7 @@
       </w:tr>
     </w:tbl>
     <w:p/>
+    <w:p/>
     <w:p>
       <w:pPr>
         <w:pStyle w:val="Heading1"/>
@@ -3975,9 +4542,10 @@
           <w:u w:val="single"/>
         </w:rPr>
       </w:pPr>
-      <w:bookmarkStart w:id="48" w:name="_Toc91523855"/>
-      <w:bookmarkStart w:id="49" w:name="_Toc91523997"/>
-      <w:bookmarkStart w:id="50" w:name="_Toc91541449"/>
+      <w:bookmarkStart w:id="64" w:name="_Toc91523855"/>
+      <w:bookmarkStart w:id="65" w:name="_Toc91523997"/>
+      <w:bookmarkStart w:id="66" w:name="_Toc91541449"/>
+      <w:bookmarkStart w:id="67" w:name="_Toc92714335"/>
       <w:r>
         <w:rPr>
           <w:b/>
@@ -3986,9 +4554,10 @@
         </w:rPr>
         <w:t>Project Timeline</w:t>
       </w:r>
-      <w:bookmarkEnd w:id="48"/>
-      <w:bookmarkEnd w:id="49"/>
-      <w:bookmarkEnd w:id="50"/>
+      <w:bookmarkEnd w:id="64"/>
+      <w:bookmarkEnd w:id="65"/>
+      <w:bookmarkEnd w:id="66"/>
+      <w:bookmarkEnd w:id="67"/>
     </w:p>
     <w:p>
       <w:r>
@@ -4157,7 +4726,10 @@
               <w:t>/1/20</w:t>
             </w:r>
             <w:r>
-              <w:t>21</w:t>
+              <w:t>2</w:t>
+            </w:r>
+            <w:r>
+              <w:t>2</w:t>
             </w:r>
             <w:r>
               <w:t xml:space="preserve"> – </w:t>
@@ -4175,7 +4747,10 @@
               <w:t>/20</w:t>
             </w:r>
             <w:r>
-              <w:t>21</w:t>
+              <w:t>2</w:t>
+            </w:r>
+            <w:r>
+              <w:t>2</w:t>
             </w:r>
           </w:p>
         </w:tc>
@@ -4261,7 +4836,10 @@
               <w:t>/20</w:t>
             </w:r>
             <w:r>
-              <w:t>21</w:t>
+              <w:t>2</w:t>
+            </w:r>
+            <w:r>
+              <w:t>2</w:t>
             </w:r>
             <w:r>
               <w:t xml:space="preserve"> – </w:t>
@@ -4279,7 +4857,10 @@
               <w:t>/20</w:t>
             </w:r>
             <w:r>
-              <w:t>21</w:t>
+              <w:t>2</w:t>
+            </w:r>
+            <w:r>
+              <w:t>2</w:t>
             </w:r>
           </w:p>
         </w:tc>
@@ -4305,6 +4886,7 @@
                 <w:b w:val="0"/>
                 <w:bCs w:val="0"/>
               </w:rPr>
+              <w:lastRenderedPageBreak/>
               <w:t>Designing</w:t>
             </w:r>
           </w:p>
@@ -4318,13 +4900,7 @@
               <w:cnfStyle w:val="000000100000" w:firstRow="0" w:lastRow="0" w:firstColumn="0" w:lastColumn="0" w:oddVBand="0" w:evenVBand="0" w:oddHBand="1" w:evenHBand="0" w:firstRowFirstColumn="0" w:firstRowLastColumn="0" w:lastRowFirstColumn="0" w:lastRowLastColumn="0"/>
             </w:pPr>
             <w:r>
-              <w:t xml:space="preserve">Task </w:t>
-            </w:r>
-            <w:r>
-              <w:t>3</w:t>
-            </w:r>
-            <w:r>
-              <w:t xml:space="preserve"> / Design</w:t>
+              <w:t>Task 3 / Design</w:t>
             </w:r>
           </w:p>
         </w:tc>
@@ -4392,25 +4968,16 @@
               <w:cnfStyle w:val="000000100000" w:firstRow="0" w:lastRow="0" w:firstColumn="0" w:lastColumn="0" w:oddVBand="0" w:evenVBand="0" w:oddHBand="1" w:evenHBand="0" w:firstRowFirstColumn="0" w:firstRowLastColumn="0" w:lastRowFirstColumn="0" w:lastRowLastColumn="0"/>
             </w:pPr>
             <w:r>
-              <w:t>1/</w:t>
-            </w:r>
-            <w:r>
-              <w:t>26</w:t>
-            </w:r>
-            <w:r>
-              <w:t xml:space="preserve">/2021 – </w:t>
+              <w:t>1/26/202</w:t>
             </w:r>
             <w:r>
               <w:t>2</w:t>
             </w:r>
             <w:r>
-              <w:t>/</w:t>
-            </w:r>
-            <w:r>
-              <w:t>14</w:t>
-            </w:r>
-            <w:r>
-              <w:t>/2021</w:t>
+              <w:t xml:space="preserve"> – 2/14/202</w:t>
+            </w:r>
+            <w:r>
+              <w:t>2</w:t>
             </w:r>
           </w:p>
         </w:tc>
@@ -4459,11 +5026,7 @@
               <w:cnfStyle w:val="000000000000" w:firstRow="0" w:lastRow="0" w:firstColumn="0" w:lastColumn="0" w:oddVBand="0" w:evenVBand="0" w:oddHBand="0" w:evenHBand="0" w:firstRowFirstColumn="0" w:firstRowLastColumn="0" w:lastRowFirstColumn="0" w:lastRowLastColumn="0"/>
             </w:pPr>
             <w:r>
-              <w:t xml:space="preserve">Exception Controls and </w:t>
-            </w:r>
-            <w:r>
-              <w:lastRenderedPageBreak/>
-              <w:t>Validation Functionality</w:t>
+              <w:t>Exception Controls and Validation Functionality</w:t>
             </w:r>
           </w:p>
         </w:tc>
@@ -4476,12 +5039,7 @@
               <w:cnfStyle w:val="000000000000" w:firstRow="0" w:lastRow="0" w:firstColumn="0" w:lastColumn="0" w:oddVBand="0" w:evenVBand="0" w:oddHBand="0" w:evenHBand="0" w:firstRowFirstColumn="0" w:firstRowLastColumn="0" w:lastRowFirstColumn="0" w:lastRowLastColumn="0"/>
             </w:pPr>
             <w:r>
-              <w:lastRenderedPageBreak/>
-              <w:t xml:space="preserve">The development team will write in </w:t>
-            </w:r>
-            <w:r>
-              <w:lastRenderedPageBreak/>
-              <w:t xml:space="preserve">exception handling and validation input functionality to handle error input from the user based off the requirements document. </w:t>
+              <w:t xml:space="preserve">The development team will write in exception handling and validation input functionality to handle error input from the user based off the requirements document. </w:t>
             </w:r>
           </w:p>
         </w:tc>
@@ -4494,29 +5052,16 @@
               <w:cnfStyle w:val="000000000000" w:firstRow="0" w:lastRow="0" w:firstColumn="0" w:lastColumn="0" w:oddVBand="0" w:evenVBand="0" w:oddHBand="0" w:evenHBand="0" w:firstRowFirstColumn="0" w:firstRowLastColumn="0" w:lastRowFirstColumn="0" w:lastRowLastColumn="0"/>
             </w:pPr>
             <w:r>
-              <w:lastRenderedPageBreak/>
+              <w:t>2/14/202</w:t>
+            </w:r>
+            <w:r>
               <w:t>2</w:t>
             </w:r>
             <w:r>
-              <w:t>/</w:t>
-            </w:r>
-            <w:r>
-              <w:t>14</w:t>
-            </w:r>
-            <w:r>
-              <w:t xml:space="preserve">/2021 – </w:t>
+              <w:t xml:space="preserve"> – 2/24/202</w:t>
             </w:r>
             <w:r>
               <w:t>2</w:t>
-            </w:r>
-            <w:r>
-              <w:t>/</w:t>
-            </w:r>
-            <w:r>
-              <w:t>24</w:t>
-            </w:r>
-            <w:r>
-              <w:t>/2021</w:t>
             </w:r>
           </w:p>
         </w:tc>
@@ -4594,22 +5139,16 @@
               <w:cnfStyle w:val="000000100000" w:firstRow="0" w:lastRow="0" w:firstColumn="0" w:lastColumn="0" w:oddVBand="0" w:evenVBand="0" w:oddHBand="1" w:evenHBand="0" w:firstRowFirstColumn="0" w:firstRowLastColumn="0" w:lastRowFirstColumn="0" w:lastRowLastColumn="0"/>
             </w:pPr>
             <w:r>
+              <w:t>2/24/202</w:t>
+            </w:r>
+            <w:r>
               <w:t>2</w:t>
             </w:r>
             <w:r>
-              <w:t>/</w:t>
-            </w:r>
-            <w:r>
-              <w:t>24</w:t>
-            </w:r>
-            <w:r>
-              <w:t>/2021 – 2/</w:t>
-            </w:r>
-            <w:r>
-              <w:t>28</w:t>
-            </w:r>
-            <w:r>
-              <w:t>/2021</w:t>
+              <w:t xml:space="preserve"> – 2/28/202</w:t>
+            </w:r>
+            <w:r>
+              <w:t>2</w:t>
             </w:r>
           </w:p>
         </w:tc>
@@ -4684,7 +5223,16 @@
               <w:cnfStyle w:val="000000000000" w:firstRow="0" w:lastRow="0" w:firstColumn="0" w:lastColumn="0" w:oddVBand="0" w:evenVBand="0" w:oddHBand="0" w:evenHBand="0" w:firstRowFirstColumn="0" w:firstRowLastColumn="0" w:lastRowFirstColumn="0" w:lastRowLastColumn="0"/>
             </w:pPr>
             <w:r>
-              <w:t>03/01/2021 – 03/14/2021</w:t>
+              <w:t>03/01/202</w:t>
+            </w:r>
+            <w:r>
+              <w:t>2</w:t>
+            </w:r>
+            <w:r>
+              <w:t xml:space="preserve"> – 03/14/202</w:t>
+            </w:r>
+            <w:r>
+              <w:t>2</w:t>
             </w:r>
           </w:p>
         </w:tc>
@@ -4723,61 +5271,55 @@
               <w:cnfStyle w:val="000000100000" w:firstRow="0" w:lastRow="0" w:firstColumn="0" w:lastColumn="0" w:oddVBand="0" w:evenVBand="0" w:oddHBand="1" w:evenHBand="0" w:firstRowFirstColumn="0" w:firstRowLastColumn="0" w:lastRowFirstColumn="0" w:lastRowLastColumn="0"/>
             </w:pPr>
             <w:r>
-              <w:t xml:space="preserve">Task </w:t>
-            </w:r>
-            <w:r>
-              <w:t>7</w:t>
-            </w:r>
-            <w:r>
-              <w:t xml:space="preserve"> / Feature </w:t>
+              <w:t>Task 7 / Feature 2</w:t>
+            </w:r>
+          </w:p>
+        </w:tc>
+        <w:tc>
+          <w:tcPr>
+            <w:tcW w:w="1870" w:type="dxa"/>
+          </w:tcPr>
+          <w:p>
+            <w:pPr>
+              <w:cnfStyle w:val="000000100000" w:firstRow="0" w:lastRow="0" w:firstColumn="0" w:lastColumn="0" w:oddVBand="0" w:evenVBand="0" w:oddHBand="1" w:evenHBand="0" w:firstRowFirstColumn="0" w:firstRowLastColumn="0" w:lastRowFirstColumn="0" w:lastRowLastColumn="0"/>
+            </w:pPr>
+            <w:r>
+              <w:t>Easy Menu Navigation</w:t>
+            </w:r>
+          </w:p>
+        </w:tc>
+        <w:tc>
+          <w:tcPr>
+            <w:tcW w:w="2215" w:type="dxa"/>
+          </w:tcPr>
+          <w:p>
+            <w:pPr>
+              <w:cnfStyle w:val="000000100000" w:firstRow="0" w:lastRow="0" w:firstColumn="0" w:lastColumn="0" w:oddVBand="0" w:evenVBand="0" w:oddHBand="1" w:evenHBand="0" w:firstRowFirstColumn="0" w:firstRowLastColumn="0" w:lastRowFirstColumn="0" w:lastRowLastColumn="0"/>
+            </w:pPr>
+            <w:r>
+              <w:t>The development team will redesign and implement a new menu navigation system for the mobile app</w:t>
+            </w:r>
+          </w:p>
+        </w:tc>
+        <w:tc>
+          <w:tcPr>
+            <w:tcW w:w="1525" w:type="dxa"/>
+          </w:tcPr>
+          <w:p>
+            <w:pPr>
+              <w:cnfStyle w:val="000000100000" w:firstRow="0" w:lastRow="0" w:firstColumn="0" w:lastColumn="0" w:oddVBand="0" w:evenVBand="0" w:oddHBand="1" w:evenHBand="0" w:firstRowFirstColumn="0" w:firstRowLastColumn="0" w:lastRowFirstColumn="0" w:lastRowLastColumn="0"/>
+            </w:pPr>
+            <w:r>
+              <w:t>03/01/202</w:t>
             </w:r>
             <w:r>
               <w:t>2</w:t>
             </w:r>
-          </w:p>
-        </w:tc>
-        <w:tc>
-          <w:tcPr>
-            <w:tcW w:w="1870" w:type="dxa"/>
-          </w:tcPr>
-          <w:p>
-            <w:pPr>
-              <w:cnfStyle w:val="000000100000" w:firstRow="0" w:lastRow="0" w:firstColumn="0" w:lastColumn="0" w:oddVBand="0" w:evenVBand="0" w:oddHBand="1" w:evenHBand="0" w:firstRowFirstColumn="0" w:firstRowLastColumn="0" w:lastRowFirstColumn="0" w:lastRowLastColumn="0"/>
-            </w:pPr>
-            <w:r>
-              <w:t>Easy Menu Navigation</w:t>
-            </w:r>
-          </w:p>
-        </w:tc>
-        <w:tc>
-          <w:tcPr>
-            <w:tcW w:w="2215" w:type="dxa"/>
-          </w:tcPr>
-          <w:p>
-            <w:pPr>
-              <w:cnfStyle w:val="000000100000" w:firstRow="0" w:lastRow="0" w:firstColumn="0" w:lastColumn="0" w:oddVBand="0" w:evenVBand="0" w:oddHBand="1" w:evenHBand="0" w:firstRowFirstColumn="0" w:firstRowLastColumn="0" w:lastRowFirstColumn="0" w:lastRowLastColumn="0"/>
-            </w:pPr>
-            <w:r>
-              <w:t>The development team will redesign and implement a new menu navigation system for the mobile app</w:t>
-            </w:r>
-          </w:p>
-        </w:tc>
-        <w:tc>
-          <w:tcPr>
-            <w:tcW w:w="1525" w:type="dxa"/>
-          </w:tcPr>
-          <w:p>
-            <w:pPr>
-              <w:cnfStyle w:val="000000100000" w:firstRow="0" w:lastRow="0" w:firstColumn="0" w:lastColumn="0" w:oddVBand="0" w:evenVBand="0" w:oddHBand="1" w:evenHBand="0" w:firstRowFirstColumn="0" w:firstRowLastColumn="0" w:lastRowFirstColumn="0" w:lastRowLastColumn="0"/>
-            </w:pPr>
-            <w:r>
-              <w:t>03/01/2021 – 03/1</w:t>
-            </w:r>
-            <w:r>
-              <w:t>0</w:t>
-            </w:r>
-            <w:r>
-              <w:t>/2021</w:t>
+            <w:r>
+              <w:t xml:space="preserve"> – 03/10/202</w:t>
+            </w:r>
+            <w:r>
+              <w:t>2</w:t>
             </w:r>
           </w:p>
         </w:tc>
@@ -4813,63 +5355,63 @@
               <w:cnfStyle w:val="000000000000" w:firstRow="0" w:lastRow="0" w:firstColumn="0" w:lastColumn="0" w:oddVBand="0" w:evenVBand="0" w:oddHBand="0" w:evenHBand="0" w:firstRowFirstColumn="0" w:firstRowLastColumn="0" w:lastRowFirstColumn="0" w:lastRowLastColumn="0"/>
             </w:pPr>
             <w:r>
-              <w:t xml:space="preserve">Task </w:t>
-            </w:r>
-            <w:r>
-              <w:t>8</w:t>
-            </w:r>
-            <w:r>
-              <w:t xml:space="preserve"> / Test Feature </w:t>
+              <w:t>Task 8 / Test Feature 2</w:t>
+            </w:r>
+          </w:p>
+        </w:tc>
+        <w:tc>
+          <w:tcPr>
+            <w:tcW w:w="1870" w:type="dxa"/>
+          </w:tcPr>
+          <w:p>
+            <w:pPr>
+              <w:cnfStyle w:val="000000000000" w:firstRow="0" w:lastRow="0" w:firstColumn="0" w:lastColumn="0" w:oddVBand="0" w:evenVBand="0" w:oddHBand="0" w:evenHBand="0" w:firstRowFirstColumn="0" w:firstRowLastColumn="0" w:lastRowFirstColumn="0" w:lastRowLastColumn="0"/>
+            </w:pPr>
+            <w:r>
+              <w:t>QE Testing</w:t>
+            </w:r>
+          </w:p>
+        </w:tc>
+        <w:tc>
+          <w:tcPr>
+            <w:tcW w:w="2215" w:type="dxa"/>
+          </w:tcPr>
+          <w:p>
+            <w:pPr>
+              <w:cnfStyle w:val="000000000000" w:firstRow="0" w:lastRow="0" w:firstColumn="0" w:lastColumn="0" w:oddVBand="0" w:evenVBand="0" w:oddHBand="0" w:evenHBand="0" w:firstRowFirstColumn="0" w:firstRowLastColumn="0" w:lastRowFirstColumn="0" w:lastRowLastColumn="0"/>
+            </w:pPr>
+            <w:r>
+              <w:t xml:space="preserve">QE Testing will test </w:t>
+            </w:r>
+            <w:proofErr w:type="gramStart"/>
+            <w:r>
+              <w:t>all of</w:t>
+            </w:r>
+            <w:proofErr w:type="gramEnd"/>
+            <w:r>
+              <w:t xml:space="preserve"> the new navigational menu throughout the entire app</w:t>
+            </w:r>
+          </w:p>
+        </w:tc>
+        <w:tc>
+          <w:tcPr>
+            <w:tcW w:w="1525" w:type="dxa"/>
+          </w:tcPr>
+          <w:p>
+            <w:pPr>
+              <w:cnfStyle w:val="000000000000" w:firstRow="0" w:lastRow="0" w:firstColumn="0" w:lastColumn="0" w:oddVBand="0" w:evenVBand="0" w:oddHBand="0" w:evenHBand="0" w:firstRowFirstColumn="0" w:firstRowLastColumn="0" w:lastRowFirstColumn="0" w:lastRowLastColumn="0"/>
+            </w:pPr>
+            <w:r>
+              <w:t>03/10/202</w:t>
             </w:r>
             <w:r>
               <w:t>2</w:t>
             </w:r>
-          </w:p>
-        </w:tc>
-        <w:tc>
-          <w:tcPr>
-            <w:tcW w:w="1870" w:type="dxa"/>
-          </w:tcPr>
-          <w:p>
-            <w:pPr>
-              <w:cnfStyle w:val="000000000000" w:firstRow="0" w:lastRow="0" w:firstColumn="0" w:lastColumn="0" w:oddVBand="0" w:evenVBand="0" w:oddHBand="0" w:evenHBand="0" w:firstRowFirstColumn="0" w:firstRowLastColumn="0" w:lastRowFirstColumn="0" w:lastRowLastColumn="0"/>
-            </w:pPr>
-            <w:r>
-              <w:t>QE Testing</w:t>
-            </w:r>
-          </w:p>
-        </w:tc>
-        <w:tc>
-          <w:tcPr>
-            <w:tcW w:w="2215" w:type="dxa"/>
-          </w:tcPr>
-          <w:p>
-            <w:pPr>
-              <w:cnfStyle w:val="000000000000" w:firstRow="0" w:lastRow="0" w:firstColumn="0" w:lastColumn="0" w:oddVBand="0" w:evenVBand="0" w:oddHBand="0" w:evenHBand="0" w:firstRowFirstColumn="0" w:firstRowLastColumn="0" w:lastRowFirstColumn="0" w:lastRowLastColumn="0"/>
-            </w:pPr>
-            <w:r>
-              <w:t xml:space="preserve">QE Testing will test </w:t>
-            </w:r>
-            <w:proofErr w:type="gramStart"/>
-            <w:r>
-              <w:t>all of</w:t>
-            </w:r>
-            <w:proofErr w:type="gramEnd"/>
-            <w:r>
-              <w:t xml:space="preserve"> the new navigational menu throughout the entire app</w:t>
-            </w:r>
-          </w:p>
-        </w:tc>
-        <w:tc>
-          <w:tcPr>
-            <w:tcW w:w="1525" w:type="dxa"/>
-          </w:tcPr>
-          <w:p>
-            <w:pPr>
-              <w:cnfStyle w:val="000000000000" w:firstRow="0" w:lastRow="0" w:firstColumn="0" w:lastColumn="0" w:oddVBand="0" w:evenVBand="0" w:oddHBand="0" w:evenHBand="0" w:firstRowFirstColumn="0" w:firstRowLastColumn="0" w:lastRowFirstColumn="0" w:lastRowLastColumn="0"/>
-            </w:pPr>
-            <w:r>
-              <w:t>03/10/2021 – 03/14/2021</w:t>
+            <w:r>
+              <w:t xml:space="preserve"> – 03/14/202</w:t>
+            </w:r>
+            <w:r>
+              <w:t>2</w:t>
             </w:r>
           </w:p>
         </w:tc>
@@ -4895,6 +5437,7 @@
                 <w:b w:val="0"/>
                 <w:bCs w:val="0"/>
               </w:rPr>
+              <w:lastRenderedPageBreak/>
               <w:t>Maintenance</w:t>
             </w:r>
           </w:p>
@@ -4908,13 +5451,7 @@
               <w:cnfStyle w:val="000000100000" w:firstRow="0" w:lastRow="0" w:firstColumn="0" w:lastColumn="0" w:oddVBand="0" w:evenVBand="0" w:oddHBand="1" w:evenHBand="0" w:firstRowFirstColumn="0" w:firstRowLastColumn="0" w:lastRowFirstColumn="0" w:lastRowLastColumn="0"/>
             </w:pPr>
             <w:r>
-              <w:t xml:space="preserve">Task </w:t>
-            </w:r>
-            <w:r>
-              <w:t>9</w:t>
-            </w:r>
-            <w:r>
-              <w:t xml:space="preserve"> / Milestone</w:t>
+              <w:t>Task 9 / Milestone</w:t>
             </w:r>
           </w:p>
         </w:tc>
@@ -4953,7 +5490,16 @@
               <w:cnfStyle w:val="000000100000" w:firstRow="0" w:lastRow="0" w:firstColumn="0" w:lastColumn="0" w:oddVBand="0" w:evenVBand="0" w:oddHBand="1" w:evenHBand="0" w:firstRowFirstColumn="0" w:firstRowLastColumn="0" w:lastRowFirstColumn="0" w:lastRowLastColumn="0"/>
             </w:pPr>
             <w:r>
-              <w:t>03/15/2021 – 03/31/2021</w:t>
+              <w:t>03/15/202</w:t>
+            </w:r>
+            <w:r>
+              <w:t>2</w:t>
+            </w:r>
+            <w:r>
+              <w:t xml:space="preserve"> – 03/31/202</w:t>
+            </w:r>
+            <w:r>
+              <w:t>2</w:t>
             </w:r>
           </w:p>
         </w:tc>
@@ -4989,16 +5535,7 @@
               <w:cnfStyle w:val="000000000000" w:firstRow="0" w:lastRow="0" w:firstColumn="0" w:lastColumn="0" w:oddVBand="0" w:evenVBand="0" w:oddHBand="0" w:evenHBand="0" w:firstRowFirstColumn="0" w:firstRowLastColumn="0" w:lastRowFirstColumn="0" w:lastRowLastColumn="0"/>
             </w:pPr>
             <w:r>
-              <w:t xml:space="preserve">Task </w:t>
-            </w:r>
-            <w:r>
-              <w:t>10</w:t>
-            </w:r>
-            <w:r>
-              <w:t xml:space="preserve"> / Feature </w:t>
-            </w:r>
-            <w:r>
-              <w:t>3</w:t>
+              <w:t>Task 10 / Feature 3</w:t>
             </w:r>
           </w:p>
         </w:tc>
@@ -5024,11 +5561,7 @@
               <w:cnfStyle w:val="000000000000" w:firstRow="0" w:lastRow="0" w:firstColumn="0" w:lastColumn="0" w:oddVBand="0" w:evenVBand="0" w:oddHBand="0" w:evenHBand="0" w:firstRowFirstColumn="0" w:firstRowLastColumn="0" w:lastRowFirstColumn="0" w:lastRowLastColumn="0"/>
             </w:pPr>
             <w:r>
-              <w:t xml:space="preserve">The development team will introduce 2 new reports that will allow users to display all courses associated with a term and all </w:t>
-            </w:r>
-            <w:r>
-              <w:lastRenderedPageBreak/>
-              <w:t>assessments associated with a course.</w:t>
+              <w:t>The development team will introduce 2 new reports that will allow users to display all courses associated with a term and all assessments associated with a course.</w:t>
             </w:r>
           </w:p>
         </w:tc>
@@ -5041,14 +5574,22 @@
               <w:cnfStyle w:val="000000000000" w:firstRow="0" w:lastRow="0" w:firstColumn="0" w:lastColumn="0" w:oddVBand="0" w:evenVBand="0" w:oddHBand="0" w:evenHBand="0" w:firstRowFirstColumn="0" w:firstRowLastColumn="0" w:lastRowFirstColumn="0" w:lastRowLastColumn="0"/>
             </w:pPr>
             <w:r>
-              <w:lastRenderedPageBreak/>
-              <w:t>03/15/2021 – 03/</w:t>
+              <w:t>03/15/202</w:t>
+            </w:r>
+            <w:r>
+              <w:t>2</w:t>
+            </w:r>
+            <w:r>
+              <w:t xml:space="preserve"> – 03/</w:t>
             </w:r>
             <w:r>
               <w:t>28</w:t>
             </w:r>
             <w:r>
-              <w:t>/2021</w:t>
+              <w:t>/202</w:t>
+            </w:r>
+            <w:r>
+              <w:t>2</w:t>
             </w:r>
           </w:p>
         </w:tc>
@@ -5087,16 +5628,7 @@
               <w:cnfStyle w:val="000000100000" w:firstRow="0" w:lastRow="0" w:firstColumn="0" w:lastColumn="0" w:oddVBand="0" w:evenVBand="0" w:oddHBand="1" w:evenHBand="0" w:firstRowFirstColumn="0" w:firstRowLastColumn="0" w:lastRowFirstColumn="0" w:lastRowLastColumn="0"/>
             </w:pPr>
             <w:r>
-              <w:t xml:space="preserve">Task </w:t>
-            </w:r>
-            <w:r>
-              <w:t>11</w:t>
-            </w:r>
-            <w:r>
-              <w:t xml:space="preserve"> / Test Feature </w:t>
-            </w:r>
-            <w:r>
-              <w:t>3</w:t>
+              <w:t>Task 11 / Test Feature 3</w:t>
             </w:r>
           </w:p>
         </w:tc>
@@ -5135,19 +5667,16 @@
               <w:cnfStyle w:val="000000100000" w:firstRow="0" w:lastRow="0" w:firstColumn="0" w:lastColumn="0" w:oddVBand="0" w:evenVBand="0" w:oddHBand="1" w:evenHBand="0" w:firstRowFirstColumn="0" w:firstRowLastColumn="0" w:lastRowFirstColumn="0" w:lastRowLastColumn="0"/>
             </w:pPr>
             <w:r>
-              <w:t>03/</w:t>
-            </w:r>
-            <w:r>
-              <w:t>28</w:t>
-            </w:r>
-            <w:r>
-              <w:t>/2021 – 03/</w:t>
-            </w:r>
-            <w:r>
-              <w:t>31</w:t>
-            </w:r>
-            <w:r>
-              <w:t>/2021</w:t>
+              <w:t>03/28/202</w:t>
+            </w:r>
+            <w:r>
+              <w:t>2</w:t>
+            </w:r>
+            <w:r>
+              <w:t xml:space="preserve"> – 03/31/202</w:t>
+            </w:r>
+            <w:r>
+              <w:t>2</w:t>
             </w:r>
           </w:p>
         </w:tc>
@@ -5183,13 +5712,7 @@
               <w:cnfStyle w:val="000000000000" w:firstRow="0" w:lastRow="0" w:firstColumn="0" w:lastColumn="0" w:oddVBand="0" w:evenVBand="0" w:oddHBand="0" w:evenHBand="0" w:firstRowFirstColumn="0" w:firstRowLastColumn="0" w:lastRowFirstColumn="0" w:lastRowLastColumn="0"/>
             </w:pPr>
             <w:r>
-              <w:t xml:space="preserve">Task </w:t>
-            </w:r>
-            <w:r>
-              <w:t>12</w:t>
-            </w:r>
-            <w:r>
-              <w:t xml:space="preserve"> / Milestone</w:t>
+              <w:t>Task 12 / Milestone</w:t>
             </w:r>
           </w:p>
         </w:tc>
@@ -5228,7 +5751,16 @@
               <w:cnfStyle w:val="000000000000" w:firstRow="0" w:lastRow="0" w:firstColumn="0" w:lastColumn="0" w:oddVBand="0" w:evenVBand="0" w:oddHBand="0" w:evenHBand="0" w:firstRowFirstColumn="0" w:firstRowLastColumn="0" w:lastRowFirstColumn="0" w:lastRowLastColumn="0"/>
             </w:pPr>
             <w:r>
-              <w:t>04/01/2021 – 04/15/2021</w:t>
+              <w:t>04/01/202</w:t>
+            </w:r>
+            <w:r>
+              <w:t>2</w:t>
+            </w:r>
+            <w:r>
+              <w:t xml:space="preserve"> – 04/15/202</w:t>
+            </w:r>
+            <w:r>
+              <w:t>2</w:t>
             </w:r>
           </w:p>
         </w:tc>
@@ -5267,16 +5799,7 @@
               <w:cnfStyle w:val="000000100000" w:firstRow="0" w:lastRow="0" w:firstColumn="0" w:lastColumn="0" w:oddVBand="0" w:evenVBand="0" w:oddHBand="1" w:evenHBand="0" w:firstRowFirstColumn="0" w:firstRowLastColumn="0" w:lastRowFirstColumn="0" w:lastRowLastColumn="0"/>
             </w:pPr>
             <w:r>
-              <w:t>Task 1</w:t>
-            </w:r>
-            <w:r>
-              <w:t>3</w:t>
-            </w:r>
-            <w:r>
-              <w:t xml:space="preserve"> / Feature </w:t>
-            </w:r>
-            <w:r>
-              <w:t>4</w:t>
+              <w:t>Task 13 / Feature 4</w:t>
             </w:r>
           </w:p>
         </w:tc>
@@ -5315,7 +5838,16 @@
               <w:cnfStyle w:val="000000100000" w:firstRow="0" w:lastRow="0" w:firstColumn="0" w:lastColumn="0" w:oddVBand="0" w:evenVBand="0" w:oddHBand="1" w:evenHBand="0" w:firstRowFirstColumn="0" w:firstRowLastColumn="0" w:lastRowFirstColumn="0" w:lastRowLastColumn="0"/>
             </w:pPr>
             <w:r>
-              <w:t>04/01/2021 – 04/10/2021</w:t>
+              <w:t>04/01/202</w:t>
+            </w:r>
+            <w:r>
+              <w:t>2</w:t>
+            </w:r>
+            <w:r>
+              <w:t xml:space="preserve"> – 04/10/202</w:t>
+            </w:r>
+            <w:r>
+              <w:t>2</w:t>
             </w:r>
           </w:p>
         </w:tc>
@@ -5351,19 +5883,7 @@
               <w:cnfStyle w:val="000000000000" w:firstRow="0" w:lastRow="0" w:firstColumn="0" w:lastColumn="0" w:oddVBand="0" w:evenVBand="0" w:oddHBand="0" w:evenHBand="0" w:firstRowFirstColumn="0" w:firstRowLastColumn="0" w:lastRowFirstColumn="0" w:lastRowLastColumn="0"/>
             </w:pPr>
             <w:r>
-              <w:t>Task 1</w:t>
-            </w:r>
-            <w:r>
-              <w:t>4</w:t>
-            </w:r>
-            <w:r>
-              <w:t xml:space="preserve"> / </w:t>
-            </w:r>
-            <w:r>
-              <w:t>Test Feature</w:t>
-            </w:r>
-            <w:r>
-              <w:t xml:space="preserve"> 4</w:t>
+              <w:t>Task 14 / Test Feature 4</w:t>
             </w:r>
           </w:p>
         </w:tc>
@@ -5402,7 +5922,16 @@
               <w:cnfStyle w:val="000000000000" w:firstRow="0" w:lastRow="0" w:firstColumn="0" w:lastColumn="0" w:oddVBand="0" w:evenVBand="0" w:oddHBand="0" w:evenHBand="0" w:firstRowFirstColumn="0" w:firstRowLastColumn="0" w:lastRowFirstColumn="0" w:lastRowLastColumn="0"/>
             </w:pPr>
             <w:r>
-              <w:t>04/10/2021 – 04/15/2021</w:t>
+              <w:t>04/10/202</w:t>
+            </w:r>
+            <w:r>
+              <w:t>2</w:t>
+            </w:r>
+            <w:r>
+              <w:t xml:space="preserve"> – 04/15/202</w:t>
+            </w:r>
+            <w:r>
+              <w:t>2</w:t>
             </w:r>
           </w:p>
         </w:tc>
@@ -5441,13 +5970,7 @@
               <w:cnfStyle w:val="000000100000" w:firstRow="0" w:lastRow="0" w:firstColumn="0" w:lastColumn="0" w:oddVBand="0" w:evenVBand="0" w:oddHBand="1" w:evenHBand="0" w:firstRowFirstColumn="0" w:firstRowLastColumn="0" w:lastRowFirstColumn="0" w:lastRowLastColumn="0"/>
             </w:pPr>
             <w:r>
-              <w:t>Task 1</w:t>
-            </w:r>
-            <w:r>
-              <w:t>5</w:t>
-            </w:r>
-            <w:r>
-              <w:t xml:space="preserve"> / Milestone</w:t>
+              <w:t>Task 15 / Milestone</w:t>
             </w:r>
           </w:p>
         </w:tc>
@@ -5473,10 +5996,11 @@
               <w:cnfStyle w:val="000000100000" w:firstRow="0" w:lastRow="0" w:firstColumn="0" w:lastColumn="0" w:oddVBand="0" w:evenVBand="0" w:oddHBand="1" w:evenHBand="0" w:firstRowFirstColumn="0" w:firstRowLastColumn="0" w:lastRowFirstColumn="0" w:lastRowLastColumn="0"/>
             </w:pPr>
             <w:r>
-              <w:t>The stake holders are demonstrated the new features, acceptance testing is done in the staging environment after release</w:t>
-            </w:r>
-            <w:r>
-              <w:t>. Beta release is done for select IT staff / Registration staff of CCC. Training provided for all CCC staff. Production Release scheduled for 06/01/2021</w:t>
+              <w:t xml:space="preserve">The stake holders are demonstrated the new features, </w:t>
+            </w:r>
+            <w:r>
+              <w:lastRenderedPageBreak/>
+              <w:t>acceptance testing is done in the staging environment after release. Beta release is done for select IT staff / Registration staff of CCC. Training provided for all CCC staff. Production Release scheduled for 06/01/2021</w:t>
             </w:r>
           </w:p>
         </w:tc>
@@ -5489,7 +6013,17 @@
               <w:cnfStyle w:val="000000100000" w:firstRow="0" w:lastRow="0" w:firstColumn="0" w:lastColumn="0" w:oddVBand="0" w:evenVBand="0" w:oddHBand="1" w:evenHBand="0" w:firstRowFirstColumn="0" w:firstRowLastColumn="0" w:lastRowFirstColumn="0" w:lastRowLastColumn="0"/>
             </w:pPr>
             <w:r>
-              <w:t>04/15/2021 – 05/31/2021</w:t>
+              <w:lastRenderedPageBreak/>
+              <w:t>04/15/202</w:t>
+            </w:r>
+            <w:r>
+              <w:t>2</w:t>
+            </w:r>
+            <w:r>
+              <w:t xml:space="preserve"> – 05/31/202</w:t>
+            </w:r>
+            <w:r>
+              <w:t>2</w:t>
             </w:r>
           </w:p>
         </w:tc>
@@ -6338,6 +6872,7 @@
     <w:lsdException w:name="HTML Sample" w:semiHidden="1" w:unhideWhenUsed="1"/>
     <w:lsdException w:name="HTML Typewriter" w:semiHidden="1" w:unhideWhenUsed="1"/>
     <w:lsdException w:name="HTML Variable" w:semiHidden="1" w:unhideWhenUsed="1"/>
+    <w:lsdException w:name="Normal Table" w:semiHidden="1" w:unhideWhenUsed="1"/>
     <w:lsdException w:name="annotation subject" w:semiHidden="1" w:unhideWhenUsed="1"/>
     <w:lsdException w:name="No List" w:semiHidden="1" w:unhideWhenUsed="1"/>
     <w:lsdException w:name="Outline List 1" w:semiHidden="1" w:unhideWhenUsed="1"/>
@@ -6384,8 +6919,10 @@
     <w:lsdException w:name="Table Subtle 2" w:semiHidden="1" w:unhideWhenUsed="1"/>
     <w:lsdException w:name="Table Web 1" w:semiHidden="1" w:unhideWhenUsed="1"/>
     <w:lsdException w:name="Table Web 2" w:semiHidden="1" w:unhideWhenUsed="1"/>
+    <w:lsdException w:name="Table Web 3" w:semiHidden="1" w:unhideWhenUsed="1"/>
     <w:lsdException w:name="Balloon Text" w:semiHidden="1" w:unhideWhenUsed="1"/>
     <w:lsdException w:name="Table Grid" w:uiPriority="39"/>
+    <w:lsdException w:name="Table Theme" w:semiHidden="1" w:unhideWhenUsed="1"/>
     <w:lsdException w:name="Placeholder Text" w:semiHidden="1"/>
     <w:lsdException w:name="No Spacing" w:uiPriority="1" w:qFormat="1"/>
     <w:lsdException w:name="Light Shading" w:uiPriority="60"/>

</xml_diff>

<commit_message>
final revision for Task A
</commit_message>
<xml_diff>
--- a/C868/Greg_Westmoreland_Task2_SectionA_Template.docx
+++ b/C868/Greg_Westmoreland_Task2_SectionA_Template.docx
@@ -2099,7 +2099,7 @@
         <w:t xml:space="preserve">add/drop/edit courses associated with that term, along with assessments associated with </w:t>
       </w:r>
       <w:r>
-        <w:t>the</w:t>
+        <w:t>that</w:t>
       </w:r>
       <w:r>
         <w:t xml:space="preserve"> course. </w:t>
@@ -2408,7 +2408,7 @@
         </w:numPr>
       </w:pPr>
       <w:r>
-        <w:t xml:space="preserve">Improved menu navigation with submenus </w:t>
+        <w:t>Improved menu navigation</w:t>
       </w:r>
     </w:p>
     <w:p>
@@ -2449,7 +2449,7 @@
         <w:t xml:space="preserve"> be able to </w:t>
       </w:r>
       <w:r>
-        <w:t>navigate to different screens with the improved menu navigation being introduced in version 2</w:t>
+        <w:t>navigate to different screens with the improved menu being introduced in version 2</w:t>
       </w:r>
       <w:r>
         <w:t xml:space="preserve">. </w:t>
@@ -2520,7 +2520,7 @@
         <w:t xml:space="preserve"> </w:t>
       </w:r>
       <w:r>
-        <w:t>will be the beneficial because</w:t>
+        <w:t>will be beneficial because</w:t>
       </w:r>
       <w:r>
         <w:t xml:space="preserve"> </w:t>
@@ -2529,16 +2529,34 @@
         <w:t>it</w:t>
       </w:r>
       <w:r>
-        <w:t xml:space="preserve"> allow</w:t>
-      </w:r>
-      <w:r>
-        <w:t>s</w:t>
-      </w:r>
-      <w:r>
-        <w:t xml:space="preserve"> a collaborative effort and cross-functional departments to work together</w:t>
-      </w:r>
-      <w:r>
-        <w:t xml:space="preserve"> for the completion of this project</w:t>
+        <w:t xml:space="preserve"> </w:t>
+      </w:r>
+      <w:r>
+        <w:t>will allow</w:t>
+      </w:r>
+      <w:r>
+        <w:t xml:space="preserve"> a collaborative effort </w:t>
+      </w:r>
+      <w:r>
+        <w:t>with</w:t>
+      </w:r>
+      <w:r>
+        <w:t xml:space="preserve"> cross-functional departments </w:t>
+      </w:r>
+      <w:r>
+        <w:t>working</w:t>
+      </w:r>
+      <w:r>
+        <w:t xml:space="preserve"> together</w:t>
+      </w:r>
+      <w:r>
+        <w:t xml:space="preserve"> for the completion of </w:t>
+      </w:r>
+      <w:r>
+        <w:t>the</w:t>
+      </w:r>
+      <w:r>
+        <w:t xml:space="preserve"> project</w:t>
       </w:r>
       <w:r>
         <w:t xml:space="preserve">. Through the iterative </w:t>
@@ -2581,7 +2599,7 @@
         <w:ind w:firstLine="720"/>
       </w:pPr>
       <w:r>
-        <w:t>The following are phases that will occur during the Agile method:</w:t>
+        <w:t>The following phases that will occur during the Agile method:</w:t>
       </w:r>
     </w:p>
     <w:p>
@@ -2705,7 +2723,19 @@
         <w:t>gathered</w:t>
       </w:r>
       <w:r>
-        <w:t xml:space="preserve"> will then be organized, labeled, and prioritized by the PM and distributed to all project stakeholders.</w:t>
+        <w:t xml:space="preserve"> will be organized, labeled, prioritized</w:t>
+      </w:r>
+      <w:r>
+        <w:t>,</w:t>
+      </w:r>
+      <w:r>
+        <w:t xml:space="preserve"> and distributed to all project stakeholders</w:t>
+      </w:r>
+      <w:r>
+        <w:t xml:space="preserve"> by the PM</w:t>
+      </w:r>
+      <w:r>
+        <w:t>.</w:t>
       </w:r>
     </w:p>
     <w:p>
@@ -2736,14 +2766,14 @@
         <w:t xml:space="preserve"> the PM </w:t>
       </w:r>
       <w:r>
-        <w:t>will break down the requirements into</w:t>
-      </w:r>
-      <w:r>
-        <w:t xml:space="preserve"> down into smaller, simpler tasks called stories. Each story will be assigned a time estimate of story points (1 story point is </w:t>
+        <w:t xml:space="preserve">will break down the requirements </w:t>
+      </w:r>
+      <w:r>
+        <w:t xml:space="preserve">into smaller, simpler tasks called stories. Each story will be assigned a time estimate of story points (1 story point is equivalent to 1 </w:t>
       </w:r>
       <w:r>
         <w:lastRenderedPageBreak/>
-        <w:t xml:space="preserve">equivalent to 1 day). The stories are then organized and distributed to teams for completion </w:t>
+        <w:t xml:space="preserve">day). The stories are then organized and distributed to teams for completion </w:t>
       </w:r>
       <w:r>
         <w:t>during</w:t>
@@ -2897,7 +2927,13 @@
         <w:t>,</w:t>
       </w:r>
       <w:r>
-        <w:t xml:space="preserve"> with software developers writing and testing code. The code will be stored in the company’s git hub repository for continual integration continual delivery (CICD) into their staging environment. </w:t>
+        <w:t xml:space="preserve"> with software developers writing and testing code. The code will be stored in the company’s git hub repository for continual integration</w:t>
+      </w:r>
+      <w:r>
+        <w:t>,</w:t>
+      </w:r>
+      <w:r>
+        <w:t xml:space="preserve"> continual delivery (CICD) into their staging environment. </w:t>
       </w:r>
       <w:r>
         <w:t xml:space="preserve">This phase will also </w:t>
@@ -2928,7 +2964,7 @@
         <w:t>when</w:t>
       </w:r>
       <w:r>
-        <w:t xml:space="preserve"> the quality engineers will test each story in its own development branch through black-box testing, white-box testing, automated testing, and ad-hoc testing. </w:t>
+        <w:t xml:space="preserve"> quality engineers will test each story in its own development branch through black-box testing, white-box testing, automated testing, and ad-hoc testing. </w:t>
       </w:r>
       <w:r>
         <w:t>Subsequently,</w:t>
@@ -2971,31 +3007,91 @@
         <w:t xml:space="preserve"> phase </w:t>
       </w:r>
       <w:r>
-        <w:t xml:space="preserve">CCC </w:t>
+        <w:t>the PM</w:t>
+      </w:r>
+      <w:r>
+        <w:t xml:space="preserve"> </w:t>
       </w:r>
       <w:r>
         <w:t>will</w:t>
       </w:r>
       <w:r>
-        <w:t xml:space="preserve"> communicate with the PM </w:t>
-      </w:r>
-      <w:r>
-        <w:t>when any</w:t>
-      </w:r>
-      <w:r>
-        <w:t xml:space="preserve"> new milestone/deliverable is released to the mobile app</w:t>
-      </w:r>
-      <w:r>
-        <w:t xml:space="preserve">, CCC will communicate any </w:t>
-      </w:r>
-      <w:r>
-        <w:t>undesired</w:t>
-      </w:r>
-      <w:r>
-        <w:t xml:space="preserve"> results that need to be addressed</w:t>
-      </w:r>
-      <w:r>
-        <w:t xml:space="preserve">. Addressing bugs and/or corrections in this phase can be costly and require additional work to be done by the PM, developers, and QE personnel. </w:t>
+        <w:t xml:space="preserve"> communicate with </w:t>
+      </w:r>
+      <w:r>
+        <w:t>CCC</w:t>
+      </w:r>
+      <w:r>
+        <w:t xml:space="preserve"> </w:t>
+      </w:r>
+      <w:r>
+        <w:t xml:space="preserve">when </w:t>
+      </w:r>
+      <w:r>
+        <w:t>new milestone</w:t>
+      </w:r>
+      <w:r>
+        <w:t>s</w:t>
+      </w:r>
+      <w:r>
+        <w:t>/deliverable</w:t>
+      </w:r>
+      <w:r>
+        <w:t>s</w:t>
+      </w:r>
+      <w:r>
+        <w:t xml:space="preserve"> </w:t>
+      </w:r>
+      <w:r>
+        <w:t>are</w:t>
+      </w:r>
+      <w:r>
+        <w:t xml:space="preserve"> released to the mobile app</w:t>
+      </w:r>
+      <w:r>
+        <w:t>.</w:t>
+      </w:r>
+      <w:r>
+        <w:t xml:space="preserve"> CCC will communicate</w:t>
+      </w:r>
+      <w:r>
+        <w:t xml:space="preserve"> with the PM</w:t>
+      </w:r>
+      <w:r>
+        <w:t xml:space="preserve"> </w:t>
+      </w:r>
+      <w:r>
+        <w:t xml:space="preserve">with </w:t>
+      </w:r>
+      <w:r>
+        <w:t xml:space="preserve">any </w:t>
+      </w:r>
+      <w:r>
+        <w:t>undesirable</w:t>
+      </w:r>
+      <w:r>
+        <w:t xml:space="preserve"> results that </w:t>
+      </w:r>
+      <w:r>
+        <w:t xml:space="preserve">will </w:t>
+      </w:r>
+      <w:r>
+        <w:t>need to be addressed</w:t>
+      </w:r>
+      <w:r>
+        <w:t xml:space="preserve">. </w:t>
+      </w:r>
+      <w:r>
+        <w:t>B</w:t>
+      </w:r>
+      <w:r>
+        <w:t xml:space="preserve">ugs and/or corrections in this phase can be </w:t>
+      </w:r>
+      <w:r>
+        <w:t xml:space="preserve">very </w:t>
+      </w:r>
+      <w:r>
+        <w:t xml:space="preserve">costly and require additional work to be done by the PM, developers, and QE personnel. </w:t>
       </w:r>
     </w:p>
     <w:p>
@@ -3009,7 +3105,13 @@
         <w:t>ascertain</w:t>
       </w:r>
       <w:r>
-        <w:t xml:space="preserve"> what stories remain to be done in the backlog. </w:t>
+        <w:t xml:space="preserve"> what stories remain to be done </w:t>
+      </w:r>
+      <w:r>
+        <w:t>from</w:t>
+      </w:r>
+      <w:r>
+        <w:t xml:space="preserve"> the backlog. </w:t>
       </w:r>
     </w:p>
     <w:p>
@@ -3178,10 +3280,22 @@
         </w:numPr>
       </w:pPr>
       <w:r>
-        <w:t>This needs to be written clearly and specifically as to not add project creep</w:t>
-      </w:r>
-      <w:r>
-        <w:t xml:space="preserve"> for what is expected upon final delivery of the project.</w:t>
+        <w:t xml:space="preserve">This needs to be written clearly and specifically as to not add </w:t>
+      </w:r>
+      <w:r>
+        <w:t xml:space="preserve">any </w:t>
+      </w:r>
+      <w:r>
+        <w:t>project creep</w:t>
+      </w:r>
+      <w:r>
+        <w:t xml:space="preserve"> for what is expected upon final delivery of the </w:t>
+      </w:r>
+      <w:r>
+        <w:t>product</w:t>
+      </w:r>
+      <w:r>
+        <w:t>.</w:t>
       </w:r>
     </w:p>
     <w:p>
@@ -3331,7 +3445,13 @@
         </w:numPr>
       </w:pPr>
       <w:r>
-        <w:t xml:space="preserve">A model will demonstrate the database schema, including structures, data types, and relations between the different tables used for </w:t>
+        <w:t xml:space="preserve">A model will demonstrate the database schema, including structures, data types, and </w:t>
+      </w:r>
+      <w:r>
+        <w:t>relationships</w:t>
+      </w:r>
+      <w:r>
+        <w:t xml:space="preserve"> between the different tables used for </w:t>
       </w:r>
       <w:r>
         <w:t>the</w:t>
@@ -3486,7 +3606,7 @@
         </w:numPr>
       </w:pPr>
       <w:r>
-        <w:t>Wireframes</w:t>
+        <w:t>Wireframe</w:t>
       </w:r>
       <w:r>
         <w:t>, a</w:t>
@@ -3674,7 +3794,13 @@
         <w:t xml:space="preserve"> along with final training and support </w:t>
       </w:r>
       <w:r>
-        <w:t>being provided to IT staff and staff from the registrar’s office at CCC</w:t>
+        <w:t>being provided to IT staff and registrar’s office</w:t>
+      </w:r>
+      <w:r>
+        <w:t xml:space="preserve"> staff</w:t>
+      </w:r>
+      <w:r>
+        <w:t xml:space="preserve"> at CCC</w:t>
       </w:r>
       <w:r>
         <w:t xml:space="preserve">. </w:t>
@@ -3747,16 +3873,14 @@
       <w:r>
         <w:t xml:space="preserve">Testing and retesting are an </w:t>
       </w:r>
-      <w:proofErr w:type="spellStart"/>
       <w:r>
         <w:t>integral</w:t>
       </w:r>
       <w:r>
-        <w:t>part</w:t>
-      </w:r>
-      <w:proofErr w:type="spellEnd"/>
-      <w:r>
-        <w:t xml:space="preserve"> of the development and delivery of the new CCC SAYOP Registrar Mobile App. </w:t>
+        <w:t xml:space="preserve"> </w:t>
+      </w:r>
+      <w:r>
+        <w:t xml:space="preserve">part of the development and delivery of the new CCC SAYOP Registrar Mobile App. </w:t>
       </w:r>
     </w:p>
     <w:p>
@@ -3789,7 +3913,6 @@
         <w:ind w:firstLine="360"/>
       </w:pPr>
       <w:r>
-        <w:lastRenderedPageBreak/>
         <w:t>Once an issue has passed QA testing, the story will be integrated into other stories within a release branch and the original test plan will be repeated. Upon passing</w:t>
       </w:r>
       <w:r>
@@ -3876,7 +3999,13 @@
         <w:tab/>
       </w:r>
       <w:r>
-        <w:t xml:space="preserve">The application will be developed in Android Studio or IntelliJ using the Java language as the base language. The database will utilize the ROOM persistent library as an abstraction layer to the SQLite database that will be stored on the Android device. </w:t>
+        <w:t xml:space="preserve">The application will be developed in Android Studio or IntelliJ using the Java language as the base language. The database will utilize the ROOM persistent library as an abstraction layer to the SQLite </w:t>
+      </w:r>
+      <w:r>
+        <w:t>db</w:t>
+      </w:r>
+      <w:r>
+        <w:t xml:space="preserve"> that will be stored on the Android device. </w:t>
       </w:r>
     </w:p>
     <w:p>
@@ -3885,7 +4014,31 @@
         <w:t xml:space="preserve">The application will be stored </w:t>
       </w:r>
       <w:r>
-        <w:t xml:space="preserve">in a company GitHub repository and individual branches can be written on a secure development applicational server or on a developer’s computer where changes can be made before committing it to their JIRA branch. </w:t>
+        <w:t xml:space="preserve">in a company GitHub repository and individual branches can be </w:t>
+      </w:r>
+      <w:r>
+        <w:t>cloned</w:t>
+      </w:r>
+      <w:r>
+        <w:t xml:space="preserve"> on a secure development </w:t>
+      </w:r>
+      <w:r>
+        <w:t>application</w:t>
+      </w:r>
+      <w:r>
+        <w:t xml:space="preserve"> server or on a</w:t>
+      </w:r>
+      <w:r>
+        <w:t>n individual</w:t>
+      </w:r>
+      <w:r>
+        <w:t xml:space="preserve"> developer’s computer</w:t>
+      </w:r>
+      <w:r>
+        <w:t>,</w:t>
+      </w:r>
+      <w:r>
+        <w:t xml:space="preserve"> where changes can be made before committing it to their JIRA branch. </w:t>
       </w:r>
     </w:p>
     <w:p>
@@ -4140,6 +4293,7 @@
         </w:numPr>
       </w:pPr>
       <w:r>
+        <w:lastRenderedPageBreak/>
         <w:t>1 x Project Manager</w:t>
       </w:r>
     </w:p>
@@ -4886,88 +5040,89 @@
                 <w:b w:val="0"/>
                 <w:bCs w:val="0"/>
               </w:rPr>
+              <w:t>Designing</w:t>
+            </w:r>
+          </w:p>
+        </w:tc>
+        <w:tc>
+          <w:tcPr>
+            <w:tcW w:w="1870" w:type="dxa"/>
+          </w:tcPr>
+          <w:p>
+            <w:pPr>
+              <w:cnfStyle w:val="000000100000" w:firstRow="0" w:lastRow="0" w:firstColumn="0" w:lastColumn="0" w:oddVBand="0" w:evenVBand="0" w:oddHBand="1" w:evenHBand="0" w:firstRowFirstColumn="0" w:firstRowLastColumn="0" w:lastRowFirstColumn="0" w:lastRowLastColumn="0"/>
+            </w:pPr>
+            <w:r>
+              <w:t>Task 3 / Design</w:t>
+            </w:r>
+          </w:p>
+        </w:tc>
+        <w:tc>
+          <w:tcPr>
+            <w:tcW w:w="1870" w:type="dxa"/>
+          </w:tcPr>
+          <w:p>
+            <w:pPr>
+              <w:cnfStyle w:val="000000100000" w:firstRow="0" w:lastRow="0" w:firstColumn="0" w:lastColumn="0" w:oddVBand="0" w:evenVBand="0" w:oddHBand="1" w:evenHBand="0" w:firstRowFirstColumn="0" w:firstRowLastColumn="0" w:lastRowFirstColumn="0" w:lastRowLastColumn="0"/>
+            </w:pPr>
+            <w:r>
+              <w:t>Low-fidelity wireframe</w:t>
+            </w:r>
+          </w:p>
+          <w:p>
+            <w:pPr>
+              <w:cnfStyle w:val="000000100000" w:firstRow="0" w:lastRow="0" w:firstColumn="0" w:lastColumn="0" w:oddVBand="0" w:evenVBand="0" w:oddHBand="1" w:evenHBand="0" w:firstRowFirstColumn="0" w:firstRowLastColumn="0" w:lastRowFirstColumn="0" w:lastRowLastColumn="0"/>
+            </w:pPr>
+            <w:r>
+              <w:t xml:space="preserve"> </w:t>
+            </w:r>
+          </w:p>
+          <w:p>
+            <w:pPr>
+              <w:cnfStyle w:val="000000100000" w:firstRow="0" w:lastRow="0" w:firstColumn="0" w:lastColumn="0" w:oddVBand="0" w:evenVBand="0" w:oddHBand="1" w:evenHBand="0" w:firstRowFirstColumn="0" w:firstRowLastColumn="0" w:lastRowFirstColumn="0" w:lastRowLastColumn="0"/>
+            </w:pPr>
+            <w:r>
+              <w:t>High-fidelity prototype</w:t>
+            </w:r>
+          </w:p>
+        </w:tc>
+        <w:tc>
+          <w:tcPr>
+            <w:tcW w:w="2215" w:type="dxa"/>
+          </w:tcPr>
+          <w:p>
+            <w:pPr>
+              <w:cnfStyle w:val="000000100000" w:firstRow="0" w:lastRow="0" w:firstColumn="0" w:lastColumn="0" w:oddVBand="0" w:evenVBand="0" w:oddHBand="1" w:evenHBand="0" w:firstRowFirstColumn="0" w:firstRowLastColumn="0" w:lastRowFirstColumn="0" w:lastRowLastColumn="0"/>
+            </w:pPr>
+            <w:r>
+              <w:t>UX designer will create a low-fid wireframe to show navigation.</w:t>
+            </w:r>
+          </w:p>
+          <w:p>
+            <w:pPr>
+              <w:cnfStyle w:val="000000100000" w:firstRow="0" w:lastRow="0" w:firstColumn="0" w:lastColumn="0" w:oddVBand="0" w:evenVBand="0" w:oddHBand="1" w:evenHBand="0" w:firstRowFirstColumn="0" w:firstRowLastColumn="0" w:lastRowFirstColumn="0" w:lastRowLastColumn="0"/>
+            </w:pPr>
+          </w:p>
+          <w:p>
+            <w:pPr>
+              <w:cnfStyle w:val="000000100000" w:firstRow="0" w:lastRow="0" w:firstColumn="0" w:lastColumn="0" w:oddVBand="0" w:evenVBand="0" w:oddHBand="1" w:evenHBand="0" w:firstRowFirstColumn="0" w:firstRowLastColumn="0" w:lastRowFirstColumn="0" w:lastRowLastColumn="0"/>
+            </w:pPr>
+            <w:r>
               <w:lastRenderedPageBreak/>
-              <w:t>Designing</w:t>
-            </w:r>
-          </w:p>
-        </w:tc>
-        <w:tc>
-          <w:tcPr>
-            <w:tcW w:w="1870" w:type="dxa"/>
+              <w:t>A high-fid prototype will be developed by UI Android Engineer showing new app features</w:t>
+            </w:r>
+          </w:p>
+        </w:tc>
+        <w:tc>
+          <w:tcPr>
+            <w:tcW w:w="1525" w:type="dxa"/>
           </w:tcPr>
           <w:p>
             <w:pPr>
               <w:cnfStyle w:val="000000100000" w:firstRow="0" w:lastRow="0" w:firstColumn="0" w:lastColumn="0" w:oddVBand="0" w:evenVBand="0" w:oddHBand="1" w:evenHBand="0" w:firstRowFirstColumn="0" w:firstRowLastColumn="0" w:lastRowFirstColumn="0" w:lastRowLastColumn="0"/>
             </w:pPr>
             <w:r>
-              <w:t>Task 3 / Design</w:t>
-            </w:r>
-          </w:p>
-        </w:tc>
-        <w:tc>
-          <w:tcPr>
-            <w:tcW w:w="1870" w:type="dxa"/>
-          </w:tcPr>
-          <w:p>
-            <w:pPr>
-              <w:cnfStyle w:val="000000100000" w:firstRow="0" w:lastRow="0" w:firstColumn="0" w:lastColumn="0" w:oddVBand="0" w:evenVBand="0" w:oddHBand="1" w:evenHBand="0" w:firstRowFirstColumn="0" w:firstRowLastColumn="0" w:lastRowFirstColumn="0" w:lastRowLastColumn="0"/>
-            </w:pPr>
-            <w:r>
-              <w:t>Low-fidelity wireframe</w:t>
-            </w:r>
-          </w:p>
-          <w:p>
-            <w:pPr>
-              <w:cnfStyle w:val="000000100000" w:firstRow="0" w:lastRow="0" w:firstColumn="0" w:lastColumn="0" w:oddVBand="0" w:evenVBand="0" w:oddHBand="1" w:evenHBand="0" w:firstRowFirstColumn="0" w:firstRowLastColumn="0" w:lastRowFirstColumn="0" w:lastRowLastColumn="0"/>
-            </w:pPr>
-            <w:r>
-              <w:t xml:space="preserve"> </w:t>
-            </w:r>
-          </w:p>
-          <w:p>
-            <w:pPr>
-              <w:cnfStyle w:val="000000100000" w:firstRow="0" w:lastRow="0" w:firstColumn="0" w:lastColumn="0" w:oddVBand="0" w:evenVBand="0" w:oddHBand="1" w:evenHBand="0" w:firstRowFirstColumn="0" w:firstRowLastColumn="0" w:lastRowFirstColumn="0" w:lastRowLastColumn="0"/>
-            </w:pPr>
-            <w:r>
-              <w:t>High-fidelity prototype</w:t>
-            </w:r>
-          </w:p>
-        </w:tc>
-        <w:tc>
-          <w:tcPr>
-            <w:tcW w:w="2215" w:type="dxa"/>
-          </w:tcPr>
-          <w:p>
-            <w:pPr>
-              <w:cnfStyle w:val="000000100000" w:firstRow="0" w:lastRow="0" w:firstColumn="0" w:lastColumn="0" w:oddVBand="0" w:evenVBand="0" w:oddHBand="1" w:evenHBand="0" w:firstRowFirstColumn="0" w:firstRowLastColumn="0" w:lastRowFirstColumn="0" w:lastRowLastColumn="0"/>
-            </w:pPr>
-            <w:r>
-              <w:t>UX designer will create a low-fid wireframe to show navigation.</w:t>
-            </w:r>
-          </w:p>
-          <w:p>
-            <w:pPr>
-              <w:cnfStyle w:val="000000100000" w:firstRow="0" w:lastRow="0" w:firstColumn="0" w:lastColumn="0" w:oddVBand="0" w:evenVBand="0" w:oddHBand="1" w:evenHBand="0" w:firstRowFirstColumn="0" w:firstRowLastColumn="0" w:lastRowFirstColumn="0" w:lastRowLastColumn="0"/>
-            </w:pPr>
-          </w:p>
-          <w:p>
-            <w:pPr>
-              <w:cnfStyle w:val="000000100000" w:firstRow="0" w:lastRow="0" w:firstColumn="0" w:lastColumn="0" w:oddVBand="0" w:evenVBand="0" w:oddHBand="1" w:evenHBand="0" w:firstRowFirstColumn="0" w:firstRowLastColumn="0" w:lastRowFirstColumn="0" w:lastRowLastColumn="0"/>
-            </w:pPr>
-            <w:r>
-              <w:t>A high-fid prototype will be developed by UI Android Engineer showing new app features</w:t>
-            </w:r>
-          </w:p>
-        </w:tc>
-        <w:tc>
-          <w:tcPr>
-            <w:tcW w:w="1525" w:type="dxa"/>
-          </w:tcPr>
-          <w:p>
-            <w:pPr>
-              <w:cnfStyle w:val="000000100000" w:firstRow="0" w:lastRow="0" w:firstColumn="0" w:lastColumn="0" w:oddVBand="0" w:evenVBand="0" w:oddHBand="1" w:evenHBand="0" w:firstRowFirstColumn="0" w:firstRowLastColumn="0" w:lastRowFirstColumn="0" w:lastRowLastColumn="0"/>
-            </w:pPr>
-            <w:r>
+              <w:lastRenderedPageBreak/>
               <w:t>1/26/202</w:t>
             </w:r>
             <w:r>
@@ -5210,7 +5365,13 @@
               <w:cnfStyle w:val="000000000000" w:firstRow="0" w:lastRow="0" w:firstColumn="0" w:lastColumn="0" w:oddVBand="0" w:evenVBand="0" w:oddHBand="0" w:evenHBand="0" w:firstRowFirstColumn="0" w:firstRowLastColumn="0" w:lastRowFirstColumn="0" w:lastRowLastColumn="0"/>
             </w:pPr>
             <w:r>
-              <w:t>The stake holders are demonstrated the new features, acceptance testing is done in the staging environment after release</w:t>
+              <w:t xml:space="preserve">The stake holders are </w:t>
+            </w:r>
+            <w:r>
+              <w:t>shown</w:t>
+            </w:r>
+            <w:r>
+              <w:t xml:space="preserve"> the new features, acceptance testing is done in the staging environment after release</w:t>
             </w:r>
           </w:p>
         </w:tc>
@@ -5437,7 +5598,6 @@
                 <w:b w:val="0"/>
                 <w:bCs w:val="0"/>
               </w:rPr>
-              <w:lastRenderedPageBreak/>
               <w:t>Maintenance</w:t>
             </w:r>
           </w:p>
@@ -5477,7 +5637,13 @@
               <w:cnfStyle w:val="000000100000" w:firstRow="0" w:lastRow="0" w:firstColumn="0" w:lastColumn="0" w:oddVBand="0" w:evenVBand="0" w:oddHBand="1" w:evenHBand="0" w:firstRowFirstColumn="0" w:firstRowLastColumn="0" w:lastRowFirstColumn="0" w:lastRowLastColumn="0"/>
             </w:pPr>
             <w:r>
-              <w:t>The stake holders are demonstrated the new features, acceptance testing is done in the staging environment after release</w:t>
+              <w:t xml:space="preserve">The stake holders are </w:t>
+            </w:r>
+            <w:r>
+              <w:t>shown</w:t>
+            </w:r>
+            <w:r>
+              <w:t xml:space="preserve"> the new features, acceptance testing is done in the staging environment after release</w:t>
             </w:r>
           </w:p>
         </w:tc>
@@ -5505,6 +5671,307 @@
         </w:tc>
       </w:tr>
       <w:tr>
+        <w:tc>
+          <w:tcPr>
+            <w:cnfStyle w:val="001000000000" w:firstRow="0" w:lastRow="0" w:firstColumn="1" w:lastColumn="0" w:oddVBand="0" w:evenVBand="0" w:oddHBand="0" w:evenHBand="0" w:firstRowFirstColumn="0" w:firstRowLastColumn="0" w:lastRowFirstColumn="0" w:lastRowLastColumn="0"/>
+            <w:tcW w:w="1870" w:type="dxa"/>
+          </w:tcPr>
+          <w:p>
+            <w:pPr>
+              <w:rPr>
+                <w:b w:val="0"/>
+                <w:bCs w:val="0"/>
+              </w:rPr>
+            </w:pPr>
+            <w:r>
+              <w:rPr>
+                <w:b w:val="0"/>
+                <w:bCs w:val="0"/>
+              </w:rPr>
+              <w:lastRenderedPageBreak/>
+              <w:t>Coding</w:t>
+            </w:r>
+          </w:p>
+        </w:tc>
+        <w:tc>
+          <w:tcPr>
+            <w:tcW w:w="1870" w:type="dxa"/>
+          </w:tcPr>
+          <w:p>
+            <w:pPr>
+              <w:cnfStyle w:val="000000000000" w:firstRow="0" w:lastRow="0" w:firstColumn="0" w:lastColumn="0" w:oddVBand="0" w:evenVBand="0" w:oddHBand="0" w:evenHBand="0" w:firstRowFirstColumn="0" w:firstRowLastColumn="0" w:lastRowFirstColumn="0" w:lastRowLastColumn="0"/>
+            </w:pPr>
+            <w:r>
+              <w:t>Task 10 / Feature 3</w:t>
+            </w:r>
+          </w:p>
+        </w:tc>
+        <w:tc>
+          <w:tcPr>
+            <w:tcW w:w="1870" w:type="dxa"/>
+          </w:tcPr>
+          <w:p>
+            <w:pPr>
+              <w:cnfStyle w:val="000000000000" w:firstRow="0" w:lastRow="0" w:firstColumn="0" w:lastColumn="0" w:oddVBand="0" w:evenVBand="0" w:oddHBand="0" w:evenHBand="0" w:firstRowFirstColumn="0" w:firstRowLastColumn="0" w:lastRowFirstColumn="0" w:lastRowLastColumn="0"/>
+            </w:pPr>
+            <w:r>
+              <w:t>Generate Reports</w:t>
+            </w:r>
+          </w:p>
+        </w:tc>
+        <w:tc>
+          <w:tcPr>
+            <w:tcW w:w="2215" w:type="dxa"/>
+          </w:tcPr>
+          <w:p>
+            <w:pPr>
+              <w:cnfStyle w:val="000000000000" w:firstRow="0" w:lastRow="0" w:firstColumn="0" w:lastColumn="0" w:oddVBand="0" w:evenVBand="0" w:oddHBand="0" w:evenHBand="0" w:firstRowFirstColumn="0" w:firstRowLastColumn="0" w:lastRowFirstColumn="0" w:lastRowLastColumn="0"/>
+            </w:pPr>
+            <w:r>
+              <w:t xml:space="preserve">The development team will introduce </w:t>
+            </w:r>
+            <w:r>
+              <w:t>4</w:t>
+            </w:r>
+            <w:r>
+              <w:t xml:space="preserve"> new reports that will allow users to display </w:t>
+            </w:r>
+            <w:r>
+              <w:t xml:space="preserve">all terms, </w:t>
+            </w:r>
+            <w:r>
+              <w:t>all courses</w:t>
+            </w:r>
+            <w:r>
+              <w:t xml:space="preserve">, </w:t>
+            </w:r>
+            <w:r>
+              <w:t>all assessments</w:t>
+            </w:r>
+            <w:r>
+              <w:t>, and all instructors</w:t>
+            </w:r>
+            <w:r>
+              <w:t>.</w:t>
+            </w:r>
+          </w:p>
+        </w:tc>
+        <w:tc>
+          <w:tcPr>
+            <w:tcW w:w="1525" w:type="dxa"/>
+          </w:tcPr>
+          <w:p>
+            <w:pPr>
+              <w:cnfStyle w:val="000000000000" w:firstRow="0" w:lastRow="0" w:firstColumn="0" w:lastColumn="0" w:oddVBand="0" w:evenVBand="0" w:oddHBand="0" w:evenHBand="0" w:firstRowFirstColumn="0" w:firstRowLastColumn="0" w:lastRowFirstColumn="0" w:lastRowLastColumn="0"/>
+            </w:pPr>
+            <w:r>
+              <w:t>03/15/202</w:t>
+            </w:r>
+            <w:r>
+              <w:t>2</w:t>
+            </w:r>
+            <w:r>
+              <w:t xml:space="preserve"> – 03/</w:t>
+            </w:r>
+            <w:r>
+              <w:t>28</w:t>
+            </w:r>
+            <w:r>
+              <w:t>/202</w:t>
+            </w:r>
+            <w:r>
+              <w:t>2</w:t>
+            </w:r>
+          </w:p>
+        </w:tc>
+      </w:tr>
+      <w:tr>
+        <w:trPr>
+          <w:cnfStyle w:val="000000100000" w:firstRow="0" w:lastRow="0" w:firstColumn="0" w:lastColumn="0" w:oddVBand="0" w:evenVBand="0" w:oddHBand="1" w:evenHBand="0" w:firstRowFirstColumn="0" w:firstRowLastColumn="0" w:lastRowFirstColumn="0" w:lastRowLastColumn="0"/>
+        </w:trPr>
+        <w:tc>
+          <w:tcPr>
+            <w:cnfStyle w:val="001000000000" w:firstRow="0" w:lastRow="0" w:firstColumn="1" w:lastColumn="0" w:oddVBand="0" w:evenVBand="0" w:oddHBand="0" w:evenHBand="0" w:firstRowFirstColumn="0" w:firstRowLastColumn="0" w:lastRowFirstColumn="0" w:lastRowLastColumn="0"/>
+            <w:tcW w:w="1870" w:type="dxa"/>
+          </w:tcPr>
+          <w:p>
+            <w:pPr>
+              <w:rPr>
+                <w:b w:val="0"/>
+                <w:bCs w:val="0"/>
+              </w:rPr>
+            </w:pPr>
+            <w:r>
+              <w:rPr>
+                <w:b w:val="0"/>
+                <w:bCs w:val="0"/>
+              </w:rPr>
+              <w:t>Testing</w:t>
+            </w:r>
+          </w:p>
+        </w:tc>
+        <w:tc>
+          <w:tcPr>
+            <w:tcW w:w="1870" w:type="dxa"/>
+          </w:tcPr>
+          <w:p>
+            <w:pPr>
+              <w:cnfStyle w:val="000000100000" w:firstRow="0" w:lastRow="0" w:firstColumn="0" w:lastColumn="0" w:oddVBand="0" w:evenVBand="0" w:oddHBand="1" w:evenHBand="0" w:firstRowFirstColumn="0" w:firstRowLastColumn="0" w:lastRowFirstColumn="0" w:lastRowLastColumn="0"/>
+            </w:pPr>
+            <w:r>
+              <w:t>Task 11 / Test Feature 3</w:t>
+            </w:r>
+          </w:p>
+        </w:tc>
+        <w:tc>
+          <w:tcPr>
+            <w:tcW w:w="1870" w:type="dxa"/>
+          </w:tcPr>
+          <w:p>
+            <w:pPr>
+              <w:cnfStyle w:val="000000100000" w:firstRow="0" w:lastRow="0" w:firstColumn="0" w:lastColumn="0" w:oddVBand="0" w:evenVBand="0" w:oddHBand="1" w:evenHBand="0" w:firstRowFirstColumn="0" w:firstRowLastColumn="0" w:lastRowFirstColumn="0" w:lastRowLastColumn="0"/>
+            </w:pPr>
+            <w:r>
+              <w:t>QE Testing</w:t>
+            </w:r>
+          </w:p>
+        </w:tc>
+        <w:tc>
+          <w:tcPr>
+            <w:tcW w:w="2215" w:type="dxa"/>
+          </w:tcPr>
+          <w:p>
+            <w:pPr>
+              <w:cnfStyle w:val="000000100000" w:firstRow="0" w:lastRow="0" w:firstColumn="0" w:lastColumn="0" w:oddVBand="0" w:evenVBand="0" w:oddHBand="1" w:evenHBand="0" w:firstRowFirstColumn="0" w:firstRowLastColumn="0" w:lastRowFirstColumn="0" w:lastRowLastColumn="0"/>
+            </w:pPr>
+            <w:r>
+              <w:t xml:space="preserve">QE will test the </w:t>
+            </w:r>
+            <w:r>
+              <w:t>4</w:t>
+            </w:r>
+            <w:r>
+              <w:t xml:space="preserve"> new reports to verify that they are functioning according to the requirements document.</w:t>
+            </w:r>
+          </w:p>
+        </w:tc>
+        <w:tc>
+          <w:tcPr>
+            <w:tcW w:w="1525" w:type="dxa"/>
+          </w:tcPr>
+          <w:p>
+            <w:pPr>
+              <w:cnfStyle w:val="000000100000" w:firstRow="0" w:lastRow="0" w:firstColumn="0" w:lastColumn="0" w:oddVBand="0" w:evenVBand="0" w:oddHBand="1" w:evenHBand="0" w:firstRowFirstColumn="0" w:firstRowLastColumn="0" w:lastRowFirstColumn="0" w:lastRowLastColumn="0"/>
+            </w:pPr>
+            <w:r>
+              <w:t>03/28/202</w:t>
+            </w:r>
+            <w:r>
+              <w:t>2</w:t>
+            </w:r>
+            <w:r>
+              <w:t xml:space="preserve"> – 03/31/202</w:t>
+            </w:r>
+            <w:r>
+              <w:t>2</w:t>
+            </w:r>
+          </w:p>
+        </w:tc>
+      </w:tr>
+      <w:tr>
+        <w:tc>
+          <w:tcPr>
+            <w:cnfStyle w:val="001000000000" w:firstRow="0" w:lastRow="0" w:firstColumn="1" w:lastColumn="0" w:oddVBand="0" w:evenVBand="0" w:oddHBand="0" w:evenHBand="0" w:firstRowFirstColumn="0" w:firstRowLastColumn="0" w:lastRowFirstColumn="0" w:lastRowLastColumn="0"/>
+            <w:tcW w:w="1870" w:type="dxa"/>
+          </w:tcPr>
+          <w:p>
+            <w:pPr>
+              <w:rPr>
+                <w:b w:val="0"/>
+                <w:bCs w:val="0"/>
+              </w:rPr>
+            </w:pPr>
+            <w:r>
+              <w:rPr>
+                <w:b w:val="0"/>
+                <w:bCs w:val="0"/>
+              </w:rPr>
+              <w:t>Maintenance</w:t>
+            </w:r>
+          </w:p>
+        </w:tc>
+        <w:tc>
+          <w:tcPr>
+            <w:tcW w:w="1870" w:type="dxa"/>
+          </w:tcPr>
+          <w:p>
+            <w:pPr>
+              <w:cnfStyle w:val="000000000000" w:firstRow="0" w:lastRow="0" w:firstColumn="0" w:lastColumn="0" w:oddVBand="0" w:evenVBand="0" w:oddHBand="0" w:evenHBand="0" w:firstRowFirstColumn="0" w:firstRowLastColumn="0" w:lastRowFirstColumn="0" w:lastRowLastColumn="0"/>
+            </w:pPr>
+            <w:r>
+              <w:t>Task 12 / Milestone</w:t>
+            </w:r>
+          </w:p>
+        </w:tc>
+        <w:tc>
+          <w:tcPr>
+            <w:tcW w:w="1870" w:type="dxa"/>
+          </w:tcPr>
+          <w:p>
+            <w:pPr>
+              <w:cnfStyle w:val="000000000000" w:firstRow="0" w:lastRow="0" w:firstColumn="0" w:lastColumn="0" w:oddVBand="0" w:evenVBand="0" w:oddHBand="0" w:evenHBand="0" w:firstRowFirstColumn="0" w:firstRowLastColumn="0" w:lastRowFirstColumn="0" w:lastRowLastColumn="0"/>
+            </w:pPr>
+            <w:r>
+              <w:t>PM communicates to stake holders</w:t>
+            </w:r>
+          </w:p>
+        </w:tc>
+        <w:tc>
+          <w:tcPr>
+            <w:tcW w:w="2215" w:type="dxa"/>
+          </w:tcPr>
+          <w:p>
+            <w:pPr>
+              <w:cnfStyle w:val="000000000000" w:firstRow="0" w:lastRow="0" w:firstColumn="0" w:lastColumn="0" w:oddVBand="0" w:evenVBand="0" w:oddHBand="0" w:evenHBand="0" w:firstRowFirstColumn="0" w:firstRowLastColumn="0" w:lastRowFirstColumn="0" w:lastRowLastColumn="0"/>
+            </w:pPr>
+            <w:r>
+              <w:t xml:space="preserve">The stake holders are </w:t>
+            </w:r>
+            <w:r>
+              <w:t>shown</w:t>
+            </w:r>
+            <w:r>
+              <w:t xml:space="preserve"> the new features, acceptance testing is done in the staging environment after release</w:t>
+            </w:r>
+          </w:p>
+        </w:tc>
+        <w:tc>
+          <w:tcPr>
+            <w:tcW w:w="1525" w:type="dxa"/>
+          </w:tcPr>
+          <w:p>
+            <w:pPr>
+              <w:cnfStyle w:val="000000000000" w:firstRow="0" w:lastRow="0" w:firstColumn="0" w:lastColumn="0" w:oddVBand="0" w:evenVBand="0" w:oddHBand="0" w:evenHBand="0" w:firstRowFirstColumn="0" w:firstRowLastColumn="0" w:lastRowFirstColumn="0" w:lastRowLastColumn="0"/>
+            </w:pPr>
+            <w:r>
+              <w:t>04/01/202</w:t>
+            </w:r>
+            <w:r>
+              <w:t>2</w:t>
+            </w:r>
+            <w:r>
+              <w:t xml:space="preserve"> – 04/15/202</w:t>
+            </w:r>
+            <w:r>
+              <w:t>2</w:t>
+            </w:r>
+          </w:p>
+        </w:tc>
+      </w:tr>
+      <w:tr>
+        <w:trPr>
+          <w:cnfStyle w:val="000000100000" w:firstRow="0" w:lastRow="0" w:firstColumn="0" w:lastColumn="0" w:oddVBand="0" w:evenVBand="0" w:oddHBand="1" w:evenHBand="0" w:firstRowFirstColumn="0" w:firstRowLastColumn="0" w:lastRowFirstColumn="0" w:lastRowLastColumn="0"/>
+        </w:trPr>
         <w:tc>
           <w:tcPr>
             <w:cnfStyle w:val="001000000000" w:firstRow="0" w:lastRow="0" w:firstColumn="1" w:lastColumn="0" w:oddVBand="0" w:evenVBand="0" w:oddHBand="0" w:evenHBand="0" w:firstRowFirstColumn="0" w:firstRowLastColumn="0" w:lastRowFirstColumn="0" w:lastRowLastColumn="0"/>
@@ -5532,10 +5999,103 @@
           </w:tcPr>
           <w:p>
             <w:pPr>
+              <w:cnfStyle w:val="000000100000" w:firstRow="0" w:lastRow="0" w:firstColumn="0" w:lastColumn="0" w:oddVBand="0" w:evenVBand="0" w:oddHBand="1" w:evenHBand="0" w:firstRowFirstColumn="0" w:firstRowLastColumn="0" w:lastRowFirstColumn="0" w:lastRowLastColumn="0"/>
+            </w:pPr>
+            <w:r>
+              <w:t>Task 13 / Feature 4</w:t>
+            </w:r>
+          </w:p>
+        </w:tc>
+        <w:tc>
+          <w:tcPr>
+            <w:tcW w:w="1870" w:type="dxa"/>
+          </w:tcPr>
+          <w:p>
+            <w:pPr>
+              <w:cnfStyle w:val="000000100000" w:firstRow="0" w:lastRow="0" w:firstColumn="0" w:lastColumn="0" w:oddVBand="0" w:evenVBand="0" w:oddHBand="1" w:evenHBand="0" w:firstRowFirstColumn="0" w:firstRowLastColumn="0" w:lastRowFirstColumn="0" w:lastRowLastColumn="0"/>
+            </w:pPr>
+            <w:r>
+              <w:t>Search functionality</w:t>
+            </w:r>
+          </w:p>
+        </w:tc>
+        <w:tc>
+          <w:tcPr>
+            <w:tcW w:w="2215" w:type="dxa"/>
+          </w:tcPr>
+          <w:p>
+            <w:pPr>
+              <w:cnfStyle w:val="000000100000" w:firstRow="0" w:lastRow="0" w:firstColumn="0" w:lastColumn="0" w:oddVBand="0" w:evenVBand="0" w:oddHBand="1" w:evenHBand="0" w:firstRowFirstColumn="0" w:firstRowLastColumn="0" w:lastRowFirstColumn="0" w:lastRowLastColumn="0"/>
+            </w:pPr>
+            <w:r>
+              <w:t>The development team will implement a search functionality to allow searching by term name, course name</w:t>
+            </w:r>
+            <w:r>
+              <w:t>,</w:t>
+            </w:r>
+            <w:r>
+              <w:t xml:space="preserve"> assessment name</w:t>
+            </w:r>
+            <w:r>
+              <w:t>, start dates, and end dates.</w:t>
+            </w:r>
+          </w:p>
+        </w:tc>
+        <w:tc>
+          <w:tcPr>
+            <w:tcW w:w="1525" w:type="dxa"/>
+          </w:tcPr>
+          <w:p>
+            <w:pPr>
+              <w:cnfStyle w:val="000000100000" w:firstRow="0" w:lastRow="0" w:firstColumn="0" w:lastColumn="0" w:oddVBand="0" w:evenVBand="0" w:oddHBand="1" w:evenHBand="0" w:firstRowFirstColumn="0" w:firstRowLastColumn="0" w:lastRowFirstColumn="0" w:lastRowLastColumn="0"/>
+            </w:pPr>
+            <w:r>
+              <w:t>04/01/202</w:t>
+            </w:r>
+            <w:r>
+              <w:t>2</w:t>
+            </w:r>
+            <w:r>
+              <w:t xml:space="preserve"> – 04/10/202</w:t>
+            </w:r>
+            <w:r>
+              <w:t>2</w:t>
+            </w:r>
+          </w:p>
+        </w:tc>
+      </w:tr>
+      <w:tr>
+        <w:tc>
+          <w:tcPr>
+            <w:cnfStyle w:val="001000000000" w:firstRow="0" w:lastRow="0" w:firstColumn="1" w:lastColumn="0" w:oddVBand="0" w:evenVBand="0" w:oddHBand="0" w:evenHBand="0" w:firstRowFirstColumn="0" w:firstRowLastColumn="0" w:lastRowFirstColumn="0" w:lastRowLastColumn="0"/>
+            <w:tcW w:w="1870" w:type="dxa"/>
+          </w:tcPr>
+          <w:p>
+            <w:pPr>
+              <w:rPr>
+                <w:b w:val="0"/>
+                <w:bCs w:val="0"/>
+              </w:rPr>
+            </w:pPr>
+            <w:r>
+              <w:rPr>
+                <w:b w:val="0"/>
+                <w:bCs w:val="0"/>
+              </w:rPr>
+              <w:t>Testing</w:t>
+            </w:r>
+          </w:p>
+        </w:tc>
+        <w:tc>
+          <w:tcPr>
+            <w:tcW w:w="1870" w:type="dxa"/>
+          </w:tcPr>
+          <w:p>
+            <w:pPr>
               <w:cnfStyle w:val="000000000000" w:firstRow="0" w:lastRow="0" w:firstColumn="0" w:lastColumn="0" w:oddVBand="0" w:evenVBand="0" w:oddHBand="0" w:evenHBand="0" w:firstRowFirstColumn="0" w:firstRowLastColumn="0" w:lastRowFirstColumn="0" w:lastRowLastColumn="0"/>
             </w:pPr>
             <w:r>
-              <w:t>Task 10 / Feature 3</w:t>
+              <w:t>Task 14 / Test Feature 4</w:t>
             </w:r>
           </w:p>
         </w:tc>
@@ -5548,7 +6108,7 @@
               <w:cnfStyle w:val="000000000000" w:firstRow="0" w:lastRow="0" w:firstColumn="0" w:lastColumn="0" w:oddVBand="0" w:evenVBand="0" w:oddHBand="0" w:evenHBand="0" w:firstRowFirstColumn="0" w:firstRowLastColumn="0" w:lastRowFirstColumn="0" w:lastRowLastColumn="0"/>
             </w:pPr>
             <w:r>
-              <w:t>Generate Reports</w:t>
+              <w:t>QE Testing</w:t>
             </w:r>
           </w:p>
         </w:tc>
@@ -5561,7 +6121,25 @@
               <w:cnfStyle w:val="000000000000" w:firstRow="0" w:lastRow="0" w:firstColumn="0" w:lastColumn="0" w:oddVBand="0" w:evenVBand="0" w:oddHBand="0" w:evenHBand="0" w:firstRowFirstColumn="0" w:firstRowLastColumn="0" w:lastRowFirstColumn="0" w:lastRowLastColumn="0"/>
             </w:pPr>
             <w:r>
-              <w:t>The development team will introduce 2 new reports that will allow users to display all courses associated with a term and all assessments associated with a course.</w:t>
+              <w:t>QE Team will test the new search functionality by term</w:t>
+            </w:r>
+            <w:r>
+              <w:t xml:space="preserve"> name</w:t>
+            </w:r>
+            <w:r>
+              <w:t>, course</w:t>
+            </w:r>
+            <w:r>
+              <w:t xml:space="preserve"> name</w:t>
+            </w:r>
+            <w:r>
+              <w:t>, assessment</w:t>
+            </w:r>
+            <w:r>
+              <w:t xml:space="preserve"> name, start date, and end date</w:t>
+            </w:r>
+            <w:r>
+              <w:t xml:space="preserve"> as described in the requirements documents.</w:t>
             </w:r>
           </w:p>
         </w:tc>
@@ -5574,19 +6152,13 @@
               <w:cnfStyle w:val="000000000000" w:firstRow="0" w:lastRow="0" w:firstColumn="0" w:lastColumn="0" w:oddVBand="0" w:evenVBand="0" w:oddHBand="0" w:evenHBand="0" w:firstRowFirstColumn="0" w:firstRowLastColumn="0" w:lastRowFirstColumn="0" w:lastRowLastColumn="0"/>
             </w:pPr>
             <w:r>
-              <w:t>03/15/202</w:t>
+              <w:t>04/10/202</w:t>
             </w:r>
             <w:r>
               <w:t>2</w:t>
             </w:r>
             <w:r>
-              <w:t xml:space="preserve"> – 03/</w:t>
-            </w:r>
-            <w:r>
-              <w:t>28</w:t>
-            </w:r>
-            <w:r>
-              <w:t>/202</w:t>
+              <w:t xml:space="preserve"> – 04/15/202</w:t>
             </w:r>
             <w:r>
               <w:t>2</w:t>
@@ -5615,7 +6187,7 @@
                 <w:b w:val="0"/>
                 <w:bCs w:val="0"/>
               </w:rPr>
-              <w:t>Testing</w:t>
+              <w:t>Final Maintenance</w:t>
             </w:r>
           </w:p>
         </w:tc>
@@ -5628,7 +6200,7 @@
               <w:cnfStyle w:val="000000100000" w:firstRow="0" w:lastRow="0" w:firstColumn="0" w:lastColumn="0" w:oddVBand="0" w:evenVBand="0" w:oddHBand="1" w:evenHBand="0" w:firstRowFirstColumn="0" w:firstRowLastColumn="0" w:lastRowFirstColumn="0" w:lastRowLastColumn="0"/>
             </w:pPr>
             <w:r>
-              <w:t>Task 11 / Test Feature 3</w:t>
+              <w:t>Task 15 / Milestone</w:t>
             </w:r>
           </w:p>
         </w:tc>
@@ -5641,7 +6213,7 @@
               <w:cnfStyle w:val="000000100000" w:firstRow="0" w:lastRow="0" w:firstColumn="0" w:lastColumn="0" w:oddVBand="0" w:evenVBand="0" w:oddHBand="1" w:evenHBand="0" w:firstRowFirstColumn="0" w:firstRowLastColumn="0" w:lastRowFirstColumn="0" w:lastRowLastColumn="0"/>
             </w:pPr>
             <w:r>
-              <w:t>QE Testing</w:t>
+              <w:t>PM communicates to stake holders</w:t>
             </w:r>
           </w:p>
         </w:tc>
@@ -5654,353 +6226,17 @@
               <w:cnfStyle w:val="000000100000" w:firstRow="0" w:lastRow="0" w:firstColumn="0" w:lastColumn="0" w:oddVBand="0" w:evenVBand="0" w:oddHBand="1" w:evenHBand="0" w:firstRowFirstColumn="0" w:firstRowLastColumn="0" w:lastRowFirstColumn="0" w:lastRowLastColumn="0"/>
             </w:pPr>
             <w:r>
-              <w:t>QE will test the two new reports to verify that they are functioning according to the requirements document.</w:t>
-            </w:r>
-          </w:p>
-        </w:tc>
-        <w:tc>
-          <w:tcPr>
-            <w:tcW w:w="1525" w:type="dxa"/>
-          </w:tcPr>
-          <w:p>
-            <w:pPr>
-              <w:cnfStyle w:val="000000100000" w:firstRow="0" w:lastRow="0" w:firstColumn="0" w:lastColumn="0" w:oddVBand="0" w:evenVBand="0" w:oddHBand="1" w:evenHBand="0" w:firstRowFirstColumn="0" w:firstRowLastColumn="0" w:lastRowFirstColumn="0" w:lastRowLastColumn="0"/>
-            </w:pPr>
-            <w:r>
-              <w:t>03/28/202</w:t>
-            </w:r>
-            <w:r>
-              <w:t>2</w:t>
-            </w:r>
-            <w:r>
-              <w:t xml:space="preserve"> – 03/31/202</w:t>
-            </w:r>
-            <w:r>
-              <w:t>2</w:t>
-            </w:r>
-          </w:p>
-        </w:tc>
-      </w:tr>
-      <w:tr>
-        <w:tc>
-          <w:tcPr>
-            <w:cnfStyle w:val="001000000000" w:firstRow="0" w:lastRow="0" w:firstColumn="1" w:lastColumn="0" w:oddVBand="0" w:evenVBand="0" w:oddHBand="0" w:evenHBand="0" w:firstRowFirstColumn="0" w:firstRowLastColumn="0" w:lastRowFirstColumn="0" w:lastRowLastColumn="0"/>
-            <w:tcW w:w="1870" w:type="dxa"/>
-          </w:tcPr>
-          <w:p>
-            <w:pPr>
-              <w:rPr>
-                <w:b w:val="0"/>
-                <w:bCs w:val="0"/>
-              </w:rPr>
-            </w:pPr>
-            <w:r>
-              <w:rPr>
-                <w:b w:val="0"/>
-                <w:bCs w:val="0"/>
-              </w:rPr>
-              <w:t>Maintenance</w:t>
-            </w:r>
-          </w:p>
-        </w:tc>
-        <w:tc>
-          <w:tcPr>
-            <w:tcW w:w="1870" w:type="dxa"/>
-          </w:tcPr>
-          <w:p>
-            <w:pPr>
-              <w:cnfStyle w:val="000000000000" w:firstRow="0" w:lastRow="0" w:firstColumn="0" w:lastColumn="0" w:oddVBand="0" w:evenVBand="0" w:oddHBand="0" w:evenHBand="0" w:firstRowFirstColumn="0" w:firstRowLastColumn="0" w:lastRowFirstColumn="0" w:lastRowLastColumn="0"/>
-            </w:pPr>
-            <w:r>
-              <w:t>Task 12 / Milestone</w:t>
-            </w:r>
-          </w:p>
-        </w:tc>
-        <w:tc>
-          <w:tcPr>
-            <w:tcW w:w="1870" w:type="dxa"/>
-          </w:tcPr>
-          <w:p>
-            <w:pPr>
-              <w:cnfStyle w:val="000000000000" w:firstRow="0" w:lastRow="0" w:firstColumn="0" w:lastColumn="0" w:oddVBand="0" w:evenVBand="0" w:oddHBand="0" w:evenHBand="0" w:firstRowFirstColumn="0" w:firstRowLastColumn="0" w:lastRowFirstColumn="0" w:lastRowLastColumn="0"/>
-            </w:pPr>
-            <w:r>
-              <w:t>PM communicates to stake holders</w:t>
-            </w:r>
-          </w:p>
-        </w:tc>
-        <w:tc>
-          <w:tcPr>
-            <w:tcW w:w="2215" w:type="dxa"/>
-          </w:tcPr>
-          <w:p>
-            <w:pPr>
-              <w:cnfStyle w:val="000000000000" w:firstRow="0" w:lastRow="0" w:firstColumn="0" w:lastColumn="0" w:oddVBand="0" w:evenVBand="0" w:oddHBand="0" w:evenHBand="0" w:firstRowFirstColumn="0" w:firstRowLastColumn="0" w:lastRowFirstColumn="0" w:lastRowLastColumn="0"/>
-            </w:pPr>
-            <w:r>
-              <w:t>The stake holders are demonstrated the new features, acceptance testing is done in the staging environment after release</w:t>
-            </w:r>
-          </w:p>
-        </w:tc>
-        <w:tc>
-          <w:tcPr>
-            <w:tcW w:w="1525" w:type="dxa"/>
-          </w:tcPr>
-          <w:p>
-            <w:pPr>
-              <w:cnfStyle w:val="000000000000" w:firstRow="0" w:lastRow="0" w:firstColumn="0" w:lastColumn="0" w:oddVBand="0" w:evenVBand="0" w:oddHBand="0" w:evenHBand="0" w:firstRowFirstColumn="0" w:firstRowLastColumn="0" w:lastRowFirstColumn="0" w:lastRowLastColumn="0"/>
-            </w:pPr>
-            <w:r>
-              <w:t>04/01/202</w:t>
-            </w:r>
-            <w:r>
-              <w:t>2</w:t>
-            </w:r>
-            <w:r>
-              <w:t xml:space="preserve"> – 04/15/202</w:t>
-            </w:r>
-            <w:r>
-              <w:t>2</w:t>
-            </w:r>
-          </w:p>
-        </w:tc>
-      </w:tr>
-      <w:tr>
-        <w:trPr>
-          <w:cnfStyle w:val="000000100000" w:firstRow="0" w:lastRow="0" w:firstColumn="0" w:lastColumn="0" w:oddVBand="0" w:evenVBand="0" w:oddHBand="1" w:evenHBand="0" w:firstRowFirstColumn="0" w:firstRowLastColumn="0" w:lastRowFirstColumn="0" w:lastRowLastColumn="0"/>
-        </w:trPr>
-        <w:tc>
-          <w:tcPr>
-            <w:cnfStyle w:val="001000000000" w:firstRow="0" w:lastRow="0" w:firstColumn="1" w:lastColumn="0" w:oddVBand="0" w:evenVBand="0" w:oddHBand="0" w:evenHBand="0" w:firstRowFirstColumn="0" w:firstRowLastColumn="0" w:lastRowFirstColumn="0" w:lastRowLastColumn="0"/>
-            <w:tcW w:w="1870" w:type="dxa"/>
-          </w:tcPr>
-          <w:p>
-            <w:pPr>
-              <w:rPr>
-                <w:b w:val="0"/>
-                <w:bCs w:val="0"/>
-              </w:rPr>
-            </w:pPr>
-            <w:r>
-              <w:rPr>
-                <w:b w:val="0"/>
-                <w:bCs w:val="0"/>
-              </w:rPr>
-              <w:t>Coding</w:t>
-            </w:r>
-          </w:p>
-        </w:tc>
-        <w:tc>
-          <w:tcPr>
-            <w:tcW w:w="1870" w:type="dxa"/>
-          </w:tcPr>
-          <w:p>
-            <w:pPr>
-              <w:cnfStyle w:val="000000100000" w:firstRow="0" w:lastRow="0" w:firstColumn="0" w:lastColumn="0" w:oddVBand="0" w:evenVBand="0" w:oddHBand="1" w:evenHBand="0" w:firstRowFirstColumn="0" w:firstRowLastColumn="0" w:lastRowFirstColumn="0" w:lastRowLastColumn="0"/>
-            </w:pPr>
-            <w:r>
-              <w:t>Task 13 / Feature 4</w:t>
-            </w:r>
-          </w:p>
-        </w:tc>
-        <w:tc>
-          <w:tcPr>
-            <w:tcW w:w="1870" w:type="dxa"/>
-          </w:tcPr>
-          <w:p>
-            <w:pPr>
-              <w:cnfStyle w:val="000000100000" w:firstRow="0" w:lastRow="0" w:firstColumn="0" w:lastColumn="0" w:oddVBand="0" w:evenVBand="0" w:oddHBand="1" w:evenHBand="0" w:firstRowFirstColumn="0" w:firstRowLastColumn="0" w:lastRowFirstColumn="0" w:lastRowLastColumn="0"/>
-            </w:pPr>
-            <w:r>
-              <w:t>Search functionality</w:t>
-            </w:r>
-          </w:p>
-        </w:tc>
-        <w:tc>
-          <w:tcPr>
-            <w:tcW w:w="2215" w:type="dxa"/>
-          </w:tcPr>
-          <w:p>
-            <w:pPr>
-              <w:cnfStyle w:val="000000100000" w:firstRow="0" w:lastRow="0" w:firstColumn="0" w:lastColumn="0" w:oddVBand="0" w:evenVBand="0" w:oddHBand="1" w:evenHBand="0" w:firstRowFirstColumn="0" w:firstRowLastColumn="0" w:lastRowFirstColumn="0" w:lastRowLastColumn="0"/>
-            </w:pPr>
-            <w:r>
-              <w:t>The development team will implement a search functionality to allow searching by term name, course name, and assessment name</w:t>
-            </w:r>
-          </w:p>
-        </w:tc>
-        <w:tc>
-          <w:tcPr>
-            <w:tcW w:w="1525" w:type="dxa"/>
-          </w:tcPr>
-          <w:p>
-            <w:pPr>
-              <w:cnfStyle w:val="000000100000" w:firstRow="0" w:lastRow="0" w:firstColumn="0" w:lastColumn="0" w:oddVBand="0" w:evenVBand="0" w:oddHBand="1" w:evenHBand="0" w:firstRowFirstColumn="0" w:firstRowLastColumn="0" w:lastRowFirstColumn="0" w:lastRowLastColumn="0"/>
-            </w:pPr>
-            <w:r>
-              <w:t>04/01/202</w:t>
-            </w:r>
-            <w:r>
-              <w:t>2</w:t>
-            </w:r>
-            <w:r>
-              <w:t xml:space="preserve"> – 04/10/202</w:t>
-            </w:r>
-            <w:r>
-              <w:t>2</w:t>
-            </w:r>
-          </w:p>
-        </w:tc>
-      </w:tr>
-      <w:tr>
-        <w:tc>
-          <w:tcPr>
-            <w:cnfStyle w:val="001000000000" w:firstRow="0" w:lastRow="0" w:firstColumn="1" w:lastColumn="0" w:oddVBand="0" w:evenVBand="0" w:oddHBand="0" w:evenHBand="0" w:firstRowFirstColumn="0" w:firstRowLastColumn="0" w:lastRowFirstColumn="0" w:lastRowLastColumn="0"/>
-            <w:tcW w:w="1870" w:type="dxa"/>
-          </w:tcPr>
-          <w:p>
-            <w:pPr>
-              <w:rPr>
-                <w:b w:val="0"/>
-                <w:bCs w:val="0"/>
-              </w:rPr>
-            </w:pPr>
-            <w:r>
-              <w:rPr>
-                <w:b w:val="0"/>
-                <w:bCs w:val="0"/>
-              </w:rPr>
-              <w:t>Testing</w:t>
-            </w:r>
-          </w:p>
-        </w:tc>
-        <w:tc>
-          <w:tcPr>
-            <w:tcW w:w="1870" w:type="dxa"/>
-          </w:tcPr>
-          <w:p>
-            <w:pPr>
-              <w:cnfStyle w:val="000000000000" w:firstRow="0" w:lastRow="0" w:firstColumn="0" w:lastColumn="0" w:oddVBand="0" w:evenVBand="0" w:oddHBand="0" w:evenHBand="0" w:firstRowFirstColumn="0" w:firstRowLastColumn="0" w:lastRowFirstColumn="0" w:lastRowLastColumn="0"/>
-            </w:pPr>
-            <w:r>
-              <w:t>Task 14 / Test Feature 4</w:t>
-            </w:r>
-          </w:p>
-        </w:tc>
-        <w:tc>
-          <w:tcPr>
-            <w:tcW w:w="1870" w:type="dxa"/>
-          </w:tcPr>
-          <w:p>
-            <w:pPr>
-              <w:cnfStyle w:val="000000000000" w:firstRow="0" w:lastRow="0" w:firstColumn="0" w:lastColumn="0" w:oddVBand="0" w:evenVBand="0" w:oddHBand="0" w:evenHBand="0" w:firstRowFirstColumn="0" w:firstRowLastColumn="0" w:lastRowFirstColumn="0" w:lastRowLastColumn="0"/>
-            </w:pPr>
-            <w:r>
-              <w:t>QE Testing</w:t>
-            </w:r>
-          </w:p>
-        </w:tc>
-        <w:tc>
-          <w:tcPr>
-            <w:tcW w:w="2215" w:type="dxa"/>
-          </w:tcPr>
-          <w:p>
-            <w:pPr>
-              <w:cnfStyle w:val="000000000000" w:firstRow="0" w:lastRow="0" w:firstColumn="0" w:lastColumn="0" w:oddVBand="0" w:evenVBand="0" w:oddHBand="0" w:evenHBand="0" w:firstRowFirstColumn="0" w:firstRowLastColumn="0" w:lastRowFirstColumn="0" w:lastRowLastColumn="0"/>
-            </w:pPr>
-            <w:r>
-              <w:t>QE Team will test the new search functionality by term, course, and assessment as described in the requirements documents.</w:t>
-            </w:r>
-          </w:p>
-        </w:tc>
-        <w:tc>
-          <w:tcPr>
-            <w:tcW w:w="1525" w:type="dxa"/>
-          </w:tcPr>
-          <w:p>
-            <w:pPr>
-              <w:cnfStyle w:val="000000000000" w:firstRow="0" w:lastRow="0" w:firstColumn="0" w:lastColumn="0" w:oddVBand="0" w:evenVBand="0" w:oddHBand="0" w:evenHBand="0" w:firstRowFirstColumn="0" w:firstRowLastColumn="0" w:lastRowFirstColumn="0" w:lastRowLastColumn="0"/>
-            </w:pPr>
-            <w:r>
-              <w:t>04/10/202</w:t>
-            </w:r>
-            <w:r>
-              <w:t>2</w:t>
-            </w:r>
-            <w:r>
-              <w:t xml:space="preserve"> – 04/15/202</w:t>
-            </w:r>
-            <w:r>
-              <w:t>2</w:t>
-            </w:r>
-          </w:p>
-        </w:tc>
-      </w:tr>
-      <w:tr>
-        <w:trPr>
-          <w:cnfStyle w:val="000000100000" w:firstRow="0" w:lastRow="0" w:firstColumn="0" w:lastColumn="0" w:oddVBand="0" w:evenVBand="0" w:oddHBand="1" w:evenHBand="0" w:firstRowFirstColumn="0" w:firstRowLastColumn="0" w:lastRowFirstColumn="0" w:lastRowLastColumn="0"/>
-        </w:trPr>
-        <w:tc>
-          <w:tcPr>
-            <w:cnfStyle w:val="001000000000" w:firstRow="0" w:lastRow="0" w:firstColumn="1" w:lastColumn="0" w:oddVBand="0" w:evenVBand="0" w:oddHBand="0" w:evenHBand="0" w:firstRowFirstColumn="0" w:firstRowLastColumn="0" w:lastRowFirstColumn="0" w:lastRowLastColumn="0"/>
-            <w:tcW w:w="1870" w:type="dxa"/>
-          </w:tcPr>
-          <w:p>
-            <w:pPr>
-              <w:rPr>
-                <w:b w:val="0"/>
-                <w:bCs w:val="0"/>
-              </w:rPr>
-            </w:pPr>
-            <w:r>
-              <w:rPr>
-                <w:b w:val="0"/>
-                <w:bCs w:val="0"/>
-              </w:rPr>
-              <w:t>Final Maintenance</w:t>
-            </w:r>
-          </w:p>
-        </w:tc>
-        <w:tc>
-          <w:tcPr>
-            <w:tcW w:w="1870" w:type="dxa"/>
-          </w:tcPr>
-          <w:p>
-            <w:pPr>
-              <w:cnfStyle w:val="000000100000" w:firstRow="0" w:lastRow="0" w:firstColumn="0" w:lastColumn="0" w:oddVBand="0" w:evenVBand="0" w:oddHBand="1" w:evenHBand="0" w:firstRowFirstColumn="0" w:firstRowLastColumn="0" w:lastRowFirstColumn="0" w:lastRowLastColumn="0"/>
-            </w:pPr>
-            <w:r>
-              <w:t>Task 15 / Milestone</w:t>
-            </w:r>
-          </w:p>
-        </w:tc>
-        <w:tc>
-          <w:tcPr>
-            <w:tcW w:w="1870" w:type="dxa"/>
-          </w:tcPr>
-          <w:p>
-            <w:pPr>
-              <w:cnfStyle w:val="000000100000" w:firstRow="0" w:lastRow="0" w:firstColumn="0" w:lastColumn="0" w:oddVBand="0" w:evenVBand="0" w:oddHBand="1" w:evenHBand="0" w:firstRowFirstColumn="0" w:firstRowLastColumn="0" w:lastRowFirstColumn="0" w:lastRowLastColumn="0"/>
-            </w:pPr>
-            <w:r>
-              <w:t>PM communicates to stake holders</w:t>
-            </w:r>
-          </w:p>
-        </w:tc>
-        <w:tc>
-          <w:tcPr>
-            <w:tcW w:w="2215" w:type="dxa"/>
-          </w:tcPr>
-          <w:p>
-            <w:pPr>
-              <w:cnfStyle w:val="000000100000" w:firstRow="0" w:lastRow="0" w:firstColumn="0" w:lastColumn="0" w:oddVBand="0" w:evenVBand="0" w:oddHBand="1" w:evenHBand="0" w:firstRowFirstColumn="0" w:firstRowLastColumn="0" w:lastRowFirstColumn="0" w:lastRowLastColumn="0"/>
-            </w:pPr>
-            <w:r>
-              <w:t xml:space="preserve">The stake holders are demonstrated the new features, </w:t>
+              <w:t xml:space="preserve">The stake holders are </w:t>
+            </w:r>
+            <w:r>
+              <w:t>shown</w:t>
+            </w:r>
+            <w:r>
+              <w:t xml:space="preserve"> the new features, acceptance testing is done in the staging environment after release. Beta release is done for select IT staff / Registration staff of CCC. Training provided for all CCC </w:t>
             </w:r>
             <w:r>
               <w:lastRenderedPageBreak/>
-              <w:t>acceptance testing is done in the staging environment after release. Beta release is done for select IT staff / Registration staff of CCC. Training provided for all CCC staff. Production Release scheduled for 06/01/2021</w:t>
+              <w:t>staff. Production Release scheduled for 06/01/2021</w:t>
             </w:r>
           </w:p>
         </w:tc>

</xml_diff>